<commit_message>
Japanese Translation for OpenChain Spec v1.0
</commit_message>
<xml_diff>
--- a/RC-1/openchainspec-1.0_jp_rc1.5-2.docx
+++ b/RC-1/openchainspec-1.0_jp_rc1.5-2.docx
@@ -1,6 +1,6 @@
 
 <file path=word/document.xml><?xml version="1.0" encoding="utf-8"?>
-<w:document xmlns:wpc="http://schemas.microsoft.com/office/word/2010/wordprocessingCanvas" xmlns:cx="http://schemas.microsoft.com/office/drawing/2014/chartex" xmlns:cx1="http://schemas.microsoft.com/office/drawing/2015/9/8/chartex" xmlns:cx2="http://schemas.microsoft.com/office/drawing/2015/10/21/chartex" xmlns:cx3="http://schemas.microsoft.com/office/drawing/2016/5/9/chartex" xmlns:cx4="http://schemas.microsoft.com/office/drawing/2016/5/10/chartex" xmlns:cx5="http://schemas.microsoft.com/office/drawing/2016/5/11/chartex" xmlns:cx6="http://schemas.microsoft.com/office/drawing/2016/5/12/chartex" xmlns:cx7="http://schemas.microsoft.com/office/drawing/2016/5/13/chartex" xmlns:cx8="http://schemas.microsoft.com/office/drawing/2016/5/14/chartex" xmlns:mc="http://schemas.openxmlformats.org/markup-compatibility/2006" xmlns:o="urn:schemas-microsoft-com:office:office" xmlns:r="http://schemas.openxmlformats.org/officeDocument/2006/relationships" xmlns:m="http://schemas.openxmlformats.org/officeDocument/2006/math" xmlns:v="urn:schemas-microsoft-com:vml" xmlns:wp14="http://schemas.microsoft.com/office/word/2010/wordprocessingDrawing" xmlns:wp="http://schemas.openxmlformats.org/drawingml/2006/wordprocessingDrawing" xmlns:w10="urn:schemas-microsoft-com:office:word" xmlns:w="http://schemas.openxmlformats.org/wordprocessingml/2006/main" xmlns:w14="http://schemas.microsoft.com/office/word/2010/wordml" xmlns:w15="http://schemas.microsoft.com/office/word/2012/wordml" xmlns:w16se="http://schemas.microsoft.com/office/word/2015/wordml/symex" xmlns:wpg="http://schemas.microsoft.com/office/word/2010/wordprocessingGroup" xmlns:wpi="http://schemas.microsoft.com/office/word/2010/wordprocessingInk" xmlns:wne="http://schemas.microsoft.com/office/word/2006/wordml" xmlns:wps="http://schemas.microsoft.com/office/word/2010/wordprocessingShape" mc:Ignorable="w14 w15 w16se wp14">
+<w:document xmlns:wpc="http://schemas.microsoft.com/office/word/2010/wordprocessingCanvas" xmlns:mc="http://schemas.openxmlformats.org/markup-compatibility/2006" xmlns:o="urn:schemas-microsoft-com:office:office" xmlns:r="http://schemas.openxmlformats.org/officeDocument/2006/relationships" xmlns:m="http://schemas.openxmlformats.org/officeDocument/2006/math" xmlns:v="urn:schemas-microsoft-com:vml" xmlns:wp14="http://schemas.microsoft.com/office/word/2010/wordprocessingDrawing" xmlns:wp="http://schemas.openxmlformats.org/drawingml/2006/wordprocessingDrawing" xmlns:w10="urn:schemas-microsoft-com:office:word" xmlns:w="http://schemas.openxmlformats.org/wordprocessingml/2006/main" xmlns:w14="http://schemas.microsoft.com/office/word/2010/wordml" xmlns:wpg="http://schemas.microsoft.com/office/word/2010/wordprocessingGroup" xmlns:wpi="http://schemas.microsoft.com/office/word/2010/wordprocessingInk" xmlns:wne="http://schemas.microsoft.com/office/word/2006/wordml" xmlns:wps="http://schemas.microsoft.com/office/word/2010/wordprocessingShape" mc:Ignorable="w14 wp14">
   <w:body>
     <w:p>
       <w:pPr>
@@ -34,7 +34,7 @@
                     <pic:cNvPicPr/>
                   </pic:nvPicPr>
                   <pic:blipFill>
-                    <a:blip r:embed="rId8" cstate="print"/>
+                    <a:blip r:embed="rId9" cstate="print"/>
                     <a:stretch>
                       <a:fillRect/>
                     </a:stretch>
@@ -54,6 +54,8 @@
           </wp:inline>
         </w:drawing>
       </w:r>
+      <w:bookmarkStart w:id="0" w:name="_GoBack"/>
+      <w:bookmarkEnd w:id="0"/>
     </w:p>
     <w:p>
       <w:pPr>
@@ -136,7 +138,7 @@
               </wp:anchor>
             </w:drawing>
           </mc:Choice>
-          <mc:Fallback>
+          <mc:Fallback xmlns:w16se="http://schemas.microsoft.com/office/word/2015/wordml/symex" xmlns:w15="http://schemas.microsoft.com/office/word/2012/wordml" xmlns:cx8="http://schemas.microsoft.com/office/drawing/2016/5/14/chartex" xmlns:cx7="http://schemas.microsoft.com/office/drawing/2016/5/13/chartex" xmlns:cx6="http://schemas.microsoft.com/office/drawing/2016/5/12/chartex" xmlns:cx5="http://schemas.microsoft.com/office/drawing/2016/5/11/chartex" xmlns:cx4="http://schemas.microsoft.com/office/drawing/2016/5/10/chartex" xmlns:cx3="http://schemas.microsoft.com/office/drawing/2016/5/9/chartex" xmlns:cx2="http://schemas.microsoft.com/office/drawing/2015/10/21/chartex" xmlns:cx1="http://schemas.microsoft.com/office/drawing/2015/9/8/chartex" xmlns:cx="http://schemas.microsoft.com/office/drawing/2014/chartex">
             <w:pict>
               <v:line w14:anchorId="0E6F1398" id="Line 6" o:spid="_x0000_s1026" style="position:absolute;left:0;text-align:left;z-index:251651072;visibility:visible;mso-wrap-style:square;mso-width-percent:0;mso-height-percent:0;mso-wrap-distance-left:0;mso-wrap-distance-top:0;mso-wrap-distance-right:0;mso-wrap-distance-bottom:0;mso-position-horizontal:center;mso-position-horizontal-relative:margin;mso-position-vertical:absolute;mso-position-vertical-relative:text;mso-width-percent:0;mso-height-percent:0;mso-width-relative:page;mso-height-relative:page" from="0,12.7pt" to="467.7pt,12.7pt" o:gfxdata="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" strokecolor="#4b7dba" strokeweight=".72pt">
                 <w10:wrap type="topAndBottom" anchorx="margin"/>
@@ -177,7 +179,7 @@
         <w:t>hain</w:t>
       </w:r>
       <w:proofErr w:type="spellEnd"/>
-      <w:del w:id="0" w:author="Mieko Sato" w:date="2017-04-19T15:53:00Z">
+      <w:del w:id="1" w:author="Mieko Sato" w:date="2017-04-19T15:53:00Z">
         <w:r>
           <w:rPr>
             <w:rFonts w:eastAsia="ＭＳ ゴシック"/>
@@ -242,7 +244,7 @@
     <w:p>
       <w:pPr>
         <w:rPr>
-          <w:ins w:id="1" w:author="Mieko Sato" w:date="2017-04-21T12:17:00Z"/>
+          <w:ins w:id="2" w:author="Mieko Sato" w:date="2017-04-21T12:17:00Z"/>
           <w:rFonts w:ascii="Arial" w:eastAsia="ＭＳ Ｐゴシック" w:hAnsi="Arial"/>
           <w:sz w:val="15"/>
           <w:lang w:eastAsia="ja-JP"/>
@@ -316,7 +318,7 @@
               </wp:anchor>
             </w:drawing>
           </mc:Choice>
-          <mc:Fallback>
+          <mc:Fallback xmlns:w16se="http://schemas.microsoft.com/office/word/2015/wordml/symex" xmlns:w15="http://schemas.microsoft.com/office/word/2012/wordml" xmlns:cx8="http://schemas.microsoft.com/office/drawing/2016/5/14/chartex" xmlns:cx7="http://schemas.microsoft.com/office/drawing/2016/5/13/chartex" xmlns:cx6="http://schemas.microsoft.com/office/drawing/2016/5/12/chartex" xmlns:cx5="http://schemas.microsoft.com/office/drawing/2016/5/11/chartex" xmlns:cx4="http://schemas.microsoft.com/office/drawing/2016/5/10/chartex" xmlns:cx3="http://schemas.microsoft.com/office/drawing/2016/5/9/chartex" xmlns:cx2="http://schemas.microsoft.com/office/drawing/2015/10/21/chartex" xmlns:cx1="http://schemas.microsoft.com/office/drawing/2015/9/8/chartex" xmlns:cx="http://schemas.microsoft.com/office/drawing/2014/chartex">
             <w:pict>
               <v:line w14:anchorId="551158EB" id="Line 5" o:spid="_x0000_s1026" style="position:absolute;left:0;text-align:left;z-index:251653120;visibility:visible;mso-wrap-style:square;mso-width-percent:0;mso-height-percent:0;mso-wrap-distance-left:0;mso-wrap-distance-top:0;mso-wrap-distance-right:0;mso-wrap-distance-bottom:0;mso-position-horizontal:absolute;mso-position-horizontal-relative:margin;mso-position-vertical:absolute;mso-position-vertical-relative:page;mso-width-percent:0;mso-height-percent:0;mso-width-relative:page;mso-height-relative:page" from="4.8pt,765.45pt" to="472.5pt,765.45pt" o:gfxdata="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" strokecolor="#4b7dba" strokeweight=".72pt">
                 <w10:wrap type="topAndBottom" anchorx="margin" anchory="page"/>
@@ -329,16 +331,6 @@
     <w:p>
       <w:pPr>
         <w:rPr>
-          <w:ins w:id="2" w:author="Mieko Sato" w:date="2017-04-21T12:17:00Z"/>
-          <w:rFonts w:ascii="Arial" w:eastAsia="ＭＳ Ｐゴシック" w:hAnsi="Arial"/>
-          <w:sz w:val="15"/>
-          <w:lang w:eastAsia="ja-JP"/>
-        </w:rPr>
-      </w:pPr>
-    </w:p>
-    <w:p>
-      <w:pPr>
-        <w:rPr>
           <w:ins w:id="3" w:author="Mieko Sato" w:date="2017-04-21T12:17:00Z"/>
           <w:rFonts w:ascii="Arial" w:eastAsia="ＭＳ Ｐゴシック" w:hAnsi="Arial"/>
           <w:sz w:val="15"/>
@@ -418,17 +410,27 @@
     </w:p>
     <w:p>
       <w:pPr>
+        <w:rPr>
+          <w:ins w:id="11" w:author="Mieko Sato" w:date="2017-04-21T12:17:00Z"/>
+          <w:rFonts w:ascii="Arial" w:eastAsia="ＭＳ Ｐゴシック" w:hAnsi="Arial"/>
+          <w:sz w:val="15"/>
+          <w:lang w:eastAsia="ja-JP"/>
+        </w:rPr>
+      </w:pPr>
+    </w:p>
+    <w:p>
+      <w:pPr>
         <w:tabs>
           <w:tab w:val="left" w:pos="5484"/>
         </w:tabs>
         <w:rPr>
-          <w:ins w:id="11" w:author="Mieko Sato" w:date="2017-04-21T12:17:00Z"/>
+          <w:ins w:id="12" w:author="Mieko Sato" w:date="2017-04-21T12:17:00Z"/>
           <w:rFonts w:ascii="Arial" w:eastAsia="ＭＳ Ｐゴシック" w:hAnsi="Arial"/>
           <w:sz w:val="15"/>
           <w:lang w:eastAsia="ja-JP"/>
         </w:rPr>
       </w:pPr>
-      <w:ins w:id="12" w:author="Mieko Sato" w:date="2017-04-21T12:17:00Z">
+      <w:ins w:id="13" w:author="Mieko Sato" w:date="2017-04-21T12:17:00Z">
         <w:r>
           <w:rPr>
             <w:rFonts w:ascii="Arial" w:eastAsia="ＭＳ Ｐゴシック" w:hAnsi="Arial"/>
@@ -442,7 +444,7 @@
     <w:p>
       <w:pPr>
         <w:rPr>
-          <w:ins w:id="13" w:author="Mieko Sato" w:date="2017-04-21T12:17:00Z"/>
+          <w:ins w:id="14" w:author="Mieko Sato" w:date="2017-04-21T12:17:00Z"/>
           <w:rFonts w:ascii="Arial" w:eastAsia="ＭＳ Ｐゴシック" w:hAnsi="Arial"/>
           <w:sz w:val="15"/>
           <w:lang w:eastAsia="ja-JP"/>
@@ -483,7 +485,7 @@
         <w:ind w:left="4547" w:right="4264"/>
         <w:jc w:val="center"/>
         <w:rPr>
-          <w:ins w:id="14" w:author="tani" w:date="2017-04-18T05:30:00Z"/>
+          <w:ins w:id="15" w:author="tani" w:date="2017-04-18T05:30:00Z"/>
           <w:rFonts w:ascii="Arial" w:eastAsia="ＭＳ Ｐゴシック" w:hAnsi="Arial"/>
           <w:b/>
           <w:color w:val="1F487C"/>
@@ -491,7 +493,7 @@
           <w:lang w:eastAsia="ja-JP"/>
         </w:rPr>
       </w:pPr>
-      <w:del w:id="15" w:author="N" w:date="2017-04-18T08:43:00Z">
+      <w:del w:id="16" w:author="N" w:date="2017-04-18T08:43:00Z">
         <w:r>
           <w:rPr>
             <w:rFonts w:ascii="Arial" w:eastAsia="ＭＳ Ｐゴシック" w:hAnsi="Arial"/>
@@ -563,7 +565,7 @@
                 </wp:anchor>
               </w:drawing>
             </mc:Choice>
-            <mc:Fallback>
+            <mc:Fallback xmlns:w16se="http://schemas.microsoft.com/office/word/2015/wordml/symex" xmlns:w15="http://schemas.microsoft.com/office/word/2012/wordml" xmlns:cx8="http://schemas.microsoft.com/office/drawing/2016/5/14/chartex" xmlns:cx7="http://schemas.microsoft.com/office/drawing/2016/5/13/chartex" xmlns:cx6="http://schemas.microsoft.com/office/drawing/2016/5/12/chartex" xmlns:cx5="http://schemas.microsoft.com/office/drawing/2016/5/11/chartex" xmlns:cx4="http://schemas.microsoft.com/office/drawing/2016/5/10/chartex" xmlns:cx3="http://schemas.microsoft.com/office/drawing/2016/5/9/chartex" xmlns:cx2="http://schemas.microsoft.com/office/drawing/2015/10/21/chartex" xmlns:cx1="http://schemas.microsoft.com/office/drawing/2015/9/8/chartex" xmlns:cx="http://schemas.microsoft.com/office/drawing/2014/chartex">
               <w:pict>
                 <v:line w14:anchorId="08D5B317" id="Line 16" o:spid="_x0000_s1026" style="position:absolute;left:0;text-align:left;z-index:251661312;visibility:visible;mso-wrap-style:square;mso-width-percent:0;mso-height-percent:0;mso-wrap-distance-left:0;mso-wrap-distance-top:0;mso-wrap-distance-right:0;mso-wrap-distance-bottom:0;mso-position-horizontal:absolute;mso-position-horizontal-relative:page;mso-position-vertical:absolute;mso-position-vertical-relative:text;mso-width-percent:0;mso-height-percent:0;mso-width-relative:page;mso-height-relative:page" from="70.7pt,28.8pt" to="541.65pt,28.8pt" o:gfxdata="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" strokeweight=".72pt">
                   <w10:wrap type="topAndBottom" anchorx="page"/>
@@ -591,7 +593,7 @@
           <w:tab w:val="right" w:leader="dot" w:pos="9572"/>
         </w:tabs>
         <w:rPr>
-          <w:ins w:id="16" w:author="Mieko Sato" w:date="2017-04-24T17:01:00Z"/>
+          <w:ins w:id="17" w:author="Mieko Sato" w:date="2017-04-24T17:01:00Z"/>
           <w:rFonts w:asciiTheme="minorHAnsi" w:eastAsiaTheme="minorEastAsia" w:hAnsiTheme="minorHAnsi" w:cstheme="minorBidi"/>
           <w:b w:val="0"/>
           <w:bCs w:val="0"/>
@@ -602,7 +604,7 @@
           <w:lang w:eastAsia="ja-JP"/>
         </w:rPr>
       </w:pPr>
-      <w:ins w:id="17" w:author="tani" w:date="2017-04-18T05:30:00Z">
+      <w:ins w:id="18" w:author="tani" w:date="2017-04-18T05:30:00Z">
         <w:r>
           <w:rPr>
             <w:rFonts w:ascii="Arial" w:eastAsia="ＭＳ Ｐゴシック" w:hAnsi="Arial"/>
@@ -631,7 +633,7 @@
         </w:rPr>
         <w:fldChar w:fldCharType="separate"/>
       </w:r>
-      <w:ins w:id="18" w:author="Mieko Sato" w:date="2017-04-24T17:01:00Z">
+      <w:ins w:id="19" w:author="Mieko Sato" w:date="2017-04-24T17:01:00Z">
         <w:r>
           <w:rPr>
             <w:rStyle w:val="a7"/>
@@ -658,12 +660,6 @@
             <w:noProof/>
           </w:rPr>
           <w:instrText xml:space="preserve"> </w:instrText>
-        </w:r>
-        <w:r>
-          <w:rPr>
-            <w:rStyle w:val="a7"/>
-            <w:noProof/>
-          </w:rPr>
         </w:r>
         <w:r>
           <w:rPr>
@@ -723,30 +719,30 @@
           </w:rPr>
           <w:instrText xml:space="preserve"> PAGEREF _Toc480816633 \h </w:instrText>
         </w:r>
+      </w:ins>
+      <w:r>
+        <w:rPr>
+          <w:noProof/>
+          <w:webHidden/>
+        </w:rPr>
+      </w:r>
+      <w:r>
+        <w:rPr>
+          <w:noProof/>
+          <w:webHidden/>
+        </w:rPr>
+        <w:fldChar w:fldCharType="separate"/>
+      </w:r>
+      <w:ins w:id="20" w:author="Mieko Sato" w:date="2017-04-24T17:08:00Z">
         <w:r>
           <w:rPr>
             <w:noProof/>
             <w:webHidden/>
           </w:rPr>
+          <w:t>3</w:t>
         </w:r>
       </w:ins>
-      <w:r>
-        <w:rPr>
-          <w:noProof/>
-          <w:webHidden/>
-        </w:rPr>
-        <w:fldChar w:fldCharType="separate"/>
-      </w:r>
-      <w:ins w:id="19" w:author="Mieko Sato" w:date="2017-04-24T17:08:00Z">
-        <w:r>
-          <w:rPr>
-            <w:noProof/>
-            <w:webHidden/>
-          </w:rPr>
-          <w:t>3</w:t>
-        </w:r>
-      </w:ins>
-      <w:ins w:id="20" w:author="Mieko Sato" w:date="2017-04-24T17:01:00Z">
+      <w:ins w:id="21" w:author="Mieko Sato" w:date="2017-04-24T17:01:00Z">
         <w:r>
           <w:rPr>
             <w:noProof/>
@@ -770,7 +766,7 @@
           <w:tab w:val="right" w:leader="dot" w:pos="9572"/>
         </w:tabs>
         <w:rPr>
-          <w:ins w:id="21" w:author="Mieko Sato" w:date="2017-04-24T17:01:00Z"/>
+          <w:ins w:id="22" w:author="Mieko Sato" w:date="2017-04-24T17:01:00Z"/>
           <w:rFonts w:asciiTheme="minorHAnsi" w:eastAsiaTheme="minorEastAsia" w:hAnsiTheme="minorHAnsi" w:cstheme="minorBidi"/>
           <w:b w:val="0"/>
           <w:bCs w:val="0"/>
@@ -781,7 +777,7 @@
           <w:lang w:eastAsia="ja-JP"/>
         </w:rPr>
       </w:pPr>
-      <w:ins w:id="22" w:author="Mieko Sato" w:date="2017-04-24T17:01:00Z">
+      <w:ins w:id="23" w:author="Mieko Sato" w:date="2017-04-24T17:01:00Z">
         <w:r>
           <w:rPr>
             <w:rStyle w:val="a7"/>
@@ -808,12 +804,6 @@
             <w:noProof/>
           </w:rPr>
           <w:instrText xml:space="preserve"> </w:instrText>
-        </w:r>
-        <w:r>
-          <w:rPr>
-            <w:rStyle w:val="a7"/>
-            <w:noProof/>
-          </w:rPr>
         </w:r>
         <w:r>
           <w:rPr>
@@ -853,30 +843,30 @@
           </w:rPr>
           <w:instrText xml:space="preserve"> PAGEREF _Toc480816634 \h </w:instrText>
         </w:r>
+      </w:ins>
+      <w:r>
+        <w:rPr>
+          <w:noProof/>
+          <w:webHidden/>
+        </w:rPr>
+      </w:r>
+      <w:r>
+        <w:rPr>
+          <w:noProof/>
+          <w:webHidden/>
+        </w:rPr>
+        <w:fldChar w:fldCharType="separate"/>
+      </w:r>
+      <w:ins w:id="24" w:author="Mieko Sato" w:date="2017-04-24T17:08:00Z">
         <w:r>
           <w:rPr>
             <w:noProof/>
             <w:webHidden/>
           </w:rPr>
+          <w:t>3</w:t>
         </w:r>
       </w:ins>
-      <w:r>
-        <w:rPr>
-          <w:noProof/>
-          <w:webHidden/>
-        </w:rPr>
-        <w:fldChar w:fldCharType="separate"/>
-      </w:r>
-      <w:ins w:id="23" w:author="Mieko Sato" w:date="2017-04-24T17:08:00Z">
-        <w:r>
-          <w:rPr>
-            <w:noProof/>
-            <w:webHidden/>
-          </w:rPr>
-          <w:t>3</w:t>
-        </w:r>
-      </w:ins>
-      <w:ins w:id="24" w:author="Mieko Sato" w:date="2017-04-24T17:01:00Z">
+      <w:ins w:id="25" w:author="Mieko Sato" w:date="2017-04-24T17:01:00Z">
         <w:r>
           <w:rPr>
             <w:noProof/>
@@ -900,7 +890,7 @@
           <w:tab w:val="right" w:leader="dot" w:pos="9572"/>
         </w:tabs>
         <w:rPr>
-          <w:ins w:id="25" w:author="Mieko Sato" w:date="2017-04-24T17:01:00Z"/>
+          <w:ins w:id="26" w:author="Mieko Sato" w:date="2017-04-24T17:01:00Z"/>
           <w:rFonts w:asciiTheme="minorHAnsi" w:eastAsiaTheme="minorEastAsia" w:hAnsiTheme="minorHAnsi" w:cstheme="minorBidi"/>
           <w:b w:val="0"/>
           <w:bCs w:val="0"/>
@@ -911,7 +901,7 @@
           <w:lang w:eastAsia="ja-JP"/>
         </w:rPr>
       </w:pPr>
-      <w:ins w:id="26" w:author="Mieko Sato" w:date="2017-04-24T17:01:00Z">
+      <w:ins w:id="27" w:author="Mieko Sato" w:date="2017-04-24T17:01:00Z">
         <w:r>
           <w:rPr>
             <w:rStyle w:val="a7"/>
@@ -938,12 +928,6 @@
             <w:noProof/>
           </w:rPr>
           <w:instrText xml:space="preserve"> </w:instrText>
-        </w:r>
-        <w:r>
-          <w:rPr>
-            <w:rStyle w:val="a7"/>
-            <w:noProof/>
-          </w:rPr>
         </w:r>
         <w:r>
           <w:rPr>
@@ -983,30 +967,30 @@
           </w:rPr>
           <w:instrText xml:space="preserve"> PAGEREF _Toc480816635 \h </w:instrText>
         </w:r>
+      </w:ins>
+      <w:r>
+        <w:rPr>
+          <w:noProof/>
+          <w:webHidden/>
+        </w:rPr>
+      </w:r>
+      <w:r>
+        <w:rPr>
+          <w:noProof/>
+          <w:webHidden/>
+        </w:rPr>
+        <w:fldChar w:fldCharType="separate"/>
+      </w:r>
+      <w:ins w:id="28" w:author="Mieko Sato" w:date="2017-04-24T17:08:00Z">
         <w:r>
           <w:rPr>
             <w:noProof/>
             <w:webHidden/>
           </w:rPr>
+          <w:t>4</w:t>
         </w:r>
       </w:ins>
-      <w:r>
-        <w:rPr>
-          <w:noProof/>
-          <w:webHidden/>
-        </w:rPr>
-        <w:fldChar w:fldCharType="separate"/>
-      </w:r>
-      <w:ins w:id="27" w:author="Mieko Sato" w:date="2017-04-24T17:08:00Z">
-        <w:r>
-          <w:rPr>
-            <w:noProof/>
-            <w:webHidden/>
-          </w:rPr>
-          <w:t>4</w:t>
-        </w:r>
-      </w:ins>
-      <w:ins w:id="28" w:author="Mieko Sato" w:date="2017-04-24T17:01:00Z">
+      <w:ins w:id="29" w:author="Mieko Sato" w:date="2017-04-24T17:01:00Z">
         <w:r>
           <w:rPr>
             <w:noProof/>
@@ -1030,7 +1014,7 @@
           <w:tab w:val="right" w:leader="dot" w:pos="9572"/>
         </w:tabs>
         <w:rPr>
-          <w:ins w:id="29" w:author="Mieko Sato" w:date="2017-04-24T17:01:00Z"/>
+          <w:ins w:id="30" w:author="Mieko Sato" w:date="2017-04-24T17:01:00Z"/>
           <w:rFonts w:asciiTheme="minorHAnsi" w:eastAsiaTheme="minorEastAsia" w:hAnsiTheme="minorHAnsi" w:cstheme="minorBidi"/>
           <w:b w:val="0"/>
           <w:bCs w:val="0"/>
@@ -1041,7 +1025,7 @@
           <w:lang w:eastAsia="ja-JP"/>
         </w:rPr>
       </w:pPr>
-      <w:ins w:id="30" w:author="Mieko Sato" w:date="2017-04-24T17:01:00Z">
+      <w:ins w:id="31" w:author="Mieko Sato" w:date="2017-04-24T17:01:00Z">
         <w:r>
           <w:rPr>
             <w:rStyle w:val="a7"/>
@@ -1068,12 +1052,6 @@
             <w:noProof/>
           </w:rPr>
           <w:instrText xml:space="preserve"> </w:instrText>
-        </w:r>
-        <w:r>
-          <w:rPr>
-            <w:rStyle w:val="a7"/>
-            <w:noProof/>
-          </w:rPr>
         </w:r>
         <w:r>
           <w:rPr>
@@ -1113,30 +1091,30 @@
           </w:rPr>
           <w:instrText xml:space="preserve"> PAGEREF _Toc480816636 \h </w:instrText>
         </w:r>
+      </w:ins>
+      <w:r>
+        <w:rPr>
+          <w:noProof/>
+          <w:webHidden/>
+        </w:rPr>
+      </w:r>
+      <w:r>
+        <w:rPr>
+          <w:noProof/>
+          <w:webHidden/>
+        </w:rPr>
+        <w:fldChar w:fldCharType="separate"/>
+      </w:r>
+      <w:ins w:id="32" w:author="Mieko Sato" w:date="2017-04-24T17:08:00Z">
         <w:r>
           <w:rPr>
             <w:noProof/>
             <w:webHidden/>
           </w:rPr>
+          <w:t>5</w:t>
         </w:r>
       </w:ins>
-      <w:r>
-        <w:rPr>
-          <w:noProof/>
-          <w:webHidden/>
-        </w:rPr>
-        <w:fldChar w:fldCharType="separate"/>
-      </w:r>
-      <w:ins w:id="31" w:author="Mieko Sato" w:date="2017-04-24T17:08:00Z">
-        <w:r>
-          <w:rPr>
-            <w:noProof/>
-            <w:webHidden/>
-          </w:rPr>
-          <w:t>5</w:t>
-        </w:r>
-      </w:ins>
-      <w:ins w:id="32" w:author="Mieko Sato" w:date="2017-04-24T17:01:00Z">
+      <w:ins w:id="33" w:author="Mieko Sato" w:date="2017-04-24T17:01:00Z">
         <w:r>
           <w:rPr>
             <w:noProof/>
@@ -1160,7 +1138,7 @@
           <w:tab w:val="right" w:leader="dot" w:pos="9572"/>
         </w:tabs>
         <w:rPr>
-          <w:ins w:id="33" w:author="Mieko Sato" w:date="2017-04-24T17:01:00Z"/>
+          <w:ins w:id="34" w:author="Mieko Sato" w:date="2017-04-24T17:01:00Z"/>
           <w:rFonts w:asciiTheme="minorHAnsi" w:eastAsiaTheme="minorEastAsia" w:hAnsiTheme="minorHAnsi" w:cstheme="minorBidi"/>
           <w:b w:val="0"/>
           <w:bCs w:val="0"/>
@@ -1171,7 +1149,7 @@
           <w:lang w:eastAsia="ja-JP"/>
         </w:rPr>
       </w:pPr>
-      <w:ins w:id="34" w:author="Mieko Sato" w:date="2017-04-24T17:01:00Z">
+      <w:ins w:id="35" w:author="Mieko Sato" w:date="2017-04-24T17:01:00Z">
         <w:r>
           <w:rPr>
             <w:rStyle w:val="a7"/>
@@ -1198,12 +1176,6 @@
             <w:noProof/>
           </w:rPr>
           <w:instrText xml:space="preserve"> </w:instrText>
-        </w:r>
-        <w:r>
-          <w:rPr>
-            <w:rStyle w:val="a7"/>
-            <w:noProof/>
-          </w:rPr>
         </w:r>
         <w:r>
           <w:rPr>
@@ -1243,30 +1215,30 @@
           </w:rPr>
           <w:instrText xml:space="preserve"> PAGEREF _Toc480816637 \h </w:instrText>
         </w:r>
+      </w:ins>
+      <w:r>
+        <w:rPr>
+          <w:noProof/>
+          <w:webHidden/>
+        </w:rPr>
+      </w:r>
+      <w:r>
+        <w:rPr>
+          <w:noProof/>
+          <w:webHidden/>
+        </w:rPr>
+        <w:fldChar w:fldCharType="separate"/>
+      </w:r>
+      <w:ins w:id="36" w:author="Mieko Sato" w:date="2017-04-24T17:08:00Z">
         <w:r>
           <w:rPr>
             <w:noProof/>
             <w:webHidden/>
           </w:rPr>
+          <w:t>6</w:t>
         </w:r>
       </w:ins>
-      <w:r>
-        <w:rPr>
-          <w:noProof/>
-          <w:webHidden/>
-        </w:rPr>
-        <w:fldChar w:fldCharType="separate"/>
-      </w:r>
-      <w:ins w:id="35" w:author="Mieko Sato" w:date="2017-04-24T17:08:00Z">
-        <w:r>
-          <w:rPr>
-            <w:noProof/>
-            <w:webHidden/>
-          </w:rPr>
-          <w:t>6</w:t>
-        </w:r>
-      </w:ins>
-      <w:ins w:id="36" w:author="Mieko Sato" w:date="2017-04-24T17:01:00Z">
+      <w:ins w:id="37" w:author="Mieko Sato" w:date="2017-04-24T17:01:00Z">
         <w:r>
           <w:rPr>
             <w:noProof/>
@@ -1290,7 +1262,7 @@
           <w:tab w:val="right" w:leader="dot" w:pos="9572"/>
         </w:tabs>
         <w:rPr>
-          <w:ins w:id="37" w:author="Mieko Sato" w:date="2017-04-24T17:01:00Z"/>
+          <w:ins w:id="38" w:author="Mieko Sato" w:date="2017-04-24T17:01:00Z"/>
           <w:rFonts w:asciiTheme="minorHAnsi" w:eastAsiaTheme="minorEastAsia" w:hAnsiTheme="minorHAnsi" w:cstheme="minorBidi"/>
           <w:noProof/>
           <w:kern w:val="2"/>
@@ -1298,7 +1270,7 @@
           <w:lang w:eastAsia="ja-JP"/>
         </w:rPr>
       </w:pPr>
-      <w:ins w:id="38" w:author="Mieko Sato" w:date="2017-04-24T17:01:00Z">
+      <w:ins w:id="39" w:author="Mieko Sato" w:date="2017-04-24T17:01:00Z">
         <w:r>
           <w:rPr>
             <w:rStyle w:val="a7"/>
@@ -1325,12 +1297,6 @@
             <w:noProof/>
           </w:rPr>
           <w:instrText xml:space="preserve"> </w:instrText>
-        </w:r>
-        <w:r>
-          <w:rPr>
-            <w:rStyle w:val="a7"/>
-            <w:noProof/>
-          </w:rPr>
         </w:r>
         <w:r>
           <w:rPr>
@@ -1377,30 +1343,30 @@
           </w:rPr>
           <w:instrText xml:space="preserve"> PAGEREF _Toc480816638 \h </w:instrText>
         </w:r>
+      </w:ins>
+      <w:r>
+        <w:rPr>
+          <w:noProof/>
+          <w:webHidden/>
+        </w:rPr>
+      </w:r>
+      <w:r>
+        <w:rPr>
+          <w:noProof/>
+          <w:webHidden/>
+        </w:rPr>
+        <w:fldChar w:fldCharType="separate"/>
+      </w:r>
+      <w:ins w:id="40" w:author="Mieko Sato" w:date="2017-04-24T17:08:00Z">
         <w:r>
           <w:rPr>
             <w:noProof/>
             <w:webHidden/>
           </w:rPr>
+          <w:t>6</w:t>
         </w:r>
       </w:ins>
-      <w:r>
-        <w:rPr>
-          <w:noProof/>
-          <w:webHidden/>
-        </w:rPr>
-        <w:fldChar w:fldCharType="separate"/>
-      </w:r>
-      <w:ins w:id="39" w:author="Mieko Sato" w:date="2017-04-24T17:08:00Z">
-        <w:r>
-          <w:rPr>
-            <w:noProof/>
-            <w:webHidden/>
-          </w:rPr>
-          <w:t>6</w:t>
-        </w:r>
-      </w:ins>
-      <w:ins w:id="40" w:author="Mieko Sato" w:date="2017-04-24T17:01:00Z">
+      <w:ins w:id="41" w:author="Mieko Sato" w:date="2017-04-24T17:01:00Z">
         <w:r>
           <w:rPr>
             <w:noProof/>
@@ -1424,7 +1390,7 @@
           <w:tab w:val="right" w:leader="dot" w:pos="9572"/>
         </w:tabs>
         <w:rPr>
-          <w:ins w:id="41" w:author="Mieko Sato" w:date="2017-04-24T17:01:00Z"/>
+          <w:ins w:id="42" w:author="Mieko Sato" w:date="2017-04-24T17:01:00Z"/>
           <w:rFonts w:asciiTheme="minorHAnsi" w:eastAsiaTheme="minorEastAsia" w:hAnsiTheme="minorHAnsi" w:cstheme="minorBidi"/>
           <w:noProof/>
           <w:kern w:val="2"/>
@@ -1432,7 +1398,7 @@
           <w:lang w:eastAsia="ja-JP"/>
         </w:rPr>
       </w:pPr>
-      <w:ins w:id="42" w:author="Mieko Sato" w:date="2017-04-24T17:01:00Z">
+      <w:ins w:id="43" w:author="Mieko Sato" w:date="2017-04-24T17:01:00Z">
         <w:r>
           <w:rPr>
             <w:rStyle w:val="a7"/>
@@ -1459,12 +1425,6 @@
             <w:noProof/>
           </w:rPr>
           <w:instrText xml:space="preserve"> </w:instrText>
-        </w:r>
-        <w:r>
-          <w:rPr>
-            <w:rStyle w:val="a7"/>
-            <w:noProof/>
-          </w:rPr>
         </w:r>
         <w:r>
           <w:rPr>
@@ -1511,30 +1471,30 @@
           </w:rPr>
           <w:instrText xml:space="preserve"> PAGEREF _Toc480816639 \h </w:instrText>
         </w:r>
+      </w:ins>
+      <w:r>
+        <w:rPr>
+          <w:noProof/>
+          <w:webHidden/>
+        </w:rPr>
+      </w:r>
+      <w:r>
+        <w:rPr>
+          <w:noProof/>
+          <w:webHidden/>
+        </w:rPr>
+        <w:fldChar w:fldCharType="separate"/>
+      </w:r>
+      <w:ins w:id="44" w:author="Mieko Sato" w:date="2017-04-24T17:08:00Z">
         <w:r>
           <w:rPr>
             <w:noProof/>
             <w:webHidden/>
           </w:rPr>
+          <w:t>7</w:t>
         </w:r>
       </w:ins>
-      <w:r>
-        <w:rPr>
-          <w:noProof/>
-          <w:webHidden/>
-        </w:rPr>
-        <w:fldChar w:fldCharType="separate"/>
-      </w:r>
-      <w:ins w:id="43" w:author="Mieko Sato" w:date="2017-04-24T17:08:00Z">
-        <w:r>
-          <w:rPr>
-            <w:noProof/>
-            <w:webHidden/>
-          </w:rPr>
-          <w:t>7</w:t>
-        </w:r>
-      </w:ins>
-      <w:ins w:id="44" w:author="Mieko Sato" w:date="2017-04-24T17:01:00Z">
+      <w:ins w:id="45" w:author="Mieko Sato" w:date="2017-04-24T17:01:00Z">
         <w:r>
           <w:rPr>
             <w:noProof/>
@@ -1558,7 +1518,7 @@
           <w:tab w:val="right" w:leader="dot" w:pos="9572"/>
         </w:tabs>
         <w:rPr>
-          <w:ins w:id="45" w:author="Mieko Sato" w:date="2017-04-24T17:01:00Z"/>
+          <w:ins w:id="46" w:author="Mieko Sato" w:date="2017-04-24T17:01:00Z"/>
           <w:rFonts w:asciiTheme="minorHAnsi" w:eastAsiaTheme="minorEastAsia" w:hAnsiTheme="minorHAnsi" w:cstheme="minorBidi"/>
           <w:noProof/>
           <w:kern w:val="2"/>
@@ -1566,7 +1526,7 @@
           <w:lang w:eastAsia="ja-JP"/>
         </w:rPr>
       </w:pPr>
-      <w:ins w:id="46" w:author="Mieko Sato" w:date="2017-04-24T17:01:00Z">
+      <w:ins w:id="47" w:author="Mieko Sato" w:date="2017-04-24T17:01:00Z">
         <w:r>
           <w:rPr>
             <w:rStyle w:val="a7"/>
@@ -1593,12 +1553,6 @@
             <w:noProof/>
           </w:rPr>
           <w:instrText xml:space="preserve"> </w:instrText>
-        </w:r>
-        <w:r>
-          <w:rPr>
-            <w:rStyle w:val="a7"/>
-            <w:noProof/>
-          </w:rPr>
         </w:r>
         <w:r>
           <w:rPr>
@@ -1645,30 +1599,30 @@
           </w:rPr>
           <w:instrText xml:space="preserve"> PAGEREF _Toc480816640 \h </w:instrText>
         </w:r>
+      </w:ins>
+      <w:r>
+        <w:rPr>
+          <w:noProof/>
+          <w:webHidden/>
+        </w:rPr>
+      </w:r>
+      <w:r>
+        <w:rPr>
+          <w:noProof/>
+          <w:webHidden/>
+        </w:rPr>
+        <w:fldChar w:fldCharType="separate"/>
+      </w:r>
+      <w:ins w:id="48" w:author="Mieko Sato" w:date="2017-04-24T17:08:00Z">
         <w:r>
           <w:rPr>
             <w:noProof/>
             <w:webHidden/>
           </w:rPr>
+          <w:t>8</w:t>
         </w:r>
       </w:ins>
-      <w:r>
-        <w:rPr>
-          <w:noProof/>
-          <w:webHidden/>
-        </w:rPr>
-        <w:fldChar w:fldCharType="separate"/>
-      </w:r>
-      <w:ins w:id="47" w:author="Mieko Sato" w:date="2017-04-24T17:08:00Z">
-        <w:r>
-          <w:rPr>
-            <w:noProof/>
-            <w:webHidden/>
-          </w:rPr>
-          <w:t>8</w:t>
-        </w:r>
-      </w:ins>
-      <w:ins w:id="48" w:author="Mieko Sato" w:date="2017-04-24T17:01:00Z">
+      <w:ins w:id="49" w:author="Mieko Sato" w:date="2017-04-24T17:01:00Z">
         <w:r>
           <w:rPr>
             <w:noProof/>
@@ -1692,7 +1646,7 @@
           <w:tab w:val="right" w:leader="dot" w:pos="9572"/>
         </w:tabs>
         <w:rPr>
-          <w:ins w:id="49" w:author="Mieko Sato" w:date="2017-04-24T17:01:00Z"/>
+          <w:ins w:id="50" w:author="Mieko Sato" w:date="2017-04-24T17:01:00Z"/>
           <w:rFonts w:asciiTheme="minorHAnsi" w:eastAsiaTheme="minorEastAsia" w:hAnsiTheme="minorHAnsi" w:cstheme="minorBidi"/>
           <w:noProof/>
           <w:kern w:val="2"/>
@@ -1700,7 +1654,7 @@
           <w:lang w:eastAsia="ja-JP"/>
         </w:rPr>
       </w:pPr>
-      <w:ins w:id="50" w:author="Mieko Sato" w:date="2017-04-24T17:01:00Z">
+      <w:ins w:id="51" w:author="Mieko Sato" w:date="2017-04-24T17:01:00Z">
         <w:r>
           <w:rPr>
             <w:rStyle w:val="a7"/>
@@ -1727,12 +1681,6 @@
             <w:noProof/>
           </w:rPr>
           <w:instrText xml:space="preserve"> </w:instrText>
-        </w:r>
-        <w:r>
-          <w:rPr>
-            <w:rStyle w:val="a7"/>
-            <w:noProof/>
-          </w:rPr>
         </w:r>
         <w:r>
           <w:rPr>
@@ -1796,30 +1744,30 @@
           </w:rPr>
           <w:instrText xml:space="preserve"> PAGEREF _Toc480816641 \h </w:instrText>
         </w:r>
+      </w:ins>
+      <w:r>
+        <w:rPr>
+          <w:noProof/>
+          <w:webHidden/>
+        </w:rPr>
+      </w:r>
+      <w:r>
+        <w:rPr>
+          <w:noProof/>
+          <w:webHidden/>
+        </w:rPr>
+        <w:fldChar w:fldCharType="separate"/>
+      </w:r>
+      <w:ins w:id="52" w:author="Mieko Sato" w:date="2017-04-24T17:08:00Z">
         <w:r>
           <w:rPr>
             <w:noProof/>
             <w:webHidden/>
           </w:rPr>
+          <w:t>9</w:t>
         </w:r>
       </w:ins>
-      <w:r>
-        <w:rPr>
-          <w:noProof/>
-          <w:webHidden/>
-        </w:rPr>
-        <w:fldChar w:fldCharType="separate"/>
-      </w:r>
-      <w:ins w:id="51" w:author="Mieko Sato" w:date="2017-04-24T17:08:00Z">
-        <w:r>
-          <w:rPr>
-            <w:noProof/>
-            <w:webHidden/>
-          </w:rPr>
-          <w:t>9</w:t>
-        </w:r>
-      </w:ins>
-      <w:ins w:id="52" w:author="Mieko Sato" w:date="2017-04-24T17:01:00Z">
+      <w:ins w:id="53" w:author="Mieko Sato" w:date="2017-04-24T17:01:00Z">
         <w:r>
           <w:rPr>
             <w:noProof/>
@@ -1843,7 +1791,7 @@
           <w:tab w:val="right" w:leader="dot" w:pos="9572"/>
         </w:tabs>
         <w:rPr>
-          <w:ins w:id="53" w:author="Mieko Sato" w:date="2017-04-24T17:01:00Z"/>
+          <w:ins w:id="54" w:author="Mieko Sato" w:date="2017-04-24T17:01:00Z"/>
           <w:rFonts w:asciiTheme="minorHAnsi" w:eastAsiaTheme="minorEastAsia" w:hAnsiTheme="minorHAnsi" w:cstheme="minorBidi"/>
           <w:noProof/>
           <w:kern w:val="2"/>
@@ -1851,7 +1799,7 @@
           <w:lang w:eastAsia="ja-JP"/>
         </w:rPr>
       </w:pPr>
-      <w:ins w:id="54" w:author="Mieko Sato" w:date="2017-04-24T17:01:00Z">
+      <w:ins w:id="55" w:author="Mieko Sato" w:date="2017-04-24T17:01:00Z">
         <w:r>
           <w:rPr>
             <w:rStyle w:val="a7"/>
@@ -1878,12 +1826,6 @@
             <w:noProof/>
           </w:rPr>
           <w:instrText xml:space="preserve"> </w:instrText>
-        </w:r>
-        <w:r>
-          <w:rPr>
-            <w:rStyle w:val="a7"/>
-            <w:noProof/>
-          </w:rPr>
         </w:r>
         <w:r>
           <w:rPr>
@@ -1930,30 +1872,30 @@
           </w:rPr>
           <w:instrText xml:space="preserve"> PAGEREF _Toc480816642 \h </w:instrText>
         </w:r>
+      </w:ins>
+      <w:r>
+        <w:rPr>
+          <w:noProof/>
+          <w:webHidden/>
+        </w:rPr>
+      </w:r>
+      <w:r>
+        <w:rPr>
+          <w:noProof/>
+          <w:webHidden/>
+        </w:rPr>
+        <w:fldChar w:fldCharType="separate"/>
+      </w:r>
+      <w:ins w:id="56" w:author="Mieko Sato" w:date="2017-04-24T17:08:00Z">
         <w:r>
           <w:rPr>
             <w:noProof/>
             <w:webHidden/>
           </w:rPr>
+          <w:t>10</w:t>
         </w:r>
       </w:ins>
-      <w:r>
-        <w:rPr>
-          <w:noProof/>
-          <w:webHidden/>
-        </w:rPr>
-        <w:fldChar w:fldCharType="separate"/>
-      </w:r>
-      <w:ins w:id="55" w:author="Mieko Sato" w:date="2017-04-24T17:08:00Z">
-        <w:r>
-          <w:rPr>
-            <w:noProof/>
-            <w:webHidden/>
-          </w:rPr>
-          <w:t>10</w:t>
-        </w:r>
-      </w:ins>
-      <w:ins w:id="56" w:author="Mieko Sato" w:date="2017-04-24T17:01:00Z">
+      <w:ins w:id="57" w:author="Mieko Sato" w:date="2017-04-24T17:01:00Z">
         <w:r>
           <w:rPr>
             <w:noProof/>
@@ -1977,7 +1919,7 @@
           <w:tab w:val="right" w:leader="dot" w:pos="9572"/>
         </w:tabs>
         <w:rPr>
-          <w:ins w:id="57" w:author="Mieko Sato" w:date="2017-04-24T17:01:00Z"/>
+          <w:ins w:id="58" w:author="Mieko Sato" w:date="2017-04-24T17:01:00Z"/>
           <w:rFonts w:asciiTheme="minorHAnsi" w:eastAsiaTheme="minorEastAsia" w:hAnsiTheme="minorHAnsi" w:cstheme="minorBidi"/>
           <w:noProof/>
           <w:kern w:val="2"/>
@@ -1985,7 +1927,7 @@
           <w:lang w:eastAsia="ja-JP"/>
         </w:rPr>
       </w:pPr>
-      <w:ins w:id="58" w:author="Mieko Sato" w:date="2017-04-24T17:01:00Z">
+      <w:ins w:id="59" w:author="Mieko Sato" w:date="2017-04-24T17:01:00Z">
         <w:r>
           <w:rPr>
             <w:rStyle w:val="a7"/>
@@ -2012,12 +1954,6 @@
             <w:noProof/>
           </w:rPr>
           <w:instrText xml:space="preserve"> </w:instrText>
-        </w:r>
-        <w:r>
-          <w:rPr>
-            <w:rStyle w:val="a7"/>
-            <w:noProof/>
-          </w:rPr>
         </w:r>
         <w:r>
           <w:rPr>
@@ -2062,30 +1998,30 @@
           </w:rPr>
           <w:instrText xml:space="preserve"> PAGEREF _Toc480816643 \h </w:instrText>
         </w:r>
+      </w:ins>
+      <w:r>
+        <w:rPr>
+          <w:noProof/>
+          <w:webHidden/>
+        </w:rPr>
+      </w:r>
+      <w:r>
+        <w:rPr>
+          <w:noProof/>
+          <w:webHidden/>
+        </w:rPr>
+        <w:fldChar w:fldCharType="separate"/>
+      </w:r>
+      <w:ins w:id="60" w:author="Mieko Sato" w:date="2017-04-24T17:08:00Z">
         <w:r>
           <w:rPr>
             <w:noProof/>
             <w:webHidden/>
           </w:rPr>
+          <w:t>11</w:t>
         </w:r>
       </w:ins>
-      <w:r>
-        <w:rPr>
-          <w:noProof/>
-          <w:webHidden/>
-        </w:rPr>
-        <w:fldChar w:fldCharType="separate"/>
-      </w:r>
-      <w:ins w:id="59" w:author="Mieko Sato" w:date="2017-04-24T17:08:00Z">
-        <w:r>
-          <w:rPr>
-            <w:noProof/>
-            <w:webHidden/>
-          </w:rPr>
-          <w:t>11</w:t>
-        </w:r>
-      </w:ins>
-      <w:ins w:id="60" w:author="Mieko Sato" w:date="2017-04-24T17:01:00Z">
+      <w:ins w:id="61" w:author="Mieko Sato" w:date="2017-04-24T17:01:00Z">
         <w:r>
           <w:rPr>
             <w:noProof/>
@@ -2109,8 +2045,8 @@
           <w:tab w:val="right" w:leader="dot" w:pos="10190"/>
         </w:tabs>
         <w:rPr>
-          <w:ins w:id="61" w:author="tani" w:date="2017-04-18T05:30:00Z"/>
-          <w:del w:id="62" w:author="Mieko Sato" w:date="2017-04-20T02:24:00Z"/>
+          <w:ins w:id="62" w:author="tani" w:date="2017-04-18T05:30:00Z"/>
+          <w:del w:id="63" w:author="Mieko Sato" w:date="2017-04-20T02:24:00Z"/>
           <w:rFonts w:ascii="Arial" w:eastAsia="ＭＳ Ｐゴシック" w:hAnsi="Arial" w:cstheme="minorBidi"/>
           <w:b w:val="0"/>
           <w:bCs w:val="0"/>
@@ -2121,8 +2057,8 @@
           <w:lang w:eastAsia="ja-JP"/>
         </w:rPr>
       </w:pPr>
-      <w:ins w:id="63" w:author="tani" w:date="2017-04-18T05:30:00Z">
-        <w:del w:id="64" w:author="Mieko Sato" w:date="2017-04-20T02:24:00Z">
+      <w:ins w:id="64" w:author="tani" w:date="2017-04-18T05:30:00Z">
+        <w:del w:id="65" w:author="Mieko Sato" w:date="2017-04-20T02:24:00Z">
           <w:r>
             <w:rPr>
               <w:rStyle w:val="a7"/>
@@ -2160,8 +2096,8 @@
           </w:r>
         </w:del>
       </w:ins>
-      <w:ins w:id="65" w:author="The Linux Foundation Japan" w:date="2017-04-18T09:01:00Z">
-        <w:del w:id="66" w:author="Mieko Sato" w:date="2017-04-20T00:38:00Z">
+      <w:ins w:id="66" w:author="The Linux Foundation Japan" w:date="2017-04-18T09:01:00Z">
+        <w:del w:id="67" w:author="Mieko Sato" w:date="2017-04-20T00:38:00Z">
           <w:r>
             <w:rPr>
               <w:rFonts w:ascii="Arial" w:eastAsia="ＭＳ Ｐゴシック" w:hAnsi="Arial"/>
@@ -2180,8 +2116,8 @@
           <w:tab w:val="right" w:leader="dot" w:pos="10190"/>
         </w:tabs>
         <w:rPr>
-          <w:ins w:id="67" w:author="tani" w:date="2017-04-18T05:30:00Z"/>
-          <w:del w:id="68" w:author="Mieko Sato" w:date="2017-04-20T02:24:00Z"/>
+          <w:ins w:id="68" w:author="tani" w:date="2017-04-18T05:30:00Z"/>
+          <w:del w:id="69" w:author="Mieko Sato" w:date="2017-04-20T02:24:00Z"/>
           <w:rFonts w:ascii="Arial" w:eastAsia="ＭＳ Ｐゴシック" w:hAnsi="Arial" w:cstheme="minorBidi"/>
           <w:b w:val="0"/>
           <w:bCs w:val="0"/>
@@ -2192,8 +2128,8 @@
           <w:lang w:eastAsia="ja-JP"/>
         </w:rPr>
       </w:pPr>
-      <w:ins w:id="69" w:author="tani" w:date="2017-04-18T05:30:00Z">
-        <w:del w:id="70" w:author="Mieko Sato" w:date="2017-04-20T02:24:00Z">
+      <w:ins w:id="70" w:author="tani" w:date="2017-04-18T05:30:00Z">
+        <w:del w:id="71" w:author="Mieko Sato" w:date="2017-04-20T02:24:00Z">
           <w:r>
             <w:rPr>
               <w:rStyle w:val="a7"/>
@@ -2214,8 +2150,8 @@
           </w:r>
         </w:del>
       </w:ins>
-      <w:ins w:id="71" w:author="The Linux Foundation Japan" w:date="2017-04-18T09:01:00Z">
-        <w:del w:id="72" w:author="Mieko Sato" w:date="2017-04-20T00:38:00Z">
+      <w:ins w:id="72" w:author="The Linux Foundation Japan" w:date="2017-04-18T09:01:00Z">
+        <w:del w:id="73" w:author="Mieko Sato" w:date="2017-04-20T00:38:00Z">
           <w:r>
             <w:rPr>
               <w:rFonts w:ascii="Arial" w:eastAsia="ＭＳ Ｐゴシック" w:hAnsi="Arial"/>
@@ -2234,8 +2170,8 @@
           <w:tab w:val="right" w:leader="dot" w:pos="10190"/>
         </w:tabs>
         <w:rPr>
-          <w:ins w:id="73" w:author="tani" w:date="2017-04-18T05:30:00Z"/>
-          <w:del w:id="74" w:author="Mieko Sato" w:date="2017-04-20T02:24:00Z"/>
+          <w:ins w:id="74" w:author="tani" w:date="2017-04-18T05:30:00Z"/>
+          <w:del w:id="75" w:author="Mieko Sato" w:date="2017-04-20T02:24:00Z"/>
           <w:rFonts w:ascii="Arial" w:eastAsia="ＭＳ Ｐゴシック" w:hAnsi="Arial" w:cstheme="minorBidi"/>
           <w:b w:val="0"/>
           <w:bCs w:val="0"/>
@@ -2246,8 +2182,8 @@
           <w:lang w:eastAsia="ja-JP"/>
         </w:rPr>
       </w:pPr>
-      <w:ins w:id="75" w:author="tani" w:date="2017-04-18T05:30:00Z">
-        <w:del w:id="76" w:author="Mieko Sato" w:date="2017-04-20T02:24:00Z">
+      <w:ins w:id="76" w:author="tani" w:date="2017-04-18T05:30:00Z">
+        <w:del w:id="77" w:author="Mieko Sato" w:date="2017-04-20T02:24:00Z">
           <w:r>
             <w:rPr>
               <w:rStyle w:val="a7"/>
@@ -2267,8 +2203,8 @@
           </w:r>
         </w:del>
       </w:ins>
-      <w:ins w:id="77" w:author="The Linux Foundation Japan" w:date="2017-04-18T09:01:00Z">
-        <w:del w:id="78" w:author="Mieko Sato" w:date="2017-04-20T00:38:00Z">
+      <w:ins w:id="78" w:author="The Linux Foundation Japan" w:date="2017-04-18T09:01:00Z">
+        <w:del w:id="79" w:author="Mieko Sato" w:date="2017-04-20T00:38:00Z">
           <w:r>
             <w:rPr>
               <w:rFonts w:ascii="Arial" w:eastAsia="ＭＳ Ｐゴシック" w:hAnsi="Arial"/>
@@ -2287,8 +2223,8 @@
           <w:tab w:val="right" w:leader="dot" w:pos="10190"/>
         </w:tabs>
         <w:rPr>
-          <w:ins w:id="79" w:author="tani" w:date="2017-04-18T05:30:00Z"/>
-          <w:del w:id="80" w:author="Mieko Sato" w:date="2017-04-20T02:24:00Z"/>
+          <w:ins w:id="80" w:author="tani" w:date="2017-04-18T05:30:00Z"/>
+          <w:del w:id="81" w:author="Mieko Sato" w:date="2017-04-20T02:24:00Z"/>
           <w:rFonts w:ascii="Arial" w:eastAsia="ＭＳ Ｐゴシック" w:hAnsi="Arial" w:cstheme="minorBidi"/>
           <w:b w:val="0"/>
           <w:bCs w:val="0"/>
@@ -2299,8 +2235,8 @@
           <w:lang w:eastAsia="ja-JP"/>
         </w:rPr>
       </w:pPr>
-      <w:ins w:id="81" w:author="tani" w:date="2017-04-18T05:30:00Z">
-        <w:del w:id="82" w:author="Mieko Sato" w:date="2017-04-20T02:24:00Z">
+      <w:ins w:id="82" w:author="tani" w:date="2017-04-18T05:30:00Z">
+        <w:del w:id="83" w:author="Mieko Sato" w:date="2017-04-20T02:24:00Z">
           <w:r>
             <w:rPr>
               <w:rStyle w:val="a7"/>
@@ -2320,8 +2256,8 @@
           </w:r>
         </w:del>
       </w:ins>
-      <w:ins w:id="83" w:author="The Linux Foundation Japan" w:date="2017-04-18T09:01:00Z">
-        <w:del w:id="84" w:author="Mieko Sato" w:date="2017-04-20T00:38:00Z">
+      <w:ins w:id="84" w:author="The Linux Foundation Japan" w:date="2017-04-18T09:01:00Z">
+        <w:del w:id="85" w:author="Mieko Sato" w:date="2017-04-20T00:38:00Z">
           <w:r>
             <w:rPr>
               <w:rFonts w:ascii="Arial" w:eastAsia="ＭＳ Ｐゴシック" w:hAnsi="Arial"/>
@@ -2340,8 +2276,8 @@
           <w:tab w:val="right" w:leader="dot" w:pos="10190"/>
         </w:tabs>
         <w:rPr>
-          <w:ins w:id="85" w:author="tani" w:date="2017-04-18T05:30:00Z"/>
-          <w:del w:id="86" w:author="Mieko Sato" w:date="2017-04-20T02:24:00Z"/>
+          <w:ins w:id="86" w:author="tani" w:date="2017-04-18T05:30:00Z"/>
+          <w:del w:id="87" w:author="Mieko Sato" w:date="2017-04-20T02:24:00Z"/>
           <w:rFonts w:ascii="Arial" w:eastAsia="ＭＳ Ｐゴシック" w:hAnsi="Arial" w:cstheme="minorBidi"/>
           <w:b w:val="0"/>
           <w:bCs w:val="0"/>
@@ -2352,8 +2288,8 @@
           <w:lang w:eastAsia="ja-JP"/>
         </w:rPr>
       </w:pPr>
-      <w:ins w:id="87" w:author="tani" w:date="2017-04-18T05:30:00Z">
-        <w:del w:id="88" w:author="Mieko Sato" w:date="2017-04-20T02:24:00Z">
+      <w:ins w:id="88" w:author="tani" w:date="2017-04-18T05:30:00Z">
+        <w:del w:id="89" w:author="Mieko Sato" w:date="2017-04-20T02:24:00Z">
           <w:r>
             <w:rPr>
               <w:rStyle w:val="a7"/>
@@ -2373,8 +2309,8 @@
           </w:r>
         </w:del>
       </w:ins>
-      <w:ins w:id="89" w:author="The Linux Foundation Japan" w:date="2017-04-18T09:01:00Z">
-        <w:del w:id="90" w:author="Mieko Sato" w:date="2017-04-20T00:38:00Z">
+      <w:ins w:id="90" w:author="The Linux Foundation Japan" w:date="2017-04-18T09:01:00Z">
+        <w:del w:id="91" w:author="Mieko Sato" w:date="2017-04-20T00:38:00Z">
           <w:r>
             <w:rPr>
               <w:rFonts w:ascii="Arial" w:eastAsia="ＭＳ Ｐゴシック" w:hAnsi="Arial"/>
@@ -2393,8 +2329,8 @@
           <w:tab w:val="right" w:leader="dot" w:pos="10190"/>
         </w:tabs>
         <w:rPr>
-          <w:ins w:id="91" w:author="tani" w:date="2017-04-18T05:30:00Z"/>
-          <w:del w:id="92" w:author="Mieko Sato" w:date="2017-04-20T02:24:00Z"/>
+          <w:ins w:id="92" w:author="tani" w:date="2017-04-18T05:30:00Z"/>
+          <w:del w:id="93" w:author="Mieko Sato" w:date="2017-04-20T02:24:00Z"/>
           <w:rFonts w:ascii="Arial" w:eastAsia="ＭＳ Ｐゴシック" w:hAnsi="Arial" w:cstheme="minorBidi"/>
           <w:noProof/>
           <w:kern w:val="2"/>
@@ -2402,8 +2338,8 @@
           <w:lang w:eastAsia="ja-JP"/>
         </w:rPr>
       </w:pPr>
-      <w:ins w:id="93" w:author="tani" w:date="2017-04-18T05:30:00Z">
-        <w:del w:id="94" w:author="Mieko Sato" w:date="2017-04-20T02:24:00Z">
+      <w:ins w:id="94" w:author="tani" w:date="2017-04-18T05:30:00Z">
+        <w:del w:id="95" w:author="Mieko Sato" w:date="2017-04-20T02:24:00Z">
           <w:r>
             <w:rPr>
               <w:rStyle w:val="a7"/>
@@ -2432,8 +2368,8 @@
           </w:r>
         </w:del>
       </w:ins>
-      <w:ins w:id="95" w:author="The Linux Foundation Japan" w:date="2017-04-18T09:01:00Z">
-        <w:del w:id="96" w:author="Mieko Sato" w:date="2017-04-20T00:38:00Z">
+      <w:ins w:id="96" w:author="The Linux Foundation Japan" w:date="2017-04-18T09:01:00Z">
+        <w:del w:id="97" w:author="Mieko Sato" w:date="2017-04-20T00:38:00Z">
           <w:r>
             <w:rPr>
               <w:rFonts w:ascii="Arial" w:eastAsia="ＭＳ Ｐゴシック" w:hAnsi="Arial"/>
@@ -2452,8 +2388,8 @@
           <w:tab w:val="right" w:leader="dot" w:pos="10190"/>
         </w:tabs>
         <w:rPr>
-          <w:ins w:id="97" w:author="tani" w:date="2017-04-18T05:30:00Z"/>
-          <w:del w:id="98" w:author="Mieko Sato" w:date="2017-04-20T02:24:00Z"/>
+          <w:ins w:id="98" w:author="tani" w:date="2017-04-18T05:30:00Z"/>
+          <w:del w:id="99" w:author="Mieko Sato" w:date="2017-04-20T02:24:00Z"/>
           <w:rFonts w:ascii="Arial" w:eastAsia="ＭＳ Ｐゴシック" w:hAnsi="Arial" w:cstheme="minorBidi"/>
           <w:noProof/>
           <w:kern w:val="2"/>
@@ -2461,8 +2397,8 @@
           <w:lang w:eastAsia="ja-JP"/>
         </w:rPr>
       </w:pPr>
-      <w:ins w:id="99" w:author="tani" w:date="2017-04-18T05:30:00Z">
-        <w:del w:id="100" w:author="Mieko Sato" w:date="2017-04-20T02:24:00Z">
+      <w:ins w:id="100" w:author="tani" w:date="2017-04-18T05:30:00Z">
+        <w:del w:id="101" w:author="Mieko Sato" w:date="2017-04-20T02:24:00Z">
           <w:r>
             <w:rPr>
               <w:rStyle w:val="a7"/>
@@ -2491,8 +2427,8 @@
           </w:r>
         </w:del>
       </w:ins>
-      <w:ins w:id="101" w:author="The Linux Foundation Japan" w:date="2017-04-18T09:01:00Z">
-        <w:del w:id="102" w:author="Mieko Sato" w:date="2017-04-20T00:38:00Z">
+      <w:ins w:id="102" w:author="The Linux Foundation Japan" w:date="2017-04-18T09:01:00Z">
+        <w:del w:id="103" w:author="Mieko Sato" w:date="2017-04-20T00:38:00Z">
           <w:r>
             <w:rPr>
               <w:rFonts w:ascii="Arial" w:eastAsia="ＭＳ Ｐゴシック" w:hAnsi="Arial"/>
@@ -2511,8 +2447,8 @@
           <w:tab w:val="right" w:leader="dot" w:pos="10190"/>
         </w:tabs>
         <w:rPr>
-          <w:ins w:id="103" w:author="tani" w:date="2017-04-18T05:30:00Z"/>
-          <w:del w:id="104" w:author="Mieko Sato" w:date="2017-04-20T02:24:00Z"/>
+          <w:ins w:id="104" w:author="tani" w:date="2017-04-18T05:30:00Z"/>
+          <w:del w:id="105" w:author="Mieko Sato" w:date="2017-04-20T02:24:00Z"/>
           <w:rFonts w:ascii="Arial" w:eastAsia="ＭＳ Ｐゴシック" w:hAnsi="Arial" w:cstheme="minorBidi"/>
           <w:noProof/>
           <w:kern w:val="2"/>
@@ -2520,8 +2456,8 @@
           <w:lang w:eastAsia="ja-JP"/>
         </w:rPr>
       </w:pPr>
-      <w:ins w:id="105" w:author="tani" w:date="2017-04-18T05:30:00Z">
-        <w:del w:id="106" w:author="Mieko Sato" w:date="2017-04-20T02:24:00Z">
+      <w:ins w:id="106" w:author="tani" w:date="2017-04-18T05:30:00Z">
+        <w:del w:id="107" w:author="Mieko Sato" w:date="2017-04-20T02:24:00Z">
           <w:r>
             <w:rPr>
               <w:rStyle w:val="a7"/>
@@ -2550,8 +2486,8 @@
           </w:r>
         </w:del>
       </w:ins>
-      <w:ins w:id="107" w:author="The Linux Foundation Japan" w:date="2017-04-18T09:01:00Z">
-        <w:del w:id="108" w:author="Mieko Sato" w:date="2017-04-20T00:38:00Z">
+      <w:ins w:id="108" w:author="The Linux Foundation Japan" w:date="2017-04-18T09:01:00Z">
+        <w:del w:id="109" w:author="Mieko Sato" w:date="2017-04-20T00:38:00Z">
           <w:r>
             <w:rPr>
               <w:rFonts w:ascii="Arial" w:eastAsia="ＭＳ Ｐゴシック" w:hAnsi="Arial"/>
@@ -2570,8 +2506,8 @@
           <w:tab w:val="right" w:leader="dot" w:pos="10190"/>
         </w:tabs>
         <w:rPr>
-          <w:ins w:id="109" w:author="tani" w:date="2017-04-18T05:30:00Z"/>
-          <w:del w:id="110" w:author="Mieko Sato" w:date="2017-04-20T02:24:00Z"/>
+          <w:ins w:id="110" w:author="tani" w:date="2017-04-18T05:30:00Z"/>
+          <w:del w:id="111" w:author="Mieko Sato" w:date="2017-04-20T02:24:00Z"/>
           <w:rFonts w:ascii="Arial" w:eastAsia="ＭＳ Ｐゴシック" w:hAnsi="Arial" w:cstheme="minorBidi"/>
           <w:noProof/>
           <w:kern w:val="2"/>
@@ -2579,8 +2515,8 @@
           <w:lang w:eastAsia="ja-JP"/>
         </w:rPr>
       </w:pPr>
-      <w:ins w:id="111" w:author="tani" w:date="2017-04-18T05:30:00Z">
-        <w:del w:id="112" w:author="Mieko Sato" w:date="2017-04-20T02:24:00Z">
+      <w:ins w:id="112" w:author="tani" w:date="2017-04-18T05:30:00Z">
+        <w:del w:id="113" w:author="Mieko Sato" w:date="2017-04-20T02:24:00Z">
           <w:r>
             <w:rPr>
               <w:rStyle w:val="a7"/>
@@ -2627,8 +2563,8 @@
           </w:r>
         </w:del>
       </w:ins>
-      <w:ins w:id="113" w:author="The Linux Foundation Japan" w:date="2017-04-18T09:01:00Z">
-        <w:del w:id="114" w:author="Mieko Sato" w:date="2017-04-20T00:38:00Z">
+      <w:ins w:id="114" w:author="The Linux Foundation Japan" w:date="2017-04-18T09:01:00Z">
+        <w:del w:id="115" w:author="Mieko Sato" w:date="2017-04-20T00:38:00Z">
           <w:r>
             <w:rPr>
               <w:rFonts w:ascii="Arial" w:eastAsia="ＭＳ Ｐゴシック" w:hAnsi="Arial"/>
@@ -2647,8 +2583,8 @@
           <w:tab w:val="right" w:leader="dot" w:pos="10190"/>
         </w:tabs>
         <w:rPr>
-          <w:ins w:id="115" w:author="tani" w:date="2017-04-18T05:30:00Z"/>
-          <w:del w:id="116" w:author="Mieko Sato" w:date="2017-04-20T02:24:00Z"/>
+          <w:ins w:id="116" w:author="tani" w:date="2017-04-18T05:30:00Z"/>
+          <w:del w:id="117" w:author="Mieko Sato" w:date="2017-04-20T02:24:00Z"/>
           <w:rFonts w:ascii="Arial" w:eastAsia="ＭＳ Ｐゴシック" w:hAnsi="Arial" w:cstheme="minorBidi"/>
           <w:noProof/>
           <w:kern w:val="2"/>
@@ -2656,8 +2592,8 @@
           <w:lang w:eastAsia="ja-JP"/>
         </w:rPr>
       </w:pPr>
-      <w:ins w:id="117" w:author="tani" w:date="2017-04-18T05:30:00Z">
-        <w:del w:id="118" w:author="Mieko Sato" w:date="2017-04-20T02:24:00Z">
+      <w:ins w:id="118" w:author="tani" w:date="2017-04-18T05:30:00Z">
+        <w:del w:id="119" w:author="Mieko Sato" w:date="2017-04-20T02:24:00Z">
           <w:r>
             <w:rPr>
               <w:rStyle w:val="a7"/>
@@ -2686,8 +2622,8 @@
           </w:r>
         </w:del>
       </w:ins>
-      <w:ins w:id="119" w:author="The Linux Foundation Japan" w:date="2017-04-18T09:01:00Z">
-        <w:del w:id="120" w:author="Mieko Sato" w:date="2017-04-20T00:38:00Z">
+      <w:ins w:id="120" w:author="The Linux Foundation Japan" w:date="2017-04-18T09:01:00Z">
+        <w:del w:id="121" w:author="Mieko Sato" w:date="2017-04-20T00:38:00Z">
           <w:r>
             <w:rPr>
               <w:rFonts w:ascii="Arial" w:eastAsia="ＭＳ Ｐゴシック" w:hAnsi="Arial"/>
@@ -2706,8 +2642,8 @@
           <w:tab w:val="right" w:leader="dot" w:pos="10190"/>
         </w:tabs>
         <w:rPr>
-          <w:ins w:id="121" w:author="tani" w:date="2017-04-18T05:30:00Z"/>
-          <w:del w:id="122" w:author="Mieko Sato" w:date="2017-04-20T02:24:00Z"/>
+          <w:ins w:id="122" w:author="tani" w:date="2017-04-18T05:30:00Z"/>
+          <w:del w:id="123" w:author="Mieko Sato" w:date="2017-04-20T02:24:00Z"/>
           <w:rFonts w:ascii="Arial" w:eastAsia="ＭＳ Ｐゴシック" w:hAnsi="Arial" w:cstheme="minorBidi"/>
           <w:noProof/>
           <w:kern w:val="2"/>
@@ -2715,8 +2651,8 @@
           <w:lang w:eastAsia="ja-JP"/>
         </w:rPr>
       </w:pPr>
-      <w:ins w:id="123" w:author="tani" w:date="2017-04-18T05:30:00Z">
-        <w:del w:id="124" w:author="Mieko Sato" w:date="2017-04-20T02:24:00Z">
+      <w:ins w:id="124" w:author="tani" w:date="2017-04-18T05:30:00Z">
+        <w:del w:id="125" w:author="Mieko Sato" w:date="2017-04-20T02:24:00Z">
           <w:r>
             <w:rPr>
               <w:rStyle w:val="a7"/>
@@ -2743,8 +2679,8 @@
           </w:r>
         </w:del>
       </w:ins>
-      <w:ins w:id="125" w:author="The Linux Foundation Japan" w:date="2017-04-18T09:01:00Z">
-        <w:del w:id="126" w:author="Mieko Sato" w:date="2017-04-20T00:38:00Z">
+      <w:ins w:id="126" w:author="The Linux Foundation Japan" w:date="2017-04-18T09:01:00Z">
+        <w:del w:id="127" w:author="Mieko Sato" w:date="2017-04-20T00:38:00Z">
           <w:r>
             <w:rPr>
               <w:rFonts w:ascii="Arial" w:eastAsia="ＭＳ Ｐゴシック" w:hAnsi="Arial"/>
@@ -2762,14 +2698,14 @@
         <w:ind w:left="4547" w:right="4264"/>
         <w:jc w:val="center"/>
         <w:rPr>
-          <w:del w:id="127" w:author="tani" w:date="2017-04-18T05:30:00Z"/>
+          <w:del w:id="128" w:author="tani" w:date="2017-04-18T05:30:00Z"/>
           <w:rFonts w:ascii="Arial" w:eastAsia="ＭＳ Ｐゴシック" w:hAnsi="Arial"/>
           <w:b/>
           <w:sz w:val="36"/>
           <w:lang w:eastAsia="ja-JP"/>
         </w:rPr>
       </w:pPr>
-      <w:ins w:id="128" w:author="tani" w:date="2017-04-18T05:30:00Z">
+      <w:ins w:id="129" w:author="tani" w:date="2017-04-18T05:30:00Z">
         <w:r>
           <w:rPr>
             <w:rFonts w:ascii="Arial" w:eastAsia="ＭＳ Ｐゴシック" w:hAnsi="Arial"/>
@@ -2781,7 +2717,7 @@
         </w:r>
       </w:ins>
     </w:p>
-    <w:customXmlDelRangeStart w:id="129" w:author="tani" w:date="2017-04-18T05:30:00Z"/>
+    <w:customXmlDelRangeStart w:id="130" w:author="tani" w:date="2017-04-18T05:30:00Z"/>
     <w:sdt>
       <w:sdtPr>
         <w:rPr>
@@ -2802,19 +2738,19 @@
         </w:rPr>
       </w:sdtEndPr>
       <w:sdtContent>
-        <w:customXmlDelRangeEnd w:id="129"/>
+        <w:customXmlDelRangeEnd w:id="130"/>
         <w:p>
           <w:pPr>
             <w:spacing w:before="360"/>
             <w:ind w:left="4547" w:right="4264"/>
             <w:jc w:val="center"/>
             <w:rPr>
-              <w:del w:id="130" w:author="tani" w:date="2017-04-18T05:30:00Z"/>
+              <w:del w:id="131" w:author="tani" w:date="2017-04-18T05:30:00Z"/>
               <w:rFonts w:ascii="Arial" w:eastAsia="ＭＳ Ｐゴシック" w:hAnsi="Arial"/>
               <w:lang w:eastAsia="ja-JP"/>
             </w:rPr>
           </w:pPr>
-          <w:del w:id="131" w:author="tani" w:date="2017-04-18T05:30:00Z">
+          <w:del w:id="132" w:author="tani" w:date="2017-04-18T05:30:00Z">
             <w:r>
               <w:rPr>
                 <w:rFonts w:ascii="Arial" w:eastAsia="ＭＳ Ｐゴシック" w:hAnsi="Arial"/>
@@ -2858,8 +2794,6 @@
             </w:r>
           </w:del>
         </w:p>
-        <w:bookmarkStart w:id="132" w:name="_GoBack"/>
-        <w:bookmarkEnd w:id="132"/>
         <w:p>
           <w:pPr>
             <w:spacing w:before="360"/>
@@ -2931,6 +2865,7 @@
               <w:rPr>
                 <w:rFonts w:ascii="Arial" w:eastAsia="ＭＳ Ｐゴシック" w:hAnsi="Arial"/>
               </w:rPr>
+              <w:lastRenderedPageBreak/>
               <w:fldChar w:fldCharType="begin"/>
             </w:r>
             <w:r>
@@ -3309,6 +3244,7 @@
               <w:rPr>
                 <w:rFonts w:ascii="Arial" w:eastAsia="ＭＳ Ｐゴシック" w:hAnsi="Arial"/>
               </w:rPr>
+              <w:lastRenderedPageBreak/>
               <w:fldChar w:fldCharType="begin"/>
             </w:r>
             <w:r>
@@ -3363,8 +3299,8 @@
           <w:rFonts w:ascii="Arial" w:eastAsia="ＭＳ Ｐゴシック" w:hAnsi="Arial"/>
         </w:rPr>
         <w:sectPr>
-          <w:headerReference w:type="default" r:id="rId9"/>
-          <w:footerReference w:type="default" r:id="rId10"/>
+          <w:headerReference w:type="default" r:id="rId10"/>
+          <w:footerReference w:type="default" r:id="rId11"/>
           <w:pgSz w:w="11907" w:h="16840" w:code="9"/>
           <w:pgMar w:top="1134" w:right="1191" w:bottom="1021" w:left="1134" w:header="567" w:footer="1417" w:gutter="0"/>
           <w:cols w:space="720"/>
@@ -3678,7 +3614,7 @@
           <w:delText xml:space="preserve"> </w:delText>
         </w:r>
       </w:del>
-      <w:hyperlink r:id="rId11" w:history="1">
+      <w:hyperlink r:id="rId12" w:history="1">
         <w:r>
           <w:rPr>
             <w:rStyle w:val="a7"/>
@@ -3699,7 +3635,7 @@
           <w:lang w:eastAsia="ja-JP"/>
         </w:rPr>
       </w:pPr>
-      <w:hyperlink r:id="rId12" w:history="1"/>
+      <w:hyperlink r:id="rId13" w:history="1"/>
     </w:p>
     <w:p>
       <w:pPr>
@@ -3708,7 +3644,7 @@
           <w:lang w:eastAsia="ja-JP"/>
         </w:rPr>
         <w:sectPr>
-          <w:footerReference w:type="default" r:id="rId13"/>
+          <w:footerReference w:type="default" r:id="rId14"/>
           <w:pgSz w:w="11907" w:h="16840" w:code="9"/>
           <w:pgMar w:top="1134" w:right="1191" w:bottom="1021" w:left="1134" w:header="567" w:footer="1417" w:gutter="0"/>
           <w:cols w:space="720"/>
@@ -4759,7 +4695,7 @@
           <w:lang w:eastAsia="ja-JP"/>
         </w:rPr>
         <w:sectPr>
-          <w:footerReference w:type="default" r:id="rId14"/>
+          <w:footerReference w:type="default" r:id="rId15"/>
           <w:pgSz w:w="11907" w:h="16840" w:code="9"/>
           <w:pgMar w:top="1134" w:right="851" w:bottom="851" w:left="851" w:header="567" w:footer="1417" w:gutter="0"/>
           <w:cols w:space="720"/>
@@ -5952,7 +5888,7 @@
           <w:lang w:eastAsia="ja-JP"/>
         </w:rPr>
         <w:sectPr>
-          <w:footerReference w:type="default" r:id="rId15"/>
+          <w:footerReference w:type="default" r:id="rId16"/>
           <w:pgSz w:w="11907" w:h="16840" w:code="9"/>
           <w:pgMar w:top="1134" w:right="1191" w:bottom="964" w:left="1134" w:header="567" w:footer="1417" w:gutter="0"/>
           <w:cols w:space="720"/>
@@ -6259,20 +6195,31 @@
         </w:rPr>
         <w:t>論拠</w:t>
       </w:r>
-      <w:r>
-        <w:rPr>
-          <w:rFonts w:eastAsia="ＭＳ ゴシック"/>
-          <w:lang w:eastAsia="ja-JP"/>
-        </w:rPr>
-        <w:t>:</w:t>
-      </w:r>
+      <w:ins w:id="234" w:author="tani" w:date="2017-04-25T15:07:00Z">
+        <w:r>
+          <w:rPr>
+            <w:rFonts w:eastAsia="ＭＳ ゴシック" w:hint="eastAsia"/>
+            <w:lang w:eastAsia="ja-JP"/>
+          </w:rPr>
+          <w:t>：</w:t>
+        </w:r>
+      </w:ins>
+      <w:del w:id="235" w:author="tani" w:date="2017-04-25T15:07:00Z">
+        <w:r>
+          <w:rPr>
+            <w:rFonts w:eastAsia="ＭＳ ゴシック"/>
+            <w:lang w:eastAsia="ja-JP"/>
+          </w:rPr>
+          <w:delText>:</w:delText>
+        </w:r>
+      </w:del>
     </w:p>
     <w:p>
       <w:pPr>
         <w:pStyle w:val="a4"/>
         <w:ind w:left="1280" w:right="450"/>
         <w:rPr>
-          <w:ins w:id="234" w:author="Mieko Sato" w:date="2017-04-19T16:47:00Z"/>
+          <w:ins w:id="236" w:author="Mieko Sato" w:date="2017-04-19T16:47:00Z"/>
           <w:rFonts w:eastAsia="ＭＳ ゴシック"/>
           <w:lang w:eastAsia="ja-JP"/>
         </w:rPr>
@@ -6357,7 +6304,7 @@
         <w:spacing w:beforeLines="100" w:before="240"/>
         <w:ind w:left="1281"/>
         <w:rPr>
-          <w:ins w:id="235" w:author="Mieko Sato" w:date="2017-04-19T16:23:00Z"/>
+          <w:ins w:id="237" w:author="Mieko Sato" w:date="2017-04-19T16:23:00Z"/>
           <w:rFonts w:eastAsia="ＭＳ ゴシック"/>
           <w:lang w:eastAsia="ja-JP"/>
         </w:rPr>
@@ -6396,7 +6343,7 @@
         </w:tabs>
         <w:spacing w:beforeLines="100" w:before="240"/>
         <w:rPr>
-          <w:del w:id="236" w:author="Mieko Sato" w:date="2017-04-19T16:23:00Z"/>
+          <w:del w:id="238" w:author="Mieko Sato" w:date="2017-04-19T16:23:00Z"/>
           <w:rFonts w:eastAsia="ＭＳ ゴシック"/>
           <w:lang w:eastAsia="ja-JP"/>
         </w:rPr>
@@ -6745,7 +6692,7 @@
         </w:rPr>
         <w:t>か月以内に（最新の状況に即すとみなされるよう）修了していること。</w:t>
       </w:r>
-      <w:del w:id="237" w:author="tani" w:date="2017-04-18T05:01:00Z">
+      <w:del w:id="239" w:author="tani" w:date="2017-04-18T05:01:00Z">
         <w:r>
           <w:rPr>
             <w:rFonts w:eastAsia="ＭＳ ゴシック"/>
@@ -6887,7 +6834,7 @@
         </w:rPr>
         <w:t>スタッフ全員</w:t>
       </w:r>
-      <w:ins w:id="238" w:author="Mieko Sato" w:date="2017-04-24T16:22:00Z">
+      <w:ins w:id="240" w:author="Mieko Sato" w:date="2017-04-24T16:22:00Z">
         <w:r>
           <w:rPr>
             <w:rFonts w:eastAsia="ＭＳ ゴシック" w:hint="eastAsia"/>
@@ -6896,7 +6843,7 @@
           <w:t>について</w:t>
         </w:r>
       </w:ins>
-      <w:ins w:id="239" w:author="Mieko Sato" w:date="2017-04-24T16:23:00Z">
+      <w:ins w:id="241" w:author="Mieko Sato" w:date="2017-04-24T16:23:00Z">
         <w:r>
           <w:rPr>
             <w:rFonts w:eastAsia="ＭＳ ゴシック" w:hint="eastAsia"/>
@@ -6905,7 +6852,7 @@
           <w:t>、</w:t>
         </w:r>
       </w:ins>
-      <w:del w:id="240" w:author="Mieko Sato" w:date="2017-04-24T16:17:00Z">
+      <w:del w:id="242" w:author="Mieko Sato" w:date="2017-04-24T16:17:00Z">
         <w:r>
           <w:rPr>
             <w:rFonts w:eastAsia="ＭＳ ゴシック" w:hint="eastAsia"/>
@@ -6921,7 +6868,7 @@
         </w:rPr>
         <w:t>コース</w:t>
       </w:r>
-      <w:ins w:id="241" w:author="Mieko Sato" w:date="2017-04-24T16:20:00Z">
+      <w:ins w:id="243" w:author="Mieko Sato" w:date="2017-04-24T16:20:00Z">
         <w:r>
           <w:rPr>
             <w:rFonts w:eastAsia="ＭＳ ゴシック" w:hint="eastAsia"/>
@@ -6930,7 +6877,7 @@
           <w:t>の</w:t>
         </w:r>
       </w:ins>
-      <w:del w:id="242" w:author="Mieko Sato" w:date="2017-04-24T16:17:00Z">
+      <w:del w:id="244" w:author="Mieko Sato" w:date="2017-04-24T16:17:00Z">
         <w:r>
           <w:rPr>
             <w:rFonts w:eastAsia="ＭＳ ゴシック" w:hint="eastAsia"/>
@@ -6946,7 +6893,7 @@
         </w:rPr>
         <w:t>修了</w:t>
       </w:r>
-      <w:del w:id="243" w:author="Mieko Sato" w:date="2017-04-24T16:17:00Z">
+      <w:del w:id="245" w:author="Mieko Sato" w:date="2017-04-24T16:17:00Z">
         <w:r>
           <w:rPr>
             <w:rFonts w:eastAsia="ＭＳ ゴシック" w:hint="eastAsia"/>
@@ -6962,7 +6909,7 @@
         </w:rPr>
         <w:t>を</w:t>
       </w:r>
-      <w:del w:id="244" w:author="Mieko Sato" w:date="2017-04-24T16:19:00Z">
+      <w:del w:id="246" w:author="Mieko Sato" w:date="2017-04-24T16:19:00Z">
         <w:r>
           <w:rPr>
             <w:rFonts w:eastAsia="ＭＳ ゴシック" w:hint="eastAsia"/>
@@ -6971,7 +6918,7 @@
           <w:delText>確認</w:delText>
         </w:r>
       </w:del>
-      <w:ins w:id="245" w:author="Mieko Sato" w:date="2017-04-24T16:19:00Z">
+      <w:ins w:id="247" w:author="Mieko Sato" w:date="2017-04-24T16:19:00Z">
         <w:r>
           <w:rPr>
             <w:rFonts w:eastAsia="ＭＳ ゴシック" w:hint="eastAsia"/>
@@ -7052,13 +6999,24 @@
         </w:rPr>
         <w:t>論拠</w:t>
       </w:r>
-      <w:r>
-        <w:rPr>
-          <w:rFonts w:eastAsia="ＭＳ ゴシック"/>
-          <w:lang w:eastAsia="ja-JP"/>
-        </w:rPr>
-        <w:t>:</w:t>
-      </w:r>
+      <w:ins w:id="248" w:author="tani" w:date="2017-04-25T15:08:00Z">
+        <w:r>
+          <w:rPr>
+            <w:rFonts w:eastAsia="ＭＳ ゴシック" w:hint="eastAsia"/>
+            <w:lang w:eastAsia="ja-JP"/>
+          </w:rPr>
+          <w:t>：</w:t>
+        </w:r>
+      </w:ins>
+      <w:del w:id="249" w:author="tani" w:date="2017-04-25T15:08:00Z">
+        <w:r>
+          <w:rPr>
+            <w:rFonts w:eastAsia="ＭＳ ゴシック"/>
+            <w:lang w:eastAsia="ja-JP"/>
+          </w:rPr>
+          <w:delText>:</w:delText>
+        </w:r>
+      </w:del>
     </w:p>
     <w:p>
       <w:pPr>
@@ -7102,7 +7060,15 @@
           <w:rFonts w:eastAsia="ＭＳ ゴシック" w:hint="eastAsia"/>
           <w:lang w:eastAsia="ja-JP"/>
         </w:rPr>
-        <w:t>トレーニングに参加したこと、およびそのトレーニングで</w:t>
+        <w:t>トレーニングに参加したこと、およびそのトレ</w:t>
+      </w:r>
+      <w:r>
+        <w:rPr>
+          <w:rFonts w:eastAsia="ＭＳ ゴシック" w:hint="eastAsia"/>
+          <w:lang w:eastAsia="ja-JP"/>
+        </w:rPr>
+        <w:lastRenderedPageBreak/>
+        <w:t>ーニングで</w:t>
       </w:r>
       <w:r>
         <w:rPr>
@@ -7151,7 +7117,7 @@
         <w:pStyle w:val="a4"/>
         <w:spacing w:before="5"/>
         <w:rPr>
-          <w:del w:id="246" w:author="Mieko Sato" w:date="2017-04-20T09:43:00Z"/>
+          <w:del w:id="250" w:author="Mieko Sato" w:date="2017-04-20T09:43:00Z"/>
           <w:rFonts w:ascii="Arial" w:eastAsia="ＭＳ Ｐゴシック" w:hAnsi="Arial"/>
           <w:sz w:val="11"/>
           <w:lang w:eastAsia="ja-JP"/>
@@ -7165,7 +7131,7 @@
           <w:lang w:eastAsia="ja-JP"/>
         </w:rPr>
       </w:pPr>
-      <w:bookmarkStart w:id="247" w:name="_Toc480816639"/>
+      <w:bookmarkStart w:id="251" w:name="_Toc480816639"/>
       <w:r>
         <w:rPr>
           <w:lang w:eastAsia="ja-JP"/>
@@ -7179,7 +7145,7 @@
         </w:rPr>
         <w:t>コンプライアンスを履行するための責任者のアサイン</w:t>
       </w:r>
-      <w:bookmarkEnd w:id="247"/>
+      <w:bookmarkEnd w:id="251"/>
     </w:p>
     <w:p>
       <w:pPr>
@@ -7483,20 +7449,31 @@
         </w:rPr>
         <w:t>論拠</w:t>
       </w:r>
-      <w:r>
-        <w:rPr>
-          <w:rFonts w:ascii="Arial" w:eastAsia="ＭＳ ゴシック" w:hAnsi="Arial"/>
-          <w:lang w:eastAsia="ja-JP"/>
-        </w:rPr>
-        <w:t>:</w:t>
-      </w:r>
+      <w:ins w:id="252" w:author="tani" w:date="2017-04-25T15:08:00Z">
+        <w:r>
+          <w:rPr>
+            <w:rFonts w:ascii="Arial" w:eastAsia="ＭＳ ゴシック" w:hAnsi="Arial" w:hint="eastAsia"/>
+            <w:lang w:eastAsia="ja-JP"/>
+          </w:rPr>
+          <w:t>：</w:t>
+        </w:r>
+      </w:ins>
+      <w:del w:id="253" w:author="tani" w:date="2017-04-25T15:08:00Z">
+        <w:r>
+          <w:rPr>
+            <w:rFonts w:ascii="Arial" w:eastAsia="ＭＳ ゴシック" w:hAnsi="Arial"/>
+            <w:lang w:eastAsia="ja-JP"/>
+          </w:rPr>
+          <w:delText>:</w:delText>
+        </w:r>
+      </w:del>
     </w:p>
     <w:p>
       <w:pPr>
         <w:pStyle w:val="a4"/>
         <w:ind w:left="1280" w:right="705"/>
         <w:rPr>
-          <w:ins w:id="248" w:author="Mieko Sato" w:date="2017-04-19T16:46:00Z"/>
+          <w:ins w:id="254" w:author="Mieko Sato" w:date="2017-04-19T16:46:00Z"/>
           <w:rFonts w:ascii="Arial" w:eastAsia="ＭＳ ゴシック" w:hAnsi="Arial"/>
           <w:lang w:eastAsia="ja-JP"/>
         </w:rPr>
@@ -7871,7 +7848,7 @@
           <w:lang w:eastAsia="ja-JP"/>
         </w:rPr>
       </w:pPr>
-      <w:del w:id="249" w:author="Mieko Sato" w:date="2017-04-20T00:24:00Z">
+      <w:del w:id="255" w:author="Mieko Sato" w:date="2017-04-20T00:24:00Z">
         <w:r>
           <w:rPr>
             <w:rFonts w:ascii="Arial" w:eastAsia="ＭＳ ゴシック" w:hAnsi="Arial"/>
@@ -8010,20 +7987,31 @@
         </w:rPr>
         <w:t>論拠</w:t>
       </w:r>
-      <w:r>
-        <w:rPr>
-          <w:rFonts w:ascii="Arial" w:eastAsia="ＭＳ ゴシック" w:hAnsi="Arial"/>
-          <w:lang w:eastAsia="ja-JP"/>
-        </w:rPr>
-        <w:t>:</w:t>
-      </w:r>
+      <w:ins w:id="256" w:author="tani" w:date="2017-04-25T15:08:00Z">
+        <w:r>
+          <w:rPr>
+            <w:rFonts w:ascii="Arial" w:eastAsia="ＭＳ ゴシック" w:hAnsi="Arial" w:hint="eastAsia"/>
+            <w:lang w:eastAsia="ja-JP"/>
+          </w:rPr>
+          <w:t>：</w:t>
+        </w:r>
+      </w:ins>
+      <w:del w:id="257" w:author="tani" w:date="2017-04-25T15:08:00Z">
+        <w:r>
+          <w:rPr>
+            <w:rFonts w:ascii="Arial" w:eastAsia="ＭＳ ゴシック" w:hAnsi="Arial"/>
+            <w:lang w:eastAsia="ja-JP"/>
+          </w:rPr>
+          <w:delText>:</w:delText>
+        </w:r>
+      </w:del>
     </w:p>
     <w:p>
       <w:pPr>
         <w:pStyle w:val="a4"/>
         <w:ind w:left="1280"/>
         <w:rPr>
-          <w:ins w:id="250" w:author="Mieko Sato" w:date="2017-04-19T16:34:00Z"/>
+          <w:ins w:id="258" w:author="Mieko Sato" w:date="2017-04-19T16:34:00Z"/>
           <w:rFonts w:ascii="Arial" w:eastAsia="ＭＳ ゴシック" w:hAnsi="Arial"/>
           <w:lang w:eastAsia="ja-JP"/>
         </w:rPr>
@@ -8079,7 +8067,7 @@
         <w:pStyle w:val="a4"/>
         <w:spacing w:before="5"/>
         <w:rPr>
-          <w:del w:id="251" w:author="Mieko Sato" w:date="2017-04-20T09:43:00Z"/>
+          <w:del w:id="259" w:author="Mieko Sato" w:date="2017-04-20T09:43:00Z"/>
           <w:rFonts w:ascii="Arial" w:eastAsia="ＭＳ Ｐゴシック" w:hAnsi="Arial"/>
           <w:sz w:val="11"/>
           <w:lang w:eastAsia="ja-JP"/>
@@ -8093,9 +8081,9 @@
           <w:lang w:eastAsia="ja-JP"/>
         </w:rPr>
       </w:pPr>
-      <w:bookmarkStart w:id="252" w:name="_bookmark5"/>
-      <w:bookmarkStart w:id="253" w:name="_Toc480816640"/>
-      <w:bookmarkEnd w:id="252"/>
+      <w:bookmarkStart w:id="260" w:name="_bookmark5"/>
+      <w:bookmarkStart w:id="261" w:name="_Toc480816640"/>
+      <w:bookmarkEnd w:id="260"/>
       <w:r>
         <w:rPr>
           <w:lang w:eastAsia="ja-JP"/>
@@ -8109,7 +8097,7 @@
         </w:rPr>
         <w:t>コンテンツのレビューと承認</w:t>
       </w:r>
-      <w:bookmarkEnd w:id="253"/>
+      <w:bookmarkEnd w:id="261"/>
     </w:p>
     <w:p>
       <w:pPr>
@@ -8226,20 +8214,31 @@
         </w:rPr>
         <w:t>論拠</w:t>
       </w:r>
-      <w:r>
-        <w:rPr>
-          <w:rFonts w:eastAsia="ＭＳ ゴシック"/>
-          <w:lang w:eastAsia="ja-JP"/>
-        </w:rPr>
-        <w:t>:</w:t>
-      </w:r>
+      <w:ins w:id="262" w:author="tani" w:date="2017-04-25T15:07:00Z">
+        <w:r>
+          <w:rPr>
+            <w:rFonts w:eastAsia="ＭＳ ゴシック" w:hint="eastAsia"/>
+            <w:lang w:eastAsia="ja-JP"/>
+          </w:rPr>
+          <w:t>：</w:t>
+        </w:r>
+      </w:ins>
+      <w:del w:id="263" w:author="tani" w:date="2017-04-25T15:07:00Z">
+        <w:r>
+          <w:rPr>
+            <w:rFonts w:eastAsia="ＭＳ ゴシック"/>
+            <w:lang w:eastAsia="ja-JP"/>
+          </w:rPr>
+          <w:delText>:</w:delText>
+        </w:r>
+      </w:del>
     </w:p>
     <w:p>
       <w:pPr>
         <w:pStyle w:val="a4"/>
         <w:ind w:left="1280" w:right="339"/>
         <w:rPr>
-          <w:ins w:id="254" w:author="Mieko Sato" w:date="2017-04-19T16:46:00Z"/>
+          <w:ins w:id="264" w:author="Mieko Sato" w:date="2017-04-19T16:46:00Z"/>
           <w:rFonts w:eastAsia="ＭＳ ゴシック"/>
           <w:lang w:eastAsia="ja-JP"/>
         </w:rPr>
@@ -8293,7 +8292,7 @@
         </w:rPr>
         <w:t>は、供給ソフトウェアに適用される頒布上の義務や制約を理解し、各コンポーネントのライセンス条項の体系的レビューをサポートする上で</w:t>
       </w:r>
-      <w:del w:id="255" w:author="tani" w:date="2017-04-18T05:23:00Z">
+      <w:del w:id="265" w:author="tani" w:date="2017-04-18T05:23:00Z">
         <w:r>
           <w:rPr>
             <w:rFonts w:eastAsia="ＭＳ ゴシック" w:hint="eastAsia"/>
@@ -8788,13 +8787,24 @@
         </w:rPr>
         <w:t>論拠</w:t>
       </w:r>
-      <w:r>
-        <w:rPr>
-          <w:rFonts w:eastAsia="ＭＳ ゴシック"/>
-          <w:lang w:eastAsia="ja-JP"/>
-        </w:rPr>
-        <w:t>:</w:t>
-      </w:r>
+      <w:ins w:id="278" w:author="tani" w:date="2017-04-25T15:07:00Z">
+        <w:r>
+          <w:rPr>
+            <w:rFonts w:eastAsia="ＭＳ ゴシック" w:hint="eastAsia"/>
+            <w:lang w:eastAsia="ja-JP"/>
+          </w:rPr>
+          <w:t>：</w:t>
+        </w:r>
+      </w:ins>
+      <w:del w:id="279" w:author="tani" w:date="2017-04-25T15:07:00Z">
+        <w:r>
+          <w:rPr>
+            <w:rFonts w:eastAsia="ＭＳ ゴシック"/>
+            <w:lang w:eastAsia="ja-JP"/>
+          </w:rPr>
+          <w:delText>:</w:delText>
+        </w:r>
+      </w:del>
     </w:p>
     <w:p>
       <w:pPr>
@@ -8802,7 +8812,7 @@
         <w:spacing w:before="1" w:line="276" w:lineRule="auto"/>
         <w:ind w:left="1280" w:right="567"/>
         <w:rPr>
-          <w:ins w:id="268" w:author="Mieko Sato" w:date="2017-04-19T16:47:00Z"/>
+          <w:ins w:id="280" w:author="Mieko Sato" w:date="2017-04-19T16:47:00Z"/>
           <w:rFonts w:eastAsia="ＭＳ ゴシック"/>
           <w:lang w:eastAsia="ja-JP"/>
         </w:rPr>
@@ -8860,7 +8870,7 @@
         <w:pStyle w:val="a4"/>
         <w:spacing w:before="5"/>
         <w:rPr>
-          <w:del w:id="269" w:author="Mieko Sato" w:date="2017-04-20T09:43:00Z"/>
+          <w:del w:id="281" w:author="Mieko Sato" w:date="2017-04-20T09:43:00Z"/>
           <w:rFonts w:ascii="Arial" w:eastAsia="ＭＳ Ｐゴシック" w:hAnsi="Arial"/>
           <w:sz w:val="11"/>
           <w:lang w:eastAsia="ja-JP"/>
@@ -8871,13 +8881,13 @@
       <w:pPr>
         <w:pStyle w:val="20"/>
         <w:rPr>
-          <w:ins w:id="270" w:author="Mieko Sato" w:date="2017-04-19T17:19:00Z"/>
-          <w:lang w:eastAsia="ja-JP"/>
-        </w:rPr>
-      </w:pPr>
-      <w:bookmarkStart w:id="271" w:name="_bookmark6"/>
-      <w:bookmarkStart w:id="272" w:name="_Toc480816641"/>
-      <w:bookmarkEnd w:id="271"/>
+          <w:ins w:id="282" w:author="Mieko Sato" w:date="2017-04-19T17:19:00Z"/>
+          <w:lang w:eastAsia="ja-JP"/>
+        </w:rPr>
+      </w:pPr>
+      <w:bookmarkStart w:id="283" w:name="_bookmark6"/>
+      <w:bookmarkStart w:id="284" w:name="_Toc480816641"/>
+      <w:bookmarkEnd w:id="283"/>
       <w:r>
         <w:rPr>
           <w:lang w:eastAsia="ja-JP"/>
@@ -8904,7 +8914,7 @@
         </w:rPr>
         <w:t>ドキュメントとコンプライアンス関連資料の頒布</w:t>
       </w:r>
-      <w:bookmarkEnd w:id="272"/>
+      <w:bookmarkEnd w:id="284"/>
     </w:p>
     <w:p>
       <w:pPr>
@@ -9334,20 +9344,31 @@
         </w:rPr>
         <w:t>論拠</w:t>
       </w:r>
-      <w:r>
-        <w:rPr>
-          <w:rFonts w:eastAsia="ＭＳ ゴシック"/>
-          <w:lang w:eastAsia="ja-JP"/>
-        </w:rPr>
-        <w:t>:</w:t>
-      </w:r>
+      <w:del w:id="296" w:author="tani" w:date="2017-04-25T15:07:00Z">
+        <w:r>
+          <w:rPr>
+            <w:rFonts w:eastAsia="ＭＳ ゴシック" w:hint="eastAsia"/>
+            <w:lang w:eastAsia="ja-JP"/>
+          </w:rPr>
+          <w:delText>:</w:delText>
+        </w:r>
+      </w:del>
+      <w:ins w:id="297" w:author="tani" w:date="2017-04-25T15:07:00Z">
+        <w:r>
+          <w:rPr>
+            <w:rFonts w:eastAsia="ＭＳ ゴシック" w:hint="eastAsia"/>
+            <w:lang w:eastAsia="ja-JP"/>
+          </w:rPr>
+          <w:t>：</w:t>
+        </w:r>
+      </w:ins>
     </w:p>
     <w:p>
       <w:pPr>
         <w:pStyle w:val="a4"/>
         <w:ind w:left="1280" w:right="702"/>
         <w:rPr>
-          <w:ins w:id="284" w:author="Mieko Sato" w:date="2017-04-19T17:54:00Z"/>
+          <w:ins w:id="298" w:author="Mieko Sato" w:date="2017-04-19T17:54:00Z"/>
           <w:rFonts w:eastAsia="ＭＳ ゴシック"/>
           <w:lang w:eastAsia="ja-JP"/>
         </w:rPr>
@@ -9403,7 +9424,7 @@
         <w:pStyle w:val="a4"/>
         <w:spacing w:before="5"/>
         <w:rPr>
-          <w:del w:id="285" w:author="Mieko Sato" w:date="2017-04-20T09:45:00Z"/>
+          <w:del w:id="299" w:author="Mieko Sato" w:date="2017-04-20T09:45:00Z"/>
           <w:rFonts w:ascii="Arial" w:eastAsia="ＭＳ Ｐゴシック" w:hAnsi="Arial"/>
           <w:sz w:val="11"/>
           <w:lang w:eastAsia="ja-JP"/>
@@ -9417,9 +9438,9 @@
           <w:lang w:eastAsia="ja-JP"/>
         </w:rPr>
       </w:pPr>
-      <w:bookmarkStart w:id="286" w:name="_bookmark7"/>
-      <w:bookmarkStart w:id="287" w:name="_Toc480816642"/>
-      <w:bookmarkEnd w:id="286"/>
+      <w:bookmarkStart w:id="300" w:name="_bookmark7"/>
+      <w:bookmarkStart w:id="301" w:name="_Toc480816642"/>
+      <w:bookmarkEnd w:id="300"/>
       <w:r>
         <w:rPr>
           <w:lang w:eastAsia="ja-JP"/>
@@ -9433,7 +9454,7 @@
         </w:rPr>
         <w:t>コミュニティへの（積極的な）関わり方の理解</w:t>
       </w:r>
-      <w:bookmarkEnd w:id="287"/>
+      <w:bookmarkEnd w:id="301"/>
     </w:p>
     <w:p>
       <w:pPr>
@@ -9629,20 +9650,31 @@
         </w:rPr>
         <w:t>論拠</w:t>
       </w:r>
-      <w:r>
-        <w:rPr>
-          <w:rFonts w:eastAsia="ＭＳ ゴシック"/>
-          <w:lang w:eastAsia="ja-JP"/>
-        </w:rPr>
-        <w:t>:</w:t>
-      </w:r>
+      <w:ins w:id="302" w:author="tani" w:date="2017-04-25T15:08:00Z">
+        <w:r>
+          <w:rPr>
+            <w:rFonts w:eastAsia="ＭＳ ゴシック" w:hint="eastAsia"/>
+            <w:lang w:eastAsia="ja-JP"/>
+          </w:rPr>
+          <w:t>：</w:t>
+        </w:r>
+      </w:ins>
+      <w:del w:id="303" w:author="tani" w:date="2017-04-25T15:08:00Z">
+        <w:r>
+          <w:rPr>
+            <w:rFonts w:eastAsia="ＭＳ ゴシック"/>
+            <w:lang w:eastAsia="ja-JP"/>
+          </w:rPr>
+          <w:delText>:</w:delText>
+        </w:r>
+      </w:del>
     </w:p>
     <w:p>
       <w:pPr>
         <w:pStyle w:val="a4"/>
         <w:ind w:left="1280" w:right="349"/>
         <w:rPr>
-          <w:ins w:id="288" w:author="Mieko Sato" w:date="2017-04-19T18:49:00Z"/>
+          <w:ins w:id="304" w:author="Mieko Sato" w:date="2017-04-19T18:49:00Z"/>
           <w:rFonts w:eastAsia="ＭＳ ゴシック"/>
           <w:lang w:eastAsia="ja-JP"/>
         </w:rPr>
@@ -9661,7 +9693,7 @@
         </w:rPr>
         <w:t>への公的なコントリビューションに関するポリシーの作成について、組織が十分に検討し</w:t>
       </w:r>
-      <w:ins w:id="289" w:author="Mieko Sato" w:date="2017-04-20T03:56:00Z">
+      <w:ins w:id="305" w:author="Mieko Sato" w:date="2017-04-20T03:56:00Z">
         <w:r>
           <w:rPr>
             <w:rFonts w:eastAsia="ＭＳ ゴシック" w:hint="eastAsia"/>
@@ -9670,7 +9702,7 @@
           <w:t>ている</w:t>
         </w:r>
       </w:ins>
-      <w:del w:id="290" w:author="Mieko Sato" w:date="2017-04-20T03:56:00Z">
+      <w:del w:id="306" w:author="Mieko Sato" w:date="2017-04-20T03:56:00Z">
         <w:r>
           <w:rPr>
             <w:rFonts w:eastAsia="ＭＳ ゴシック" w:hint="eastAsia"/>
@@ -10049,13 +10081,24 @@
         </w:rPr>
         <w:t>論拠</w:t>
       </w:r>
-      <w:r>
-        <w:rPr>
-          <w:rFonts w:eastAsia="ＭＳ ゴシック"/>
-          <w:lang w:eastAsia="ja-JP"/>
-        </w:rPr>
-        <w:t>:</w:t>
-      </w:r>
+      <w:ins w:id="307" w:author="tani" w:date="2017-04-25T15:08:00Z">
+        <w:r>
+          <w:rPr>
+            <w:rFonts w:eastAsia="ＭＳ ゴシック" w:hint="eastAsia"/>
+            <w:lang w:eastAsia="ja-JP"/>
+          </w:rPr>
+          <w:t>：</w:t>
+        </w:r>
+      </w:ins>
+      <w:del w:id="308" w:author="tani" w:date="2017-04-25T15:08:00Z">
+        <w:r>
+          <w:rPr>
+            <w:rFonts w:eastAsia="ＭＳ ゴシック"/>
+            <w:lang w:eastAsia="ja-JP"/>
+          </w:rPr>
+          <w:delText>:</w:delText>
+        </w:r>
+      </w:del>
     </w:p>
     <w:p>
       <w:pPr>
@@ -10091,7 +10134,7 @@
     <w:p>
       <w:pPr>
         <w:rPr>
-          <w:ins w:id="291" w:author="Mieko Sato" w:date="2017-04-19T18:49:00Z"/>
+          <w:ins w:id="309" w:author="Mieko Sato" w:date="2017-04-19T18:49:00Z"/>
           <w:rFonts w:ascii="Arial" w:eastAsia="ＭＳ Ｐゴシック" w:hAnsi="Arial"/>
           <w:lang w:eastAsia="ja-JP"/>
         </w:rPr>
@@ -10116,7 +10159,7 @@
         <w:pStyle w:val="a4"/>
         <w:spacing w:before="5"/>
         <w:rPr>
-          <w:del w:id="292" w:author="Mieko Sato" w:date="2017-04-20T09:45:00Z"/>
+          <w:del w:id="310" w:author="Mieko Sato" w:date="2017-04-20T09:45:00Z"/>
           <w:rFonts w:ascii="Arial" w:eastAsia="ＭＳ Ｐゴシック" w:hAnsi="Arial"/>
           <w:sz w:val="11"/>
           <w:lang w:eastAsia="ja-JP"/>
@@ -10127,9 +10170,9 @@
       <w:pPr>
         <w:pStyle w:val="20"/>
       </w:pPr>
-      <w:bookmarkStart w:id="293" w:name="_bookmark8"/>
-      <w:bookmarkStart w:id="294" w:name="_Toc480816643"/>
-      <w:bookmarkEnd w:id="293"/>
+      <w:bookmarkStart w:id="311" w:name="_bookmark8"/>
+      <w:bookmarkStart w:id="312" w:name="_Toc480816643"/>
+      <w:bookmarkEnd w:id="311"/>
       <w:r>
         <w:t xml:space="preserve">G6: </w:t>
       </w:r>
@@ -10143,7 +10186,7 @@
         </w:rPr>
         <w:t>要件適合の認定</w:t>
       </w:r>
-      <w:bookmarkEnd w:id="294"/>
+      <w:bookmarkEnd w:id="312"/>
       <w:proofErr w:type="spellEnd"/>
     </w:p>
     <w:p>
@@ -10350,13 +10393,24 @@
         </w:rPr>
         <w:t>論拠</w:t>
       </w:r>
-      <w:r>
-        <w:rPr>
-          <w:rFonts w:eastAsia="ＭＳ ゴシック"/>
-          <w:lang w:eastAsia="ja-JP"/>
-        </w:rPr>
-        <w:t>:</w:t>
-      </w:r>
+      <w:ins w:id="313" w:author="tani" w:date="2017-04-25T15:08:00Z">
+        <w:r>
+          <w:rPr>
+            <w:rFonts w:eastAsia="ＭＳ ゴシック" w:hint="eastAsia"/>
+            <w:lang w:eastAsia="ja-JP"/>
+          </w:rPr>
+          <w:t>：</w:t>
+        </w:r>
+      </w:ins>
+      <w:del w:id="314" w:author="tani" w:date="2017-04-25T15:08:00Z">
+        <w:r>
+          <w:rPr>
+            <w:rFonts w:eastAsia="ＭＳ ゴシック"/>
+            <w:lang w:eastAsia="ja-JP"/>
+          </w:rPr>
+          <w:delText>:</w:delText>
+        </w:r>
+      </w:del>
     </w:p>
     <w:p>
       <w:pPr>
@@ -10447,7 +10501,7 @@
 </file>
 
 <file path=word/endnotes.xml><?xml version="1.0" encoding="utf-8"?>
-<w:endnotes xmlns:wpc="http://schemas.microsoft.com/office/word/2010/wordprocessingCanvas" xmlns:cx="http://schemas.microsoft.com/office/drawing/2014/chartex" xmlns:cx1="http://schemas.microsoft.com/office/drawing/2015/9/8/chartex" xmlns:cx2="http://schemas.microsoft.com/office/drawing/2015/10/21/chartex" xmlns:cx3="http://schemas.microsoft.com/office/drawing/2016/5/9/chartex" xmlns:cx4="http://schemas.microsoft.com/office/drawing/2016/5/10/chartex" xmlns:cx5="http://schemas.microsoft.com/office/drawing/2016/5/11/chartex" xmlns:cx6="http://schemas.microsoft.com/office/drawing/2016/5/12/chartex" xmlns:cx7="http://schemas.microsoft.com/office/drawing/2016/5/13/chartex" xmlns:cx8="http://schemas.microsoft.com/office/drawing/2016/5/14/chartex" xmlns:mc="http://schemas.openxmlformats.org/markup-compatibility/2006" xmlns:o="urn:schemas-microsoft-com:office:office" xmlns:r="http://schemas.openxmlformats.org/officeDocument/2006/relationships" xmlns:m="http://schemas.openxmlformats.org/officeDocument/2006/math" xmlns:v="urn:schemas-microsoft-com:vml" xmlns:wp14="http://schemas.microsoft.com/office/word/2010/wordprocessingDrawing" xmlns:wp="http://schemas.openxmlformats.org/drawingml/2006/wordprocessingDrawing" xmlns:w10="urn:schemas-microsoft-com:office:word" xmlns:w="http://schemas.openxmlformats.org/wordprocessingml/2006/main" xmlns:w14="http://schemas.microsoft.com/office/word/2010/wordml" xmlns:w15="http://schemas.microsoft.com/office/word/2012/wordml" xmlns:w16se="http://schemas.microsoft.com/office/word/2015/wordml/symex" xmlns:wpg="http://schemas.microsoft.com/office/word/2010/wordprocessingGroup" xmlns:wpi="http://schemas.microsoft.com/office/word/2010/wordprocessingInk" xmlns:wne="http://schemas.microsoft.com/office/word/2006/wordml" xmlns:wps="http://schemas.microsoft.com/office/word/2010/wordprocessingShape" mc:Ignorable="w14 w15 w16se wp14">
+<w:endnotes xmlns:wpc="http://schemas.microsoft.com/office/word/2010/wordprocessingCanvas" xmlns:mc="http://schemas.openxmlformats.org/markup-compatibility/2006" xmlns:o="urn:schemas-microsoft-com:office:office" xmlns:r="http://schemas.openxmlformats.org/officeDocument/2006/relationships" xmlns:m="http://schemas.openxmlformats.org/officeDocument/2006/math" xmlns:v="urn:schemas-microsoft-com:vml" xmlns:wp14="http://schemas.microsoft.com/office/word/2010/wordprocessingDrawing" xmlns:wp="http://schemas.openxmlformats.org/drawingml/2006/wordprocessingDrawing" xmlns:w10="urn:schemas-microsoft-com:office:word" xmlns:w="http://schemas.openxmlformats.org/wordprocessingml/2006/main" xmlns:w14="http://schemas.microsoft.com/office/word/2010/wordml" xmlns:wpg="http://schemas.microsoft.com/office/word/2010/wordprocessingGroup" xmlns:wpi="http://schemas.microsoft.com/office/word/2010/wordprocessingInk" xmlns:wne="http://schemas.microsoft.com/office/word/2006/wordml" xmlns:wps="http://schemas.microsoft.com/office/word/2010/wordprocessingShape" mc:Ignorable="w14 wp14">
   <w:endnote w:type="separator" w:id="-1">
     <w:p>
       <w:r>
@@ -10466,7 +10520,7 @@
 </file>
 
 <file path=word/footer1.xml><?xml version="1.0" encoding="utf-8"?>
-<w:ftr xmlns:wpc="http://schemas.microsoft.com/office/word/2010/wordprocessingCanvas" xmlns:cx="http://schemas.microsoft.com/office/drawing/2014/chartex" xmlns:cx1="http://schemas.microsoft.com/office/drawing/2015/9/8/chartex" xmlns:cx2="http://schemas.microsoft.com/office/drawing/2015/10/21/chartex" xmlns:cx3="http://schemas.microsoft.com/office/drawing/2016/5/9/chartex" xmlns:cx4="http://schemas.microsoft.com/office/drawing/2016/5/10/chartex" xmlns:cx5="http://schemas.microsoft.com/office/drawing/2016/5/11/chartex" xmlns:cx6="http://schemas.microsoft.com/office/drawing/2016/5/12/chartex" xmlns:cx7="http://schemas.microsoft.com/office/drawing/2016/5/13/chartex" xmlns:cx8="http://schemas.microsoft.com/office/drawing/2016/5/14/chartex" xmlns:mc="http://schemas.openxmlformats.org/markup-compatibility/2006" xmlns:o="urn:schemas-microsoft-com:office:office" xmlns:r="http://schemas.openxmlformats.org/officeDocument/2006/relationships" xmlns:m="http://schemas.openxmlformats.org/officeDocument/2006/math" xmlns:v="urn:schemas-microsoft-com:vml" xmlns:wp14="http://schemas.microsoft.com/office/word/2010/wordprocessingDrawing" xmlns:wp="http://schemas.openxmlformats.org/drawingml/2006/wordprocessingDrawing" xmlns:w10="urn:schemas-microsoft-com:office:word" xmlns:w="http://schemas.openxmlformats.org/wordprocessingml/2006/main" xmlns:w14="http://schemas.microsoft.com/office/word/2010/wordml" xmlns:w15="http://schemas.microsoft.com/office/word/2012/wordml" xmlns:w16se="http://schemas.microsoft.com/office/word/2015/wordml/symex" xmlns:wpg="http://schemas.microsoft.com/office/word/2010/wordprocessingGroup" xmlns:wpi="http://schemas.microsoft.com/office/word/2010/wordprocessingInk" xmlns:wne="http://schemas.microsoft.com/office/word/2006/wordml" xmlns:wps="http://schemas.microsoft.com/office/word/2010/wordprocessingShape" mc:Ignorable="w14 w15 w16se wp14">
+<w:ftr xmlns:wpc="http://schemas.microsoft.com/office/word/2010/wordprocessingCanvas" xmlns:mc="http://schemas.openxmlformats.org/markup-compatibility/2006" xmlns:o="urn:schemas-microsoft-com:office:office" xmlns:r="http://schemas.openxmlformats.org/officeDocument/2006/relationships" xmlns:m="http://schemas.openxmlformats.org/officeDocument/2006/math" xmlns:v="urn:schemas-microsoft-com:vml" xmlns:wp14="http://schemas.microsoft.com/office/word/2010/wordprocessingDrawing" xmlns:wp="http://schemas.openxmlformats.org/drawingml/2006/wordprocessingDrawing" xmlns:w10="urn:schemas-microsoft-com:office:word" xmlns:w="http://schemas.openxmlformats.org/wordprocessingml/2006/main" xmlns:w14="http://schemas.microsoft.com/office/word/2010/wordml" xmlns:wpg="http://schemas.microsoft.com/office/word/2010/wordprocessingGroup" xmlns:wpi="http://schemas.microsoft.com/office/word/2010/wordprocessingInk" xmlns:wne="http://schemas.microsoft.com/office/word/2006/wordml" xmlns:wps="http://schemas.microsoft.com/office/word/2010/wordprocessingShape" mc:Ignorable="w14 wp14">
   <w:p>
     <w:pPr>
       <w:pStyle w:val="a4"/>
@@ -10542,7 +10596,7 @@
             </wp:anchor>
           </w:drawing>
         </mc:Choice>
-        <mc:Fallback>
+        <mc:Fallback xmlns:w16se="http://schemas.microsoft.com/office/word/2015/wordml/symex" xmlns:w15="http://schemas.microsoft.com/office/word/2012/wordml" xmlns:cx8="http://schemas.microsoft.com/office/drawing/2016/5/14/chartex" xmlns:cx7="http://schemas.microsoft.com/office/drawing/2016/5/13/chartex" xmlns:cx6="http://schemas.microsoft.com/office/drawing/2016/5/12/chartex" xmlns:cx5="http://schemas.microsoft.com/office/drawing/2016/5/11/chartex" xmlns:cx4="http://schemas.microsoft.com/office/drawing/2016/5/10/chartex" xmlns:cx3="http://schemas.microsoft.com/office/drawing/2016/5/9/chartex" xmlns:cx2="http://schemas.microsoft.com/office/drawing/2015/10/21/chartex" xmlns:cx1="http://schemas.microsoft.com/office/drawing/2015/9/8/chartex" xmlns:cx="http://schemas.microsoft.com/office/drawing/2014/chartex">
           <w:pict>
             <v:line w14:anchorId="02C4CFF6" id="Line 6" o:spid="_x0000_s1026" style="position:absolute;left:0;text-align:left;z-index:-251648000;visibility:visible;mso-wrap-style:square;mso-width-percent:0;mso-height-percent:0;mso-wrap-distance-left:9pt;mso-wrap-distance-top:0;mso-wrap-distance-right:9pt;mso-wrap-distance-bottom:0;mso-position-horizontal:center;mso-position-horizontal-relative:margin;mso-position-vertical:absolute;mso-position-vertical-relative:page;mso-width-percent:0;mso-height-percent:0;mso-width-relative:page;mso-height-relative:page" from="0,771.1pt" to="467.65pt,771.1pt" o:gfxdata="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" strokecolor="#4b7dba" strokeweight=".72pt">
               <w10:wrap anchorx="margin" anchory="page"/>
@@ -10646,7 +10700,7 @@
             </wp:anchor>
           </w:drawing>
         </mc:Choice>
-        <mc:Fallback>
+        <mc:Fallback xmlns:w16se="http://schemas.microsoft.com/office/word/2015/wordml/symex" xmlns:w15="http://schemas.microsoft.com/office/word/2012/wordml" xmlns:cx8="http://schemas.microsoft.com/office/drawing/2016/5/14/chartex" xmlns:cx7="http://schemas.microsoft.com/office/drawing/2016/5/13/chartex" xmlns:cx6="http://schemas.microsoft.com/office/drawing/2016/5/12/chartex" xmlns:cx5="http://schemas.microsoft.com/office/drawing/2016/5/11/chartex" xmlns:cx4="http://schemas.microsoft.com/office/drawing/2016/5/10/chartex" xmlns:cx3="http://schemas.microsoft.com/office/drawing/2016/5/9/chartex" xmlns:cx2="http://schemas.microsoft.com/office/drawing/2015/10/21/chartex" xmlns:cx1="http://schemas.microsoft.com/office/drawing/2015/9/8/chartex" xmlns:cx="http://schemas.microsoft.com/office/drawing/2014/chartex">
           <w:pict>
             <v:shapetype w14:anchorId="40C28D99" id="_x0000_t202" coordsize="21600,21600" o:spt="202" path="m,l,21600r21600,l21600,xe">
               <v:stroke joinstyle="miter"/>
@@ -10785,7 +10839,11 @@
         </mc:Choice>
         <mc:Fallback>
           <w:pict>
-            <v:shape w14:anchorId="3FE8CDFD" id="Text Box 4" o:spid="_x0000_s1028" type="#_x0000_t202" style="position:absolute;margin-left:301.4pt;margin-top:776.8pt;width:33.35pt;height:17.45pt;z-index:-251663360;visibility:visible;mso-wrap-style:square;mso-width-percent:0;mso-height-percent:0;mso-wrap-distance-left:9pt;mso-wrap-distance-top:0;mso-wrap-distance-right:9pt;mso-wrap-distance-bottom:0;mso-position-horizontal:absolute;mso-position-horizontal-relative:page;mso-position-vertical:absolute;mso-position-vertical-relative:page;mso-width-percent:0;mso-height-percent:0;mso-width-relative:page;mso-height-relative:page;v-text-anchor:top" o:gfxdata="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" filled="f" stroked="f">
+            <v:shapetype id="_x0000_t202" coordsize="21600,21600" o:spt="202" path="m,l,21600r21600,l21600,xe">
+              <v:stroke joinstyle="miter"/>
+              <v:path gradientshapeok="t" o:connecttype="rect"/>
+            </v:shapetype>
+            <v:shape id="Text Box 4" o:spid="_x0000_s1028" type="#_x0000_t202" style="position:absolute;margin-left:301.4pt;margin-top:776.8pt;width:33.35pt;height:17.45pt;z-index:-251663360;visibility:visible;mso-wrap-style:square;mso-width-percent:0;mso-height-percent:0;mso-wrap-distance-left:9pt;mso-wrap-distance-top:0;mso-wrap-distance-right:9pt;mso-wrap-distance-bottom:0;mso-position-horizontal:absolute;mso-position-horizontal-relative:page;mso-position-vertical:absolute;mso-position-vertical-relative:page;mso-width-percent:0;mso-height-percent:0;mso-width-relative:page;mso-height-relative:page;v-text-anchor:top" o:gfxdata="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" filled="f" stroked="f">
               <v:textbox inset="0,0,0,0">
                 <w:txbxContent>
                   <w:p>
@@ -10826,7 +10884,7 @@
 </file>
 
 <file path=word/footer2.xml><?xml version="1.0" encoding="utf-8"?>
-<w:ftr xmlns:wpc="http://schemas.microsoft.com/office/word/2010/wordprocessingCanvas" xmlns:cx="http://schemas.microsoft.com/office/drawing/2014/chartex" xmlns:cx1="http://schemas.microsoft.com/office/drawing/2015/9/8/chartex" xmlns:cx2="http://schemas.microsoft.com/office/drawing/2015/10/21/chartex" xmlns:cx3="http://schemas.microsoft.com/office/drawing/2016/5/9/chartex" xmlns:cx4="http://schemas.microsoft.com/office/drawing/2016/5/10/chartex" xmlns:cx5="http://schemas.microsoft.com/office/drawing/2016/5/11/chartex" xmlns:cx6="http://schemas.microsoft.com/office/drawing/2016/5/12/chartex" xmlns:cx7="http://schemas.microsoft.com/office/drawing/2016/5/13/chartex" xmlns:cx8="http://schemas.microsoft.com/office/drawing/2016/5/14/chartex" xmlns:mc="http://schemas.openxmlformats.org/markup-compatibility/2006" xmlns:o="urn:schemas-microsoft-com:office:office" xmlns:r="http://schemas.openxmlformats.org/officeDocument/2006/relationships" xmlns:m="http://schemas.openxmlformats.org/officeDocument/2006/math" xmlns:v="urn:schemas-microsoft-com:vml" xmlns:wp14="http://schemas.microsoft.com/office/word/2010/wordprocessingDrawing" xmlns:wp="http://schemas.openxmlformats.org/drawingml/2006/wordprocessingDrawing" xmlns:w10="urn:schemas-microsoft-com:office:word" xmlns:w="http://schemas.openxmlformats.org/wordprocessingml/2006/main" xmlns:w14="http://schemas.microsoft.com/office/word/2010/wordml" xmlns:w15="http://schemas.microsoft.com/office/word/2012/wordml" xmlns:w16se="http://schemas.microsoft.com/office/word/2015/wordml/symex" xmlns:wpg="http://schemas.microsoft.com/office/word/2010/wordprocessingGroup" xmlns:wpi="http://schemas.microsoft.com/office/word/2010/wordprocessingInk" xmlns:wne="http://schemas.microsoft.com/office/word/2006/wordml" xmlns:wps="http://schemas.microsoft.com/office/word/2010/wordprocessingShape" mc:Ignorable="w14 w15 w16se wp14">
+<w:ftr xmlns:wpc="http://schemas.microsoft.com/office/word/2010/wordprocessingCanvas" xmlns:mc="http://schemas.openxmlformats.org/markup-compatibility/2006" xmlns:o="urn:schemas-microsoft-com:office:office" xmlns:r="http://schemas.openxmlformats.org/officeDocument/2006/relationships" xmlns:m="http://schemas.openxmlformats.org/officeDocument/2006/math" xmlns:v="urn:schemas-microsoft-com:vml" xmlns:wp14="http://schemas.microsoft.com/office/word/2010/wordprocessingDrawing" xmlns:wp="http://schemas.openxmlformats.org/drawingml/2006/wordprocessingDrawing" xmlns:w10="urn:schemas-microsoft-com:office:word" xmlns:w="http://schemas.openxmlformats.org/wordprocessingml/2006/main" xmlns:w14="http://schemas.microsoft.com/office/word/2010/wordml" xmlns:wpg="http://schemas.microsoft.com/office/word/2010/wordprocessingGroup" xmlns:wpi="http://schemas.microsoft.com/office/word/2010/wordprocessingInk" xmlns:wne="http://schemas.microsoft.com/office/word/2006/wordml" xmlns:wps="http://schemas.microsoft.com/office/word/2010/wordprocessingShape" mc:Ignorable="w14 wp14">
   <w:p>
     <w:pPr>
       <w:pStyle w:val="a4"/>
@@ -10902,7 +10960,7 @@
             </wp:anchor>
           </w:drawing>
         </mc:Choice>
-        <mc:Fallback>
+        <mc:Fallback xmlns:w16se="http://schemas.microsoft.com/office/word/2015/wordml/symex" xmlns:w15="http://schemas.microsoft.com/office/word/2012/wordml" xmlns:cx8="http://schemas.microsoft.com/office/drawing/2016/5/14/chartex" xmlns:cx7="http://schemas.microsoft.com/office/drawing/2016/5/13/chartex" xmlns:cx6="http://schemas.microsoft.com/office/drawing/2016/5/12/chartex" xmlns:cx5="http://schemas.microsoft.com/office/drawing/2016/5/11/chartex" xmlns:cx4="http://schemas.microsoft.com/office/drawing/2016/5/10/chartex" xmlns:cx3="http://schemas.microsoft.com/office/drawing/2016/5/9/chartex" xmlns:cx2="http://schemas.microsoft.com/office/drawing/2015/10/21/chartex" xmlns:cx1="http://schemas.microsoft.com/office/drawing/2015/9/8/chartex" xmlns:cx="http://schemas.microsoft.com/office/drawing/2014/chartex">
           <w:pict>
             <v:line w14:anchorId="308342FC" id="Line 6" o:spid="_x0000_s1026" style="position:absolute;left:0;text-align:left;z-index:-251643904;visibility:visible;mso-wrap-style:square;mso-width-percent:0;mso-height-percent:0;mso-wrap-distance-left:9pt;mso-wrap-distance-top:0;mso-wrap-distance-right:9pt;mso-wrap-distance-bottom:0;mso-position-horizontal:center;mso-position-horizontal-relative:margin;mso-position-vertical:absolute;mso-position-vertical-relative:page;mso-width-percent:0;mso-height-percent:0;mso-width-relative:page;mso-height-relative:page" from="0,771.1pt" to="467.65pt,771.1pt" o:gfxdata="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" strokecolor="#4b7dba" strokeweight=".72pt">
               <w10:wrap anchorx="margin" anchory="page"/>
@@ -11006,7 +11064,7 @@
             </wp:anchor>
           </w:drawing>
         </mc:Choice>
-        <mc:Fallback>
+        <mc:Fallback xmlns:w16se="http://schemas.microsoft.com/office/word/2015/wordml/symex" xmlns:w15="http://schemas.microsoft.com/office/word/2012/wordml" xmlns:cx8="http://schemas.microsoft.com/office/drawing/2016/5/14/chartex" xmlns:cx7="http://schemas.microsoft.com/office/drawing/2016/5/13/chartex" xmlns:cx6="http://schemas.microsoft.com/office/drawing/2016/5/12/chartex" xmlns:cx5="http://schemas.microsoft.com/office/drawing/2016/5/11/chartex" xmlns:cx4="http://schemas.microsoft.com/office/drawing/2016/5/10/chartex" xmlns:cx3="http://schemas.microsoft.com/office/drawing/2016/5/9/chartex" xmlns:cx2="http://schemas.microsoft.com/office/drawing/2015/10/21/chartex" xmlns:cx1="http://schemas.microsoft.com/office/drawing/2015/9/8/chartex" xmlns:cx="http://schemas.microsoft.com/office/drawing/2014/chartex">
           <w:pict>
             <v:shapetype w14:anchorId="18F9F2FF" id="_x0000_t202" coordsize="21600,21600" o:spt="202" path="m,l,21600r21600,l21600,xe">
               <v:stroke joinstyle="miter"/>
@@ -11120,7 +11178,7 @@
                             <w:rPr>
                               <w:noProof/>
                             </w:rPr>
-                            <w:t>3</w:t>
+                            <w:t>5</w:t>
                           </w:r>
                           <w:r>
                             <w:fldChar w:fldCharType="end"/>
@@ -11145,7 +11203,11 @@
         </mc:Choice>
         <mc:Fallback>
           <w:pict>
-            <v:shape w14:anchorId="3F20B818" id="_x0000_s1030" type="#_x0000_t202" style="position:absolute;margin-left:301.4pt;margin-top:776.8pt;width:33.35pt;height:17.45pt;z-index:-251645952;visibility:visible;mso-wrap-style:square;mso-width-percent:0;mso-height-percent:0;mso-wrap-distance-left:9pt;mso-wrap-distance-top:0;mso-wrap-distance-right:9pt;mso-wrap-distance-bottom:0;mso-position-horizontal:absolute;mso-position-horizontal-relative:page;mso-position-vertical:absolute;mso-position-vertical-relative:page;mso-width-percent:0;mso-height-percent:0;mso-width-relative:page;mso-height-relative:page;v-text-anchor:top" o:gfxdata="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" filled="f" stroked="f">
+            <v:shapetype id="_x0000_t202" coordsize="21600,21600" o:spt="202" path="m,l,21600r21600,l21600,xe">
+              <v:stroke joinstyle="miter"/>
+              <v:path gradientshapeok="t" o:connecttype="rect"/>
+            </v:shapetype>
+            <v:shape id="_x0000_s1030" type="#_x0000_t202" style="position:absolute;margin-left:301.4pt;margin-top:776.8pt;width:33.35pt;height:17.45pt;z-index:-251645952;visibility:visible;mso-wrap-style:square;mso-width-percent:0;mso-height-percent:0;mso-wrap-distance-left:9pt;mso-wrap-distance-top:0;mso-wrap-distance-right:9pt;mso-wrap-distance-bottom:0;mso-position-horizontal:absolute;mso-position-horizontal-relative:page;mso-position-vertical:absolute;mso-position-vertical-relative:page;mso-width-percent:0;mso-height-percent:0;mso-width-relative:page;mso-height-relative:page;v-text-anchor:top" o:gfxdata="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" filled="f" stroked="f">
               <v:textbox inset="0,0,0,0">
                 <w:txbxContent>
                   <w:p>
@@ -11167,7 +11229,7 @@
                       <w:rPr>
                         <w:noProof/>
                       </w:rPr>
-                      <w:t>3</w:t>
+                      <w:t>5</w:t>
                     </w:r>
                     <w:r>
                       <w:fldChar w:fldCharType="end"/>
@@ -11186,7 +11248,7 @@
 </file>
 
 <file path=word/footer3.xml><?xml version="1.0" encoding="utf-8"?>
-<w:ftr xmlns:wpc="http://schemas.microsoft.com/office/word/2010/wordprocessingCanvas" xmlns:cx="http://schemas.microsoft.com/office/drawing/2014/chartex" xmlns:cx1="http://schemas.microsoft.com/office/drawing/2015/9/8/chartex" xmlns:cx2="http://schemas.microsoft.com/office/drawing/2015/10/21/chartex" xmlns:cx3="http://schemas.microsoft.com/office/drawing/2016/5/9/chartex" xmlns:cx4="http://schemas.microsoft.com/office/drawing/2016/5/10/chartex" xmlns:cx5="http://schemas.microsoft.com/office/drawing/2016/5/11/chartex" xmlns:cx6="http://schemas.microsoft.com/office/drawing/2016/5/12/chartex" xmlns:cx7="http://schemas.microsoft.com/office/drawing/2016/5/13/chartex" xmlns:cx8="http://schemas.microsoft.com/office/drawing/2016/5/14/chartex" xmlns:mc="http://schemas.openxmlformats.org/markup-compatibility/2006" xmlns:o="urn:schemas-microsoft-com:office:office" xmlns:r="http://schemas.openxmlformats.org/officeDocument/2006/relationships" xmlns:m="http://schemas.openxmlformats.org/officeDocument/2006/math" xmlns:v="urn:schemas-microsoft-com:vml" xmlns:wp14="http://schemas.microsoft.com/office/word/2010/wordprocessingDrawing" xmlns:wp="http://schemas.openxmlformats.org/drawingml/2006/wordprocessingDrawing" xmlns:w10="urn:schemas-microsoft-com:office:word" xmlns:w="http://schemas.openxmlformats.org/wordprocessingml/2006/main" xmlns:w14="http://schemas.microsoft.com/office/word/2010/wordml" xmlns:w15="http://schemas.microsoft.com/office/word/2012/wordml" xmlns:w16se="http://schemas.microsoft.com/office/word/2015/wordml/symex" xmlns:wpg="http://schemas.microsoft.com/office/word/2010/wordprocessingGroup" xmlns:wpi="http://schemas.microsoft.com/office/word/2010/wordprocessingInk" xmlns:wne="http://schemas.microsoft.com/office/word/2006/wordml" xmlns:wps="http://schemas.microsoft.com/office/word/2010/wordprocessingShape" mc:Ignorable="w14 w15 w16se wp14">
+<w:ftr xmlns:wpc="http://schemas.microsoft.com/office/word/2010/wordprocessingCanvas" xmlns:mc="http://schemas.openxmlformats.org/markup-compatibility/2006" xmlns:o="urn:schemas-microsoft-com:office:office" xmlns:r="http://schemas.openxmlformats.org/officeDocument/2006/relationships" xmlns:m="http://schemas.openxmlformats.org/officeDocument/2006/math" xmlns:v="urn:schemas-microsoft-com:vml" xmlns:wp14="http://schemas.microsoft.com/office/word/2010/wordprocessingDrawing" xmlns:wp="http://schemas.openxmlformats.org/drawingml/2006/wordprocessingDrawing" xmlns:w10="urn:schemas-microsoft-com:office:word" xmlns:w="http://schemas.openxmlformats.org/wordprocessingml/2006/main" xmlns:w14="http://schemas.microsoft.com/office/word/2010/wordml" xmlns:wpg="http://schemas.microsoft.com/office/word/2010/wordprocessingGroup" xmlns:wpi="http://schemas.microsoft.com/office/word/2010/wordprocessingInk" xmlns:wne="http://schemas.microsoft.com/office/word/2006/wordml" xmlns:wps="http://schemas.microsoft.com/office/word/2010/wordprocessingShape" mc:Ignorable="w14 wp14">
   <w:p>
     <w:pPr>
       <w:pStyle w:val="a4"/>
@@ -11262,7 +11324,7 @@
             </wp:anchor>
           </w:drawing>
         </mc:Choice>
-        <mc:Fallback>
+        <mc:Fallback xmlns:w16se="http://schemas.microsoft.com/office/word/2015/wordml/symex" xmlns:w15="http://schemas.microsoft.com/office/word/2012/wordml" xmlns:cx8="http://schemas.microsoft.com/office/drawing/2016/5/14/chartex" xmlns:cx7="http://schemas.microsoft.com/office/drawing/2016/5/13/chartex" xmlns:cx6="http://schemas.microsoft.com/office/drawing/2016/5/12/chartex" xmlns:cx5="http://schemas.microsoft.com/office/drawing/2016/5/11/chartex" xmlns:cx4="http://schemas.microsoft.com/office/drawing/2016/5/10/chartex" xmlns:cx3="http://schemas.microsoft.com/office/drawing/2016/5/9/chartex" xmlns:cx2="http://schemas.microsoft.com/office/drawing/2015/10/21/chartex" xmlns:cx1="http://schemas.microsoft.com/office/drawing/2015/9/8/chartex" xmlns:cx="http://schemas.microsoft.com/office/drawing/2014/chartex">
           <w:pict>
             <v:line w14:anchorId="69A07F41" id="Line 6" o:spid="_x0000_s1026" style="position:absolute;left:0;text-align:left;z-index:-251637760;visibility:visible;mso-wrap-style:square;mso-width-percent:0;mso-height-percent:0;mso-wrap-distance-left:9pt;mso-wrap-distance-top:0;mso-wrap-distance-right:9pt;mso-wrap-distance-bottom:0;mso-position-horizontal:center;mso-position-horizontal-relative:margin;mso-position-vertical:absolute;mso-position-vertical-relative:page;mso-width-percent:0;mso-height-percent:0;mso-width-relative:page;mso-height-relative:page" from="0,771.1pt" to="467.65pt,771.1pt" o:gfxdata="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" strokecolor="#4b7dba" strokeweight=".72pt">
               <w10:wrap anchorx="margin" anchory="page"/>
@@ -11366,7 +11428,7 @@
             </wp:anchor>
           </w:drawing>
         </mc:Choice>
-        <mc:Fallback>
+        <mc:Fallback xmlns:w16se="http://schemas.microsoft.com/office/word/2015/wordml/symex" xmlns:w15="http://schemas.microsoft.com/office/word/2012/wordml" xmlns:cx8="http://schemas.microsoft.com/office/drawing/2016/5/14/chartex" xmlns:cx7="http://schemas.microsoft.com/office/drawing/2016/5/13/chartex" xmlns:cx6="http://schemas.microsoft.com/office/drawing/2016/5/12/chartex" xmlns:cx5="http://schemas.microsoft.com/office/drawing/2016/5/11/chartex" xmlns:cx4="http://schemas.microsoft.com/office/drawing/2016/5/10/chartex" xmlns:cx3="http://schemas.microsoft.com/office/drawing/2016/5/9/chartex" xmlns:cx2="http://schemas.microsoft.com/office/drawing/2015/10/21/chartex" xmlns:cx1="http://schemas.microsoft.com/office/drawing/2015/9/8/chartex" xmlns:cx="http://schemas.microsoft.com/office/drawing/2014/chartex">
           <w:pict>
             <v:shapetype w14:anchorId="029D26C8" id="_x0000_t202" coordsize="21600,21600" o:spt="202" path="m,l,21600r21600,l21600,xe">
               <v:stroke joinstyle="miter"/>
@@ -11480,7 +11542,7 @@
                             <w:rPr>
                               <w:noProof/>
                             </w:rPr>
-                            <w:t>4</w:t>
+                            <w:t>7</w:t>
                           </w:r>
                           <w:r>
                             <w:fldChar w:fldCharType="end"/>
@@ -11505,7 +11567,11 @@
         </mc:Choice>
         <mc:Fallback>
           <w:pict>
-            <v:shape w14:anchorId="3A12ACF8" id="_x0000_s1032" type="#_x0000_t202" style="position:absolute;margin-left:301.4pt;margin-top:776.8pt;width:33.35pt;height:17.45pt;z-index:-251639808;visibility:visible;mso-wrap-style:square;mso-width-percent:0;mso-height-percent:0;mso-wrap-distance-left:9pt;mso-wrap-distance-top:0;mso-wrap-distance-right:9pt;mso-wrap-distance-bottom:0;mso-position-horizontal:absolute;mso-position-horizontal-relative:page;mso-position-vertical:absolute;mso-position-vertical-relative:page;mso-width-percent:0;mso-height-percent:0;mso-width-relative:page;mso-height-relative:page;v-text-anchor:top" o:gfxdata="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" filled="f" stroked="f">
+            <v:shapetype id="_x0000_t202" coordsize="21600,21600" o:spt="202" path="m,l,21600r21600,l21600,xe">
+              <v:stroke joinstyle="miter"/>
+              <v:path gradientshapeok="t" o:connecttype="rect"/>
+            </v:shapetype>
+            <v:shape id="_x0000_s1032" type="#_x0000_t202" style="position:absolute;margin-left:301.4pt;margin-top:776.8pt;width:33.35pt;height:17.45pt;z-index:-251639808;visibility:visible;mso-wrap-style:square;mso-width-percent:0;mso-height-percent:0;mso-wrap-distance-left:9pt;mso-wrap-distance-top:0;mso-wrap-distance-right:9pt;mso-wrap-distance-bottom:0;mso-position-horizontal:absolute;mso-position-horizontal-relative:page;mso-position-vertical:absolute;mso-position-vertical-relative:page;mso-width-percent:0;mso-height-percent:0;mso-width-relative:page;mso-height-relative:page;v-text-anchor:top" o:gfxdata="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" filled="f" stroked="f">
               <v:textbox inset="0,0,0,0">
                 <w:txbxContent>
                   <w:p>
@@ -11527,7 +11593,7 @@
                       <w:rPr>
                         <w:noProof/>
                       </w:rPr>
-                      <w:t>4</w:t>
+                      <w:t>7</w:t>
                     </w:r>
                     <w:r>
                       <w:fldChar w:fldCharType="end"/>
@@ -11546,7 +11612,7 @@
 </file>
 
 <file path=word/footer4.xml><?xml version="1.0" encoding="utf-8"?>
-<w:ftr xmlns:wpc="http://schemas.microsoft.com/office/word/2010/wordprocessingCanvas" xmlns:cx="http://schemas.microsoft.com/office/drawing/2014/chartex" xmlns:cx1="http://schemas.microsoft.com/office/drawing/2015/9/8/chartex" xmlns:cx2="http://schemas.microsoft.com/office/drawing/2015/10/21/chartex" xmlns:cx3="http://schemas.microsoft.com/office/drawing/2016/5/9/chartex" xmlns:cx4="http://schemas.microsoft.com/office/drawing/2016/5/10/chartex" xmlns:cx5="http://schemas.microsoft.com/office/drawing/2016/5/11/chartex" xmlns:cx6="http://schemas.microsoft.com/office/drawing/2016/5/12/chartex" xmlns:cx7="http://schemas.microsoft.com/office/drawing/2016/5/13/chartex" xmlns:cx8="http://schemas.microsoft.com/office/drawing/2016/5/14/chartex" xmlns:mc="http://schemas.openxmlformats.org/markup-compatibility/2006" xmlns:o="urn:schemas-microsoft-com:office:office" xmlns:r="http://schemas.openxmlformats.org/officeDocument/2006/relationships" xmlns:m="http://schemas.openxmlformats.org/officeDocument/2006/math" xmlns:v="urn:schemas-microsoft-com:vml" xmlns:wp14="http://schemas.microsoft.com/office/word/2010/wordprocessingDrawing" xmlns:wp="http://schemas.openxmlformats.org/drawingml/2006/wordprocessingDrawing" xmlns:w10="urn:schemas-microsoft-com:office:word" xmlns:w="http://schemas.openxmlformats.org/wordprocessingml/2006/main" xmlns:w14="http://schemas.microsoft.com/office/word/2010/wordml" xmlns:w15="http://schemas.microsoft.com/office/word/2012/wordml" xmlns:w16se="http://schemas.microsoft.com/office/word/2015/wordml/symex" xmlns:wpg="http://schemas.microsoft.com/office/word/2010/wordprocessingGroup" xmlns:wpi="http://schemas.microsoft.com/office/word/2010/wordprocessingInk" xmlns:wne="http://schemas.microsoft.com/office/word/2006/wordml" xmlns:wps="http://schemas.microsoft.com/office/word/2010/wordprocessingShape" mc:Ignorable="w14 w15 w16se wp14">
+<w:ftr xmlns:wpc="http://schemas.microsoft.com/office/word/2010/wordprocessingCanvas" xmlns:mc="http://schemas.openxmlformats.org/markup-compatibility/2006" xmlns:o="urn:schemas-microsoft-com:office:office" xmlns:r="http://schemas.openxmlformats.org/officeDocument/2006/relationships" xmlns:m="http://schemas.openxmlformats.org/officeDocument/2006/math" xmlns:v="urn:schemas-microsoft-com:vml" xmlns:wp14="http://schemas.microsoft.com/office/word/2010/wordprocessingDrawing" xmlns:wp="http://schemas.openxmlformats.org/drawingml/2006/wordprocessingDrawing" xmlns:w10="urn:schemas-microsoft-com:office:word" xmlns:w="http://schemas.openxmlformats.org/wordprocessingml/2006/main" xmlns:w14="http://schemas.microsoft.com/office/word/2010/wordml" xmlns:wpg="http://schemas.microsoft.com/office/word/2010/wordprocessingGroup" xmlns:wpi="http://schemas.microsoft.com/office/word/2010/wordprocessingInk" xmlns:wne="http://schemas.microsoft.com/office/word/2006/wordml" xmlns:wps="http://schemas.microsoft.com/office/word/2010/wordprocessingShape" mc:Ignorable="w14 wp14">
   <w:p>
     <w:pPr>
       <w:pStyle w:val="a4"/>
@@ -11622,7 +11688,7 @@
             </wp:anchor>
           </w:drawing>
         </mc:Choice>
-        <mc:Fallback>
+        <mc:Fallback xmlns:w16se="http://schemas.microsoft.com/office/word/2015/wordml/symex" xmlns:w15="http://schemas.microsoft.com/office/word/2012/wordml" xmlns:cx8="http://schemas.microsoft.com/office/drawing/2016/5/14/chartex" xmlns:cx7="http://schemas.microsoft.com/office/drawing/2016/5/13/chartex" xmlns:cx6="http://schemas.microsoft.com/office/drawing/2016/5/12/chartex" xmlns:cx5="http://schemas.microsoft.com/office/drawing/2016/5/11/chartex" xmlns:cx4="http://schemas.microsoft.com/office/drawing/2016/5/10/chartex" xmlns:cx3="http://schemas.microsoft.com/office/drawing/2016/5/9/chartex" xmlns:cx2="http://schemas.microsoft.com/office/drawing/2015/10/21/chartex" xmlns:cx1="http://schemas.microsoft.com/office/drawing/2015/9/8/chartex" xmlns:cx="http://schemas.microsoft.com/office/drawing/2014/chartex">
           <w:pict>
             <v:line w14:anchorId="78BE1CFB" id="Line 6" o:spid="_x0000_s1026" style="position:absolute;left:0;text-align:left;z-index:-251623424;visibility:visible;mso-wrap-style:square;mso-width-percent:0;mso-height-percent:0;mso-wrap-distance-left:9pt;mso-wrap-distance-top:0;mso-wrap-distance-right:9pt;mso-wrap-distance-bottom:0;mso-position-horizontal:center;mso-position-horizontal-relative:margin;mso-position-vertical:absolute;mso-position-vertical-relative:page;mso-width-percent:0;mso-height-percent:0;mso-width-relative:page;mso-height-relative:page" from="0,771.1pt" to="467.65pt,771.1pt" o:gfxdata="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" strokecolor="#4b7dba" strokeweight=".72pt">
               <w10:wrap anchorx="margin" anchory="page"/>
@@ -11726,7 +11792,7 @@
             </wp:anchor>
           </w:drawing>
         </mc:Choice>
-        <mc:Fallback>
+        <mc:Fallback xmlns:w16se="http://schemas.microsoft.com/office/word/2015/wordml/symex" xmlns:w15="http://schemas.microsoft.com/office/word/2012/wordml" xmlns:cx8="http://schemas.microsoft.com/office/drawing/2016/5/14/chartex" xmlns:cx7="http://schemas.microsoft.com/office/drawing/2016/5/13/chartex" xmlns:cx6="http://schemas.microsoft.com/office/drawing/2016/5/12/chartex" xmlns:cx5="http://schemas.microsoft.com/office/drawing/2016/5/11/chartex" xmlns:cx4="http://schemas.microsoft.com/office/drawing/2016/5/10/chartex" xmlns:cx3="http://schemas.microsoft.com/office/drawing/2016/5/9/chartex" xmlns:cx2="http://schemas.microsoft.com/office/drawing/2015/10/21/chartex" xmlns:cx1="http://schemas.microsoft.com/office/drawing/2015/9/8/chartex" xmlns:cx="http://schemas.microsoft.com/office/drawing/2014/chartex">
           <w:pict>
             <v:shapetype w14:anchorId="0267668E" id="_x0000_t202" coordsize="21600,21600" o:spt="202" path="m,l,21600r21600,l21600,xe">
               <v:stroke joinstyle="miter"/>
@@ -11840,7 +11906,7 @@
                             <w:rPr>
                               <w:noProof/>
                             </w:rPr>
-                            <w:t>11</w:t>
+                            <w:t>9</w:t>
                           </w:r>
                           <w:r>
                             <w:fldChar w:fldCharType="end"/>
@@ -11865,7 +11931,11 @@
         </mc:Choice>
         <mc:Fallback>
           <w:pict>
-            <v:shape w14:anchorId="56C749BC" id="_x0000_s1034" type="#_x0000_t202" style="position:absolute;margin-left:0;margin-top:776.8pt;width:33.35pt;height:17.45pt;z-index:-251657216;visibility:visible;mso-wrap-style:square;mso-width-percent:0;mso-height-percent:0;mso-wrap-distance-left:9pt;mso-wrap-distance-top:0;mso-wrap-distance-right:9pt;mso-wrap-distance-bottom:0;mso-position-horizontal:center;mso-position-horizontal-relative:page;mso-position-vertical:absolute;mso-position-vertical-relative:page;mso-width-percent:0;mso-height-percent:0;mso-width-relative:page;mso-height-relative:page;v-text-anchor:top" o:gfxdata="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" filled="f" stroked="f">
+            <v:shapetype id="_x0000_t202" coordsize="21600,21600" o:spt="202" path="m,l,21600r21600,l21600,xe">
+              <v:stroke joinstyle="miter"/>
+              <v:path gradientshapeok="t" o:connecttype="rect"/>
+            </v:shapetype>
+            <v:shape id="_x0000_s1034" type="#_x0000_t202" style="position:absolute;margin-left:0;margin-top:776.8pt;width:33.35pt;height:17.45pt;z-index:-251657216;visibility:visible;mso-wrap-style:square;mso-width-percent:0;mso-height-percent:0;mso-wrap-distance-left:9pt;mso-wrap-distance-top:0;mso-wrap-distance-right:9pt;mso-wrap-distance-bottom:0;mso-position-horizontal:center;mso-position-horizontal-relative:page;mso-position-vertical:absolute;mso-position-vertical-relative:page;mso-width-percent:0;mso-height-percent:0;mso-width-relative:page;mso-height-relative:page;v-text-anchor:top" o:gfxdata="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" filled="f" stroked="f">
               <v:textbox inset="0,0,0,0">
                 <w:txbxContent>
                   <w:p>
@@ -11887,7 +11957,7 @@
                       <w:rPr>
                         <w:noProof/>
                       </w:rPr>
-                      <w:t>11</w:t>
+                      <w:t>9</w:t>
                     </w:r>
                     <w:r>
                       <w:fldChar w:fldCharType="end"/>
@@ -11906,7 +11976,7 @@
 </file>
 
 <file path=word/footnotes.xml><?xml version="1.0" encoding="utf-8"?>
-<w:footnotes xmlns:wpc="http://schemas.microsoft.com/office/word/2010/wordprocessingCanvas" xmlns:cx="http://schemas.microsoft.com/office/drawing/2014/chartex" xmlns:cx1="http://schemas.microsoft.com/office/drawing/2015/9/8/chartex" xmlns:cx2="http://schemas.microsoft.com/office/drawing/2015/10/21/chartex" xmlns:cx3="http://schemas.microsoft.com/office/drawing/2016/5/9/chartex" xmlns:cx4="http://schemas.microsoft.com/office/drawing/2016/5/10/chartex" xmlns:cx5="http://schemas.microsoft.com/office/drawing/2016/5/11/chartex" xmlns:cx6="http://schemas.microsoft.com/office/drawing/2016/5/12/chartex" xmlns:cx7="http://schemas.microsoft.com/office/drawing/2016/5/13/chartex" xmlns:cx8="http://schemas.microsoft.com/office/drawing/2016/5/14/chartex" xmlns:mc="http://schemas.openxmlformats.org/markup-compatibility/2006" xmlns:o="urn:schemas-microsoft-com:office:office" xmlns:r="http://schemas.openxmlformats.org/officeDocument/2006/relationships" xmlns:m="http://schemas.openxmlformats.org/officeDocument/2006/math" xmlns:v="urn:schemas-microsoft-com:vml" xmlns:wp14="http://schemas.microsoft.com/office/word/2010/wordprocessingDrawing" xmlns:wp="http://schemas.openxmlformats.org/drawingml/2006/wordprocessingDrawing" xmlns:w10="urn:schemas-microsoft-com:office:word" xmlns:w="http://schemas.openxmlformats.org/wordprocessingml/2006/main" xmlns:w14="http://schemas.microsoft.com/office/word/2010/wordml" xmlns:w15="http://schemas.microsoft.com/office/word/2012/wordml" xmlns:w16se="http://schemas.microsoft.com/office/word/2015/wordml/symex" xmlns:wpg="http://schemas.microsoft.com/office/word/2010/wordprocessingGroup" xmlns:wpi="http://schemas.microsoft.com/office/word/2010/wordprocessingInk" xmlns:wne="http://schemas.microsoft.com/office/word/2006/wordml" xmlns:wps="http://schemas.microsoft.com/office/word/2010/wordprocessingShape" mc:Ignorable="w14 w15 w16se wp14">
+<w:footnotes xmlns:wpc="http://schemas.microsoft.com/office/word/2010/wordprocessingCanvas" xmlns:mc="http://schemas.openxmlformats.org/markup-compatibility/2006" xmlns:o="urn:schemas-microsoft-com:office:office" xmlns:r="http://schemas.openxmlformats.org/officeDocument/2006/relationships" xmlns:m="http://schemas.openxmlformats.org/officeDocument/2006/math" xmlns:v="urn:schemas-microsoft-com:vml" xmlns:wp14="http://schemas.microsoft.com/office/word/2010/wordprocessingDrawing" xmlns:wp="http://schemas.openxmlformats.org/drawingml/2006/wordprocessingDrawing" xmlns:w10="urn:schemas-microsoft-com:office:word" xmlns:w="http://schemas.openxmlformats.org/wordprocessingml/2006/main" xmlns:w14="http://schemas.microsoft.com/office/word/2010/wordml" xmlns:wpg="http://schemas.microsoft.com/office/word/2010/wordprocessingGroup" xmlns:wpi="http://schemas.microsoft.com/office/word/2010/wordprocessingInk" xmlns:wne="http://schemas.microsoft.com/office/word/2006/wordml" xmlns:wps="http://schemas.microsoft.com/office/word/2010/wordprocessingShape" mc:Ignorable="w14 wp14">
   <w:footnote w:type="separator" w:id="-1">
     <w:p>
       <w:r>
@@ -11944,7 +12014,7 @@
         </w:rPr>
         <w:t xml:space="preserve"> </w:t>
       </w:r>
-      <w:ins w:id="256" w:author="Mieko Sato" w:date="2017-04-21T15:54:00Z">
+      <w:ins w:id="266" w:author="Mieko Sato" w:date="2017-04-21T15:54:00Z">
         <w:r>
           <w:rPr>
             <w:rFonts w:eastAsia="ＭＳ ゴシック" w:hint="eastAsia"/>
@@ -11953,7 +12023,7 @@
           <w:t>（</w:t>
         </w:r>
       </w:ins>
-      <w:del w:id="257" w:author="Mieko Sato" w:date="2017-04-21T15:54:00Z">
+      <w:del w:id="267" w:author="Mieko Sato" w:date="2017-04-21T15:54:00Z">
         <w:r>
           <w:rPr>
             <w:rFonts w:eastAsia="ＭＳ ゴシック"/>
@@ -11998,7 +12068,7 @@
         </w:rPr>
         <w:t>」より引用</w:t>
       </w:r>
-      <w:ins w:id="258" w:author="Mieko Sato" w:date="2017-04-24T16:31:00Z">
+      <w:ins w:id="268" w:author="Mieko Sato" w:date="2017-04-24T16:31:00Z">
         <w:r>
           <w:rPr>
             <w:rFonts w:asciiTheme="majorEastAsia" w:eastAsiaTheme="majorEastAsia" w:hAnsiTheme="majorEastAsia" w:hint="eastAsia"/>
@@ -12008,7 +12078,7 @@
           <w:t>）</w:t>
         </w:r>
       </w:ins>
-      <w:del w:id="259" w:author="Mieko Sato" w:date="2017-04-21T15:54:00Z">
+      <w:del w:id="269" w:author="Mieko Sato" w:date="2017-04-21T15:54:00Z">
         <w:r>
           <w:rPr>
             <w:rFonts w:eastAsia="ＭＳ ゴシック"/>
@@ -12018,8 +12088,8 @@
           <w:delText>)</w:delText>
         </w:r>
       </w:del>
-      <w:ins w:id="260" w:author="tani" w:date="2017-04-18T05:05:00Z">
-        <w:del w:id="261" w:author="Mieko Sato" w:date="2017-04-21T15:57:00Z">
+      <w:ins w:id="270" w:author="tani" w:date="2017-04-18T05:05:00Z">
+        <w:del w:id="271" w:author="Mieko Sato" w:date="2017-04-21T15:57:00Z">
           <w:r>
             <w:rPr>
               <w:rFonts w:eastAsia="ＭＳ ゴシック"/>
@@ -12030,7 +12100,7 @@
           </w:r>
         </w:del>
       </w:ins>
-      <w:del w:id="262" w:author="Mieko Sato" w:date="2017-04-21T15:57:00Z">
+      <w:del w:id="272" w:author="Mieko Sato" w:date="2017-04-21T15:57:00Z">
         <w:r>
           <w:rPr>
             <w:rFonts w:eastAsia="ＭＳ ゴシック"/>
@@ -12040,7 +12110,7 @@
           <w:delText>”</w:delText>
         </w:r>
       </w:del>
-      <w:ins w:id="263" w:author="Mieko Sato" w:date="2017-04-21T15:57:00Z">
+      <w:ins w:id="273" w:author="Mieko Sato" w:date="2017-04-21T15:57:00Z">
         <w:r>
           <w:rPr>
             <w:rFonts w:eastAsia="ＭＳ ゴシック" w:hint="eastAsia"/>
@@ -12122,7 +12192,7 @@
         </w:rPr>
         <w:t>）自体を指す。</w:t>
       </w:r>
-      <w:ins w:id="264" w:author="Mieko Sato" w:date="2017-04-21T15:57:00Z">
+      <w:ins w:id="274" w:author="Mieko Sato" w:date="2017-04-21T15:57:00Z">
         <w:r>
           <w:rPr>
             <w:rFonts w:eastAsia="ＭＳ ゴシック" w:hint="eastAsia"/>
@@ -12132,7 +12202,7 @@
           <w:t>」</w:t>
         </w:r>
       </w:ins>
-      <w:del w:id="265" w:author="tani" w:date="2017-04-18T05:05:00Z">
+      <w:del w:id="275" w:author="tani" w:date="2017-04-18T05:05:00Z">
         <w:r>
           <w:rPr>
             <w:rFonts w:eastAsia="ＭＳ ゴシック" w:hint="eastAsia"/>
@@ -12158,7 +12228,7 @@
           <w:delText>）自体を指す。</w:delText>
         </w:r>
       </w:del>
-      <w:del w:id="266" w:author="Mieko Sato" w:date="2017-04-21T15:57:00Z">
+      <w:del w:id="276" w:author="Mieko Sato" w:date="2017-04-21T15:57:00Z">
         <w:r>
           <w:rPr>
             <w:rFonts w:eastAsia="ＭＳ ゴシック"/>
@@ -12168,7 +12238,7 @@
           <w:delText>”</w:delText>
         </w:r>
       </w:del>
-      <w:del w:id="267" w:author="Mieko Sato" w:date="2017-04-20T09:58:00Z">
+      <w:del w:id="277" w:author="Mieko Sato" w:date="2017-04-20T09:58:00Z">
         <w:r>
           <w:rPr>
             <w:rFonts w:eastAsia="ＭＳ ゴシック"/>
@@ -12212,7 +12282,7 @@
         </w:rPr>
         <w:t>「書面による申し出</w:t>
       </w:r>
-      <w:ins w:id="273" w:author="Mieko Sato" w:date="2017-04-21T15:55:00Z">
+      <w:ins w:id="285" w:author="Mieko Sato" w:date="2017-04-21T15:55:00Z">
         <w:r>
           <w:rPr>
             <w:rFonts w:eastAsia="ＭＳ ゴシック" w:hint="eastAsia"/>
@@ -12223,7 +12293,7 @@
           <w:t>（</w:t>
         </w:r>
       </w:ins>
-      <w:del w:id="274" w:author="Mieko Sato" w:date="2017-04-21T15:55:00Z">
+      <w:del w:id="286" w:author="Mieko Sato" w:date="2017-04-21T15:55:00Z">
         <w:r>
           <w:rPr>
             <w:rFonts w:eastAsia="ＭＳ ゴシック"/>
@@ -12243,7 +12313,7 @@
         </w:rPr>
         <w:t>Written Offer</w:t>
       </w:r>
-      <w:del w:id="275" w:author="Mieko Sato" w:date="2017-04-21T15:56:00Z">
+      <w:del w:id="287" w:author="Mieko Sato" w:date="2017-04-21T15:56:00Z">
         <w:r>
           <w:rPr>
             <w:rFonts w:eastAsia="ＭＳ ゴシック"/>
@@ -12263,7 +12333,7 @@
           <w:delText>」</w:delText>
         </w:r>
       </w:del>
-      <w:ins w:id="276" w:author="Mieko Sato" w:date="2017-04-21T15:55:00Z">
+      <w:ins w:id="288" w:author="Mieko Sato" w:date="2017-04-21T15:55:00Z">
         <w:r>
           <w:rPr>
             <w:rFonts w:eastAsia="ＭＳ ゴシック" w:hint="eastAsia"/>
@@ -12274,7 +12344,7 @@
           <w:t>）</w:t>
         </w:r>
       </w:ins>
-      <w:ins w:id="277" w:author="Mieko Sato" w:date="2017-04-21T15:56:00Z">
+      <w:ins w:id="289" w:author="Mieko Sato" w:date="2017-04-21T15:56:00Z">
         <w:r>
           <w:rPr>
             <w:rFonts w:eastAsia="ＭＳ ゴシック" w:hint="eastAsia"/>
@@ -12312,38 +12382,140 @@
         </w:rPr>
         <w:t>ライセンスを例に</w:t>
       </w:r>
-      <w:hyperlink r:id="rId2" w:anchor="WhatDoesWrittenOfferValid" w:history="1">
-        <w:r>
-          <w:rPr>
-            <w:rStyle w:val="a7"/>
+      <w:r>
+        <w:fldChar w:fldCharType="begin"/>
+      </w:r>
+      <w:r>
+        <w:rPr>
+          <w:lang w:eastAsia="ja-JP"/>
+        </w:rPr>
+        <w:instrText xml:space="preserve"> HYPERLINK "https://www.gnu.org/licenses/gpl-faq.ja.html" \l "WhatDoesWrittenOfferValid" </w:instrText>
+      </w:r>
+      <w:r>
+        <w:fldChar w:fldCharType="separate"/>
+      </w:r>
+      <w:r>
+        <w:rPr>
+          <w:rStyle w:val="a7"/>
+          <w:rFonts w:eastAsia="ＭＳ ゴシック"/>
+          <w:sz w:val="18"/>
+          <w:szCs w:val="18"/>
+          <w:lang w:eastAsia="ja-JP"/>
+        </w:rPr>
+        <w:t>gnu.org</w:t>
+      </w:r>
+      <w:r>
+        <w:rPr>
+          <w:rStyle w:val="a7"/>
+          <w:rFonts w:eastAsia="ＭＳ ゴシック"/>
+          <w:sz w:val="18"/>
+          <w:szCs w:val="18"/>
+          <w:lang w:eastAsia="ja-JP"/>
+        </w:rPr>
+        <w:t>の記述</w:t>
+      </w:r>
+      <w:r>
+        <w:rPr>
+          <w:rStyle w:val="a7"/>
+          <w:rFonts w:eastAsia="ＭＳ ゴシック"/>
+          <w:sz w:val="18"/>
+          <w:szCs w:val="18"/>
+          <w:lang w:eastAsia="ja-JP"/>
+        </w:rPr>
+        <w:fldChar w:fldCharType="end"/>
+      </w:r>
+      <w:r>
+        <w:rPr>
+          <w:rFonts w:eastAsia="ＭＳ ゴシック" w:hint="eastAsia"/>
+          <w:sz w:val="18"/>
+          <w:szCs w:val="18"/>
+          <w:lang w:eastAsia="ja-JP"/>
+        </w:rPr>
+        <w:t>を参照（以下引用）</w:t>
+      </w:r>
+      <w:ins w:id="290" w:author="Mieko Sato" w:date="2017-04-19T18:47:00Z">
+        <w:r>
+          <w:rPr>
+            <w:rFonts w:eastAsia="ＭＳ ゴシック" w:hint="eastAsia"/>
+            <w:sz w:val="18"/>
+            <w:szCs w:val="18"/>
+            <w:lang w:eastAsia="ja-JP"/>
+          </w:rPr>
+          <w:t>。</w:t>
+        </w:r>
+      </w:ins>
+      <w:ins w:id="291" w:author="Mieko Sato" w:date="2017-04-21T15:57:00Z">
+        <w:r>
+          <w:rPr>
+            <w:rFonts w:eastAsia="ＭＳ ゴシック" w:hint="eastAsia"/>
+            <w:sz w:val="18"/>
+            <w:szCs w:val="18"/>
+            <w:lang w:eastAsia="ja-JP"/>
+          </w:rPr>
+          <w:t>「</w:t>
+        </w:r>
+      </w:ins>
+      <w:del w:id="292" w:author="Mieko Sato" w:date="2017-04-21T15:57:00Z">
+        <w:r>
+          <w:rPr>
             <w:rFonts w:eastAsia="ＭＳ ゴシック"/>
             <w:sz w:val="18"/>
             <w:szCs w:val="18"/>
             <w:lang w:eastAsia="ja-JP"/>
           </w:rPr>
-          <w:t>gnu.org</w:t>
-        </w:r>
-        <w:r>
-          <w:rPr>
-            <w:rStyle w:val="a7"/>
+          <w:delText>”</w:delText>
+        </w:r>
+      </w:del>
+      <w:del w:id="293" w:author="Mieko Sato" w:date="2017-04-19T17:58:00Z">
+        <w:r>
+          <w:rPr>
             <w:rFonts w:eastAsia="ＭＳ ゴシック"/>
             <w:sz w:val="18"/>
             <w:szCs w:val="18"/>
             <w:lang w:eastAsia="ja-JP"/>
           </w:rPr>
-          <w:t>の記述</w:t>
-        </w:r>
-      </w:hyperlink>
-      <w:r>
-        <w:rPr>
-          <w:rFonts w:eastAsia="ＭＳ ゴシック" w:hint="eastAsia"/>
+          <w:delText xml:space="preserve"> </w:delText>
+        </w:r>
+      </w:del>
+      <w:r>
+        <w:rPr>
+          <w:rFonts w:eastAsia="ＭＳ ゴシック"/>
           <w:sz w:val="18"/>
           <w:szCs w:val="18"/>
           <w:lang w:eastAsia="ja-JP"/>
         </w:rPr>
-        <w:t>を参照（以下引用）</w:t>
-      </w:r>
-      <w:ins w:id="278" w:author="Mieko Sato" w:date="2017-04-19T18:47:00Z">
+        <w:t>GPL</w:t>
+      </w:r>
+      <w:r>
+        <w:rPr>
+          <w:rFonts w:eastAsia="ＭＳ ゴシック" w:hint="eastAsia"/>
+          <w:sz w:val="18"/>
+          <w:szCs w:val="18"/>
+          <w:lang w:eastAsia="ja-JP"/>
+        </w:rPr>
+        <w:t>には、バイナリをソースコード抜きで商業的に配布する場合、あなたが後にソースコードを配布する旨が書かれた</w:t>
+      </w:r>
+      <w:r>
+        <w:rPr>
+          <w:rFonts w:eastAsia="ＭＳ ゴシック" w:hint="eastAsia"/>
+          <w:b/>
+          <w:sz w:val="18"/>
+          <w:szCs w:val="18"/>
+          <w:u w:val="single"/>
+          <w:lang w:eastAsia="ja-JP"/>
+        </w:rPr>
+        <w:t>書面による申し出</w:t>
+      </w:r>
+      <w:r>
+        <w:rPr>
+          <w:rFonts w:eastAsia="ＭＳ ゴシック" w:hint="eastAsia"/>
+          <w:sz w:val="18"/>
+          <w:szCs w:val="18"/>
+          <w:lang w:eastAsia="ja-JP"/>
+        </w:rPr>
+        <w:t>を提供しなければならないとあります。ユーザがあなたから受け取ったバイナリを非商業的に再配布するときには、この書面による申し出の複製を一緒に渡さなければなりません。これは、バイナリを直接あなたから入手しなかった人々も、書面による申し出に則してソースコードの複製を受け取ることができるということを意味します。</w:t>
+      </w:r>
+      <w:ins w:id="294" w:author="Mieko Sato" w:date="2017-04-21T15:57:00Z">
         <w:r>
           <w:rPr>
             <w:rFonts w:eastAsia="ＭＳ ゴシック" w:hint="eastAsia"/>
@@ -12351,92 +12523,10 @@
             <w:szCs w:val="18"/>
             <w:lang w:eastAsia="ja-JP"/>
           </w:rPr>
-          <w:t>。</w:t>
+          <w:t>」</w:t>
         </w:r>
       </w:ins>
-      <w:ins w:id="279" w:author="Mieko Sato" w:date="2017-04-21T15:57:00Z">
-        <w:r>
-          <w:rPr>
-            <w:rFonts w:eastAsia="ＭＳ ゴシック" w:hint="eastAsia"/>
-            <w:sz w:val="18"/>
-            <w:szCs w:val="18"/>
-            <w:lang w:eastAsia="ja-JP"/>
-          </w:rPr>
-          <w:t>「</w:t>
-        </w:r>
-      </w:ins>
-      <w:del w:id="280" w:author="Mieko Sato" w:date="2017-04-21T15:57:00Z">
-        <w:r>
-          <w:rPr>
-            <w:rFonts w:eastAsia="ＭＳ ゴシック"/>
-            <w:sz w:val="18"/>
-            <w:szCs w:val="18"/>
-            <w:lang w:eastAsia="ja-JP"/>
-          </w:rPr>
-          <w:delText>”</w:delText>
-        </w:r>
-      </w:del>
-      <w:del w:id="281" w:author="Mieko Sato" w:date="2017-04-19T17:58:00Z">
-        <w:r>
-          <w:rPr>
-            <w:rFonts w:eastAsia="ＭＳ ゴシック"/>
-            <w:sz w:val="18"/>
-            <w:szCs w:val="18"/>
-            <w:lang w:eastAsia="ja-JP"/>
-          </w:rPr>
-          <w:delText xml:space="preserve"> </w:delText>
-        </w:r>
-      </w:del>
-      <w:r>
-        <w:rPr>
-          <w:rFonts w:eastAsia="ＭＳ ゴシック"/>
-          <w:sz w:val="18"/>
-          <w:szCs w:val="18"/>
-          <w:lang w:eastAsia="ja-JP"/>
-        </w:rPr>
-        <w:t>GPL</w:t>
-      </w:r>
-      <w:r>
-        <w:rPr>
-          <w:rFonts w:eastAsia="ＭＳ ゴシック" w:hint="eastAsia"/>
-          <w:sz w:val="18"/>
-          <w:szCs w:val="18"/>
-          <w:lang w:eastAsia="ja-JP"/>
-        </w:rPr>
-        <w:t>には、バイナリをソースコード抜きで商業的に配布する場合、あなたが後にソースコードを配布する旨が書かれた</w:t>
-      </w:r>
-      <w:r>
-        <w:rPr>
-          <w:rFonts w:eastAsia="ＭＳ ゴシック" w:hint="eastAsia"/>
-          <w:b/>
-          <w:sz w:val="18"/>
-          <w:szCs w:val="18"/>
-          <w:u w:val="single"/>
-          <w:lang w:eastAsia="ja-JP"/>
-        </w:rPr>
-        <w:t>書面による申し出</w:t>
-      </w:r>
-      <w:r>
-        <w:rPr>
-          <w:rFonts w:eastAsia="ＭＳ ゴシック" w:hint="eastAsia"/>
-          <w:sz w:val="18"/>
-          <w:szCs w:val="18"/>
-          <w:lang w:eastAsia="ja-JP"/>
-        </w:rPr>
-        <w:t>を提供しなければならないとあります。ユーザがあなたから受け取ったバイナリを非商業的に再配布するときには、この書面による申し出の複製を一緒に渡さなければなりません。これは、バイナリを直接あなたから入手しなかった人々も、書面による申し出に則してソースコードの複製を受け取ることができるということを意味します。</w:t>
-      </w:r>
-      <w:ins w:id="282" w:author="Mieko Sato" w:date="2017-04-21T15:57:00Z">
-        <w:r>
-          <w:rPr>
-            <w:rFonts w:eastAsia="ＭＳ ゴシック" w:hint="eastAsia"/>
-            <w:sz w:val="18"/>
-            <w:szCs w:val="18"/>
-            <w:lang w:eastAsia="ja-JP"/>
-          </w:rPr>
-          <w:t>」</w:t>
-        </w:r>
-      </w:ins>
-      <w:del w:id="283" w:author="Mieko Sato" w:date="2017-04-21T15:57:00Z">
+      <w:del w:id="295" w:author="Mieko Sato" w:date="2017-04-21T15:57:00Z">
         <w:r>
           <w:rPr>
             <w:rFonts w:eastAsia="ＭＳ ゴシック"/>
@@ -12453,7 +12543,7 @@
 </file>
 
 <file path=word/header1.xml><?xml version="1.0" encoding="utf-8"?>
-<w:hdr xmlns:wpc="http://schemas.microsoft.com/office/word/2010/wordprocessingCanvas" xmlns:cx="http://schemas.microsoft.com/office/drawing/2014/chartex" xmlns:cx1="http://schemas.microsoft.com/office/drawing/2015/9/8/chartex" xmlns:cx2="http://schemas.microsoft.com/office/drawing/2015/10/21/chartex" xmlns:cx3="http://schemas.microsoft.com/office/drawing/2016/5/9/chartex" xmlns:cx4="http://schemas.microsoft.com/office/drawing/2016/5/10/chartex" xmlns:cx5="http://schemas.microsoft.com/office/drawing/2016/5/11/chartex" xmlns:cx6="http://schemas.microsoft.com/office/drawing/2016/5/12/chartex" xmlns:cx7="http://schemas.microsoft.com/office/drawing/2016/5/13/chartex" xmlns:cx8="http://schemas.microsoft.com/office/drawing/2016/5/14/chartex" xmlns:mc="http://schemas.openxmlformats.org/markup-compatibility/2006" xmlns:o="urn:schemas-microsoft-com:office:office" xmlns:r="http://schemas.openxmlformats.org/officeDocument/2006/relationships" xmlns:m="http://schemas.openxmlformats.org/officeDocument/2006/math" xmlns:v="urn:schemas-microsoft-com:vml" xmlns:wp14="http://schemas.microsoft.com/office/word/2010/wordprocessingDrawing" xmlns:wp="http://schemas.openxmlformats.org/drawingml/2006/wordprocessingDrawing" xmlns:w10="urn:schemas-microsoft-com:office:word" xmlns:w="http://schemas.openxmlformats.org/wordprocessingml/2006/main" xmlns:w14="http://schemas.microsoft.com/office/word/2010/wordml" xmlns:w15="http://schemas.microsoft.com/office/word/2012/wordml" xmlns:w16se="http://schemas.microsoft.com/office/word/2015/wordml/symex" xmlns:wpg="http://schemas.microsoft.com/office/word/2010/wordprocessingGroup" xmlns:wpi="http://schemas.microsoft.com/office/word/2010/wordprocessingInk" xmlns:wne="http://schemas.microsoft.com/office/word/2006/wordml" xmlns:wps="http://schemas.microsoft.com/office/word/2010/wordprocessingShape" mc:Ignorable="w14 w15 w16se wp14">
+<w:hdr xmlns:wpc="http://schemas.microsoft.com/office/word/2010/wordprocessingCanvas" xmlns:mc="http://schemas.openxmlformats.org/markup-compatibility/2006" xmlns:o="urn:schemas-microsoft-com:office:office" xmlns:r="http://schemas.openxmlformats.org/officeDocument/2006/relationships" xmlns:m="http://schemas.openxmlformats.org/officeDocument/2006/math" xmlns:v="urn:schemas-microsoft-com:vml" xmlns:wp14="http://schemas.microsoft.com/office/word/2010/wordprocessingDrawing" xmlns:wp="http://schemas.openxmlformats.org/drawingml/2006/wordprocessingDrawing" xmlns:w10="urn:schemas-microsoft-com:office:word" xmlns:w="http://schemas.openxmlformats.org/wordprocessingml/2006/main" xmlns:w14="http://schemas.microsoft.com/office/word/2010/wordml" xmlns:wpg="http://schemas.microsoft.com/office/word/2010/wordprocessingGroup" xmlns:wpi="http://schemas.microsoft.com/office/word/2010/wordprocessingInk" xmlns:wne="http://schemas.microsoft.com/office/word/2006/wordml" xmlns:wps="http://schemas.microsoft.com/office/word/2010/wordprocessingShape" mc:Ignorable="w14 wp14">
   <w:p>
     <w:pPr>
       <w:pStyle w:val="a4"/>
@@ -12590,7 +12680,7 @@
             </wp:anchor>
           </w:drawing>
         </mc:Choice>
-        <mc:Fallback>
+        <mc:Fallback xmlns:w16se="http://schemas.microsoft.com/office/word/2015/wordml/symex" xmlns:w15="http://schemas.microsoft.com/office/word/2012/wordml" xmlns:cx8="http://schemas.microsoft.com/office/drawing/2016/5/14/chartex" xmlns:cx7="http://schemas.microsoft.com/office/drawing/2016/5/13/chartex" xmlns:cx6="http://schemas.microsoft.com/office/drawing/2016/5/12/chartex" xmlns:cx5="http://schemas.microsoft.com/office/drawing/2016/5/11/chartex" xmlns:cx4="http://schemas.microsoft.com/office/drawing/2016/5/10/chartex" xmlns:cx3="http://schemas.microsoft.com/office/drawing/2016/5/9/chartex" xmlns:cx2="http://schemas.microsoft.com/office/drawing/2015/10/21/chartex" xmlns:cx1="http://schemas.microsoft.com/office/drawing/2015/9/8/chartex" xmlns:cx="http://schemas.microsoft.com/office/drawing/2014/chartex">
           <w:pict>
             <v:shapetype w14:anchorId="25976782" id="_x0000_t202" coordsize="21600,21600" o:spt="202" path="m,l,21600r21600,l21600,xe">
               <v:stroke joinstyle="miter"/>
@@ -12722,7 +12812,7 @@
             </wp:anchor>
           </w:drawing>
         </mc:Choice>
-        <mc:Fallback>
+        <mc:Fallback xmlns:w16se="http://schemas.microsoft.com/office/word/2015/wordml/symex" xmlns:w15="http://schemas.microsoft.com/office/word/2012/wordml" xmlns:cx8="http://schemas.microsoft.com/office/drawing/2016/5/14/chartex" xmlns:cx7="http://schemas.microsoft.com/office/drawing/2016/5/13/chartex" xmlns:cx6="http://schemas.microsoft.com/office/drawing/2016/5/12/chartex" xmlns:cx5="http://schemas.microsoft.com/office/drawing/2016/5/11/chartex" xmlns:cx4="http://schemas.microsoft.com/office/drawing/2016/5/10/chartex" xmlns:cx3="http://schemas.microsoft.com/office/drawing/2016/5/9/chartex" xmlns:cx2="http://schemas.microsoft.com/office/drawing/2015/10/21/chartex" xmlns:cx1="http://schemas.microsoft.com/office/drawing/2015/9/8/chartex" xmlns:cx="http://schemas.microsoft.com/office/drawing/2014/chartex">
           <w:pict>
             <v:line w14:anchorId="21FD5554" id="Line 8" o:spid="_x0000_s1026" style="position:absolute;left:0;text-align:left;z-index:-251685888;visibility:visible;mso-wrap-style:square;mso-width-percent:0;mso-height-percent:0;mso-wrap-distance-left:9pt;mso-wrap-distance-top:0;mso-wrap-distance-right:9pt;mso-wrap-distance-bottom:0;mso-position-horizontal:center;mso-position-horizontal-relative:margin;mso-position-vertical:absolute;mso-position-vertical-relative:page;mso-width-percent:0;mso-height-percent:0;mso-width-relative:page;mso-height-relative:page" from="0,55.55pt" to="467.7pt,55.55pt" o:gfxdata="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" strokecolor="#497dba">
               <w10:wrap anchorx="margin" anchory="page"/>
@@ -12785,8 +12875,8 @@
 </file>
 
 <file path=word/numbering.xml><?xml version="1.0" encoding="utf-8"?>
-<w:numbering xmlns:wpc="http://schemas.microsoft.com/office/word/2010/wordprocessingCanvas" xmlns:cx="http://schemas.microsoft.com/office/drawing/2014/chartex" xmlns:cx1="http://schemas.microsoft.com/office/drawing/2015/9/8/chartex" xmlns:cx2="http://schemas.microsoft.com/office/drawing/2015/10/21/chartex" xmlns:cx3="http://schemas.microsoft.com/office/drawing/2016/5/9/chartex" xmlns:cx4="http://schemas.microsoft.com/office/drawing/2016/5/10/chartex" xmlns:cx5="http://schemas.microsoft.com/office/drawing/2016/5/11/chartex" xmlns:cx6="http://schemas.microsoft.com/office/drawing/2016/5/12/chartex" xmlns:cx7="http://schemas.microsoft.com/office/drawing/2016/5/13/chartex" xmlns:cx8="http://schemas.microsoft.com/office/drawing/2016/5/14/chartex" xmlns:mc="http://schemas.openxmlformats.org/markup-compatibility/2006" xmlns:o="urn:schemas-microsoft-com:office:office" xmlns:r="http://schemas.openxmlformats.org/officeDocument/2006/relationships" xmlns:m="http://schemas.openxmlformats.org/officeDocument/2006/math" xmlns:v="urn:schemas-microsoft-com:vml" xmlns:wp14="http://schemas.microsoft.com/office/word/2010/wordprocessingDrawing" xmlns:wp="http://schemas.openxmlformats.org/drawingml/2006/wordprocessingDrawing" xmlns:w10="urn:schemas-microsoft-com:office:word" xmlns:w="http://schemas.openxmlformats.org/wordprocessingml/2006/main" xmlns:w14="http://schemas.microsoft.com/office/word/2010/wordml" xmlns:w15="http://schemas.microsoft.com/office/word/2012/wordml" xmlns:w16se="http://schemas.microsoft.com/office/word/2015/wordml/symex" xmlns:wpg="http://schemas.microsoft.com/office/word/2010/wordprocessingGroup" xmlns:wpi="http://schemas.microsoft.com/office/word/2010/wordprocessingInk" xmlns:wne="http://schemas.microsoft.com/office/word/2006/wordml" xmlns:wps="http://schemas.microsoft.com/office/word/2010/wordprocessingShape" mc:Ignorable="w14 w15 w16se wp14">
-  <w:abstractNum w:abstractNumId="0" w15:restartNumberingAfterBreak="0">
+<w:numbering xmlns:wpc="http://schemas.microsoft.com/office/word/2010/wordprocessingCanvas" xmlns:mc="http://schemas.openxmlformats.org/markup-compatibility/2006" xmlns:o="urn:schemas-microsoft-com:office:office" xmlns:r="http://schemas.openxmlformats.org/officeDocument/2006/relationships" xmlns:m="http://schemas.openxmlformats.org/officeDocument/2006/math" xmlns:v="urn:schemas-microsoft-com:vml" xmlns:wp14="http://schemas.microsoft.com/office/word/2010/wordprocessingDrawing" xmlns:wp="http://schemas.openxmlformats.org/drawingml/2006/wordprocessingDrawing" xmlns:w10="urn:schemas-microsoft-com:office:word" xmlns:w="http://schemas.openxmlformats.org/wordprocessingml/2006/main" xmlns:w14="http://schemas.microsoft.com/office/word/2010/wordml" xmlns:wpg="http://schemas.microsoft.com/office/word/2010/wordprocessingGroup" xmlns:wpi="http://schemas.microsoft.com/office/word/2010/wordprocessingInk" xmlns:wne="http://schemas.microsoft.com/office/word/2006/wordml" xmlns:wps="http://schemas.microsoft.com/office/word/2010/wordprocessingShape" mc:Ignorable="w14 wp14">
+  <w:abstractNum w:abstractNumId="0">
     <w:nsid w:val="FFFFFF7C"/>
     <w:multiLevelType w:val="singleLevel"/>
     <w:tmpl w:val="B3429A5A"/>
@@ -12803,7 +12893,7 @@
       </w:pPr>
     </w:lvl>
   </w:abstractNum>
-  <w:abstractNum w:abstractNumId="1" w15:restartNumberingAfterBreak="0">
+  <w:abstractNum w:abstractNumId="1">
     <w:nsid w:val="FFFFFF7D"/>
     <w:multiLevelType w:val="singleLevel"/>
     <w:tmpl w:val="A112B8AA"/>
@@ -12820,7 +12910,7 @@
       </w:pPr>
     </w:lvl>
   </w:abstractNum>
-  <w:abstractNum w:abstractNumId="2" w15:restartNumberingAfterBreak="0">
+  <w:abstractNum w:abstractNumId="2">
     <w:nsid w:val="FFFFFF7E"/>
     <w:multiLevelType w:val="singleLevel"/>
     <w:tmpl w:val="8654DC7C"/>
@@ -12837,7 +12927,7 @@
       </w:pPr>
     </w:lvl>
   </w:abstractNum>
-  <w:abstractNum w:abstractNumId="3" w15:restartNumberingAfterBreak="0">
+  <w:abstractNum w:abstractNumId="3">
     <w:nsid w:val="FFFFFF7F"/>
     <w:multiLevelType w:val="singleLevel"/>
     <w:tmpl w:val="8CE0E0D6"/>
@@ -12854,7 +12944,7 @@
       </w:pPr>
     </w:lvl>
   </w:abstractNum>
-  <w:abstractNum w:abstractNumId="4" w15:restartNumberingAfterBreak="0">
+  <w:abstractNum w:abstractNumId="4">
     <w:nsid w:val="FFFFFF80"/>
     <w:multiLevelType w:val="singleLevel"/>
     <w:tmpl w:val="D0F87734"/>
@@ -12874,7 +12964,7 @@
       </w:rPr>
     </w:lvl>
   </w:abstractNum>
-  <w:abstractNum w:abstractNumId="5" w15:restartNumberingAfterBreak="0">
+  <w:abstractNum w:abstractNumId="5">
     <w:nsid w:val="FFFFFF81"/>
     <w:multiLevelType w:val="singleLevel"/>
     <w:tmpl w:val="33769E2E"/>
@@ -12894,7 +12984,7 @@
       </w:rPr>
     </w:lvl>
   </w:abstractNum>
-  <w:abstractNum w:abstractNumId="6" w15:restartNumberingAfterBreak="0">
+  <w:abstractNum w:abstractNumId="6">
     <w:nsid w:val="FFFFFF82"/>
     <w:multiLevelType w:val="singleLevel"/>
     <w:tmpl w:val="D7BCD388"/>
@@ -12914,7 +13004,7 @@
       </w:rPr>
     </w:lvl>
   </w:abstractNum>
-  <w:abstractNum w:abstractNumId="7" w15:restartNumberingAfterBreak="0">
+  <w:abstractNum w:abstractNumId="7">
     <w:nsid w:val="FFFFFF83"/>
     <w:multiLevelType w:val="singleLevel"/>
     <w:tmpl w:val="1B78276C"/>
@@ -12934,7 +13024,7 @@
       </w:rPr>
     </w:lvl>
   </w:abstractNum>
-  <w:abstractNum w:abstractNumId="8" w15:restartNumberingAfterBreak="0">
+  <w:abstractNum w:abstractNumId="8">
     <w:nsid w:val="FFFFFF88"/>
     <w:multiLevelType w:val="singleLevel"/>
     <w:tmpl w:val="236E81E4"/>
@@ -12951,7 +13041,7 @@
       </w:pPr>
     </w:lvl>
   </w:abstractNum>
-  <w:abstractNum w:abstractNumId="9" w15:restartNumberingAfterBreak="0">
+  <w:abstractNum w:abstractNumId="9">
     <w:nsid w:val="FFFFFF89"/>
     <w:multiLevelType w:val="singleLevel"/>
     <w:tmpl w:val="607CD226"/>
@@ -12972,7 +13062,7 @@
       </w:rPr>
     </w:lvl>
   </w:abstractNum>
-  <w:abstractNum w:abstractNumId="10" w15:restartNumberingAfterBreak="0">
+  <w:abstractNum w:abstractNumId="10">
     <w:nsid w:val="00FC6586"/>
     <w:multiLevelType w:val="hybridMultilevel"/>
     <w:tmpl w:val="3380070C"/>
@@ -13088,7 +13178,7 @@
       </w:rPr>
     </w:lvl>
   </w:abstractNum>
-  <w:abstractNum w:abstractNumId="11" w15:restartNumberingAfterBreak="0">
+  <w:abstractNum w:abstractNumId="11">
     <w:nsid w:val="050C4252"/>
     <w:multiLevelType w:val="hybridMultilevel"/>
     <w:tmpl w:val="EDB83CA0"/>
@@ -13180,7 +13270,7 @@
       </w:pPr>
     </w:lvl>
   </w:abstractNum>
-  <w:abstractNum w:abstractNumId="12" w15:restartNumberingAfterBreak="0">
+  <w:abstractNum w:abstractNumId="12">
     <w:nsid w:val="07CA7DF9"/>
     <w:multiLevelType w:val="multilevel"/>
     <w:tmpl w:val="0409001D"/>
@@ -13266,7 +13356,7 @@
       </w:pPr>
     </w:lvl>
   </w:abstractNum>
-  <w:abstractNum w:abstractNumId="13" w15:restartNumberingAfterBreak="0">
+  <w:abstractNum w:abstractNumId="13">
     <w:nsid w:val="08B23C24"/>
     <w:multiLevelType w:val="hybridMultilevel"/>
     <w:tmpl w:val="0902FC66"/>
@@ -13355,7 +13445,7 @@
       </w:pPr>
     </w:lvl>
   </w:abstractNum>
-  <w:abstractNum w:abstractNumId="14" w15:restartNumberingAfterBreak="0">
+  <w:abstractNum w:abstractNumId="14">
     <w:nsid w:val="0A871CBC"/>
     <w:multiLevelType w:val="hybridMultilevel"/>
     <w:tmpl w:val="40C07F0C"/>
@@ -13468,7 +13558,7 @@
       </w:rPr>
     </w:lvl>
   </w:abstractNum>
-  <w:abstractNum w:abstractNumId="15" w15:restartNumberingAfterBreak="0">
+  <w:abstractNum w:abstractNumId="15">
     <w:nsid w:val="0C2112F7"/>
     <w:multiLevelType w:val="hybridMultilevel"/>
     <w:tmpl w:val="6D0CD5E6"/>
@@ -13584,7 +13674,7 @@
       </w:rPr>
     </w:lvl>
   </w:abstractNum>
-  <w:abstractNum w:abstractNumId="16" w15:restartNumberingAfterBreak="0">
+  <w:abstractNum w:abstractNumId="16">
     <w:nsid w:val="1291687D"/>
     <w:multiLevelType w:val="multilevel"/>
     <w:tmpl w:val="FA3C6B6C"/>
@@ -13706,7 +13796,7 @@
       </w:rPr>
     </w:lvl>
   </w:abstractNum>
-  <w:abstractNum w:abstractNumId="17" w15:restartNumberingAfterBreak="0">
+  <w:abstractNum w:abstractNumId="17">
     <w:nsid w:val="131B1F99"/>
     <w:multiLevelType w:val="hybridMultilevel"/>
     <w:tmpl w:val="D2325520"/>
@@ -13801,7 +13891,7 @@
       </w:pPr>
     </w:lvl>
   </w:abstractNum>
-  <w:abstractNum w:abstractNumId="18" w15:restartNumberingAfterBreak="0">
+  <w:abstractNum w:abstractNumId="18">
     <w:nsid w:val="145F3711"/>
     <w:multiLevelType w:val="hybridMultilevel"/>
     <w:tmpl w:val="6F382A42"/>
@@ -13890,7 +13980,7 @@
       </w:pPr>
     </w:lvl>
   </w:abstractNum>
-  <w:abstractNum w:abstractNumId="19" w15:restartNumberingAfterBreak="0">
+  <w:abstractNum w:abstractNumId="19">
     <w:nsid w:val="15A5106D"/>
     <w:multiLevelType w:val="hybridMultilevel"/>
     <w:tmpl w:val="CA245676"/>
@@ -14006,7 +14096,7 @@
       </w:rPr>
     </w:lvl>
   </w:abstractNum>
-  <w:abstractNum w:abstractNumId="20" w15:restartNumberingAfterBreak="0">
+  <w:abstractNum w:abstractNumId="20">
     <w:nsid w:val="175C6737"/>
     <w:multiLevelType w:val="multilevel"/>
     <w:tmpl w:val="DF5C91E6"/>
@@ -14128,7 +14218,7 @@
       </w:rPr>
     </w:lvl>
   </w:abstractNum>
-  <w:abstractNum w:abstractNumId="21" w15:restartNumberingAfterBreak="0">
+  <w:abstractNum w:abstractNumId="21">
     <w:nsid w:val="198C57A3"/>
     <w:multiLevelType w:val="hybridMultilevel"/>
     <w:tmpl w:val="950C7F88"/>
@@ -14223,7 +14313,7 @@
       </w:pPr>
     </w:lvl>
   </w:abstractNum>
-  <w:abstractNum w:abstractNumId="22" w15:restartNumberingAfterBreak="0">
+  <w:abstractNum w:abstractNumId="22">
     <w:nsid w:val="1CB27DD4"/>
     <w:multiLevelType w:val="hybridMultilevel"/>
     <w:tmpl w:val="299455A6"/>
@@ -14342,7 +14432,7 @@
       </w:rPr>
     </w:lvl>
   </w:abstractNum>
-  <w:abstractNum w:abstractNumId="23" w15:restartNumberingAfterBreak="0">
+  <w:abstractNum w:abstractNumId="23">
     <w:nsid w:val="1CD6678C"/>
     <w:multiLevelType w:val="hybridMultilevel"/>
     <w:tmpl w:val="77D47928"/>
@@ -14458,7 +14548,7 @@
       </w:rPr>
     </w:lvl>
   </w:abstractNum>
-  <w:abstractNum w:abstractNumId="24" w15:restartNumberingAfterBreak="0">
+  <w:abstractNum w:abstractNumId="24">
     <w:nsid w:val="22E85A41"/>
     <w:multiLevelType w:val="hybridMultilevel"/>
     <w:tmpl w:val="8738045C"/>
@@ -14550,7 +14640,7 @@
       </w:pPr>
     </w:lvl>
   </w:abstractNum>
-  <w:abstractNum w:abstractNumId="25" w15:restartNumberingAfterBreak="0">
+  <w:abstractNum w:abstractNumId="25">
     <w:nsid w:val="23E115BC"/>
     <w:multiLevelType w:val="hybridMultilevel"/>
     <w:tmpl w:val="FAA67B54"/>
@@ -14639,7 +14729,7 @@
       </w:pPr>
     </w:lvl>
   </w:abstractNum>
-  <w:abstractNum w:abstractNumId="26" w15:restartNumberingAfterBreak="0">
+  <w:abstractNum w:abstractNumId="26">
     <w:nsid w:val="25086F36"/>
     <w:multiLevelType w:val="multilevel"/>
     <w:tmpl w:val="6764E56E"/>
@@ -14761,7 +14851,7 @@
       </w:rPr>
     </w:lvl>
   </w:abstractNum>
-  <w:abstractNum w:abstractNumId="27" w15:restartNumberingAfterBreak="0">
+  <w:abstractNum w:abstractNumId="27">
     <w:nsid w:val="26E25612"/>
     <w:multiLevelType w:val="multilevel"/>
     <w:tmpl w:val="0409001D"/>
@@ -14847,7 +14937,7 @@
       </w:pPr>
     </w:lvl>
   </w:abstractNum>
-  <w:abstractNum w:abstractNumId="28" w15:restartNumberingAfterBreak="0">
+  <w:abstractNum w:abstractNumId="28">
     <w:nsid w:val="284E6012"/>
     <w:multiLevelType w:val="hybridMultilevel"/>
     <w:tmpl w:val="A40E4938"/>
@@ -14967,7 +15057,7 @@
       </w:rPr>
     </w:lvl>
   </w:abstractNum>
-  <w:abstractNum w:abstractNumId="29" w15:restartNumberingAfterBreak="0">
+  <w:abstractNum w:abstractNumId="29">
     <w:nsid w:val="288D73A4"/>
     <w:multiLevelType w:val="hybridMultilevel"/>
     <w:tmpl w:val="7B945B84"/>
@@ -15080,7 +15170,7 @@
       </w:rPr>
     </w:lvl>
   </w:abstractNum>
-  <w:abstractNum w:abstractNumId="30" w15:restartNumberingAfterBreak="0">
+  <w:abstractNum w:abstractNumId="30">
     <w:nsid w:val="33F90C39"/>
     <w:multiLevelType w:val="hybridMultilevel"/>
     <w:tmpl w:val="1BBC4B8C"/>
@@ -15172,7 +15262,7 @@
       </w:pPr>
     </w:lvl>
   </w:abstractNum>
-  <w:abstractNum w:abstractNumId="31" w15:restartNumberingAfterBreak="0">
+  <w:abstractNum w:abstractNumId="31">
     <w:nsid w:val="344C038F"/>
     <w:multiLevelType w:val="multilevel"/>
     <w:tmpl w:val="DA30060E"/>
@@ -15297,7 +15387,7 @@
       </w:rPr>
     </w:lvl>
   </w:abstractNum>
-  <w:abstractNum w:abstractNumId="32" w15:restartNumberingAfterBreak="0">
+  <w:abstractNum w:abstractNumId="32">
     <w:nsid w:val="349D3024"/>
     <w:multiLevelType w:val="multilevel"/>
     <w:tmpl w:val="C986B320"/>
@@ -15419,7 +15509,7 @@
       </w:rPr>
     </w:lvl>
   </w:abstractNum>
-  <w:abstractNum w:abstractNumId="33" w15:restartNumberingAfterBreak="0">
+  <w:abstractNum w:abstractNumId="33">
     <w:nsid w:val="38880A06"/>
     <w:multiLevelType w:val="hybridMultilevel"/>
     <w:tmpl w:val="98D47AEE"/>
@@ -15508,7 +15598,7 @@
       </w:pPr>
     </w:lvl>
   </w:abstractNum>
-  <w:abstractNum w:abstractNumId="34" w15:restartNumberingAfterBreak="0">
+  <w:abstractNum w:abstractNumId="34">
     <w:nsid w:val="3B915807"/>
     <w:multiLevelType w:val="multilevel"/>
     <w:tmpl w:val="0409001D"/>
@@ -15594,7 +15684,7 @@
       </w:pPr>
     </w:lvl>
   </w:abstractNum>
-  <w:abstractNum w:abstractNumId="35" w15:restartNumberingAfterBreak="0">
+  <w:abstractNum w:abstractNumId="35">
     <w:nsid w:val="3C3F0C6B"/>
     <w:multiLevelType w:val="hybridMultilevel"/>
     <w:tmpl w:val="49AEEB0A"/>
@@ -15707,7 +15797,7 @@
       </w:rPr>
     </w:lvl>
   </w:abstractNum>
-  <w:abstractNum w:abstractNumId="36" w15:restartNumberingAfterBreak="0">
+  <w:abstractNum w:abstractNumId="36">
     <w:nsid w:val="4245105C"/>
     <w:multiLevelType w:val="hybridMultilevel"/>
     <w:tmpl w:val="942E3D3A"/>
@@ -15820,7 +15910,7 @@
       </w:rPr>
     </w:lvl>
   </w:abstractNum>
-  <w:abstractNum w:abstractNumId="37" w15:restartNumberingAfterBreak="0">
+  <w:abstractNum w:abstractNumId="37">
     <w:nsid w:val="43D348FB"/>
     <w:multiLevelType w:val="hybridMultilevel"/>
     <w:tmpl w:val="13864180"/>
@@ -15936,7 +16026,7 @@
       </w:rPr>
     </w:lvl>
   </w:abstractNum>
-  <w:abstractNum w:abstractNumId="38" w15:restartNumberingAfterBreak="0">
+  <w:abstractNum w:abstractNumId="38">
     <w:nsid w:val="44CE4D07"/>
     <w:multiLevelType w:val="hybridMultilevel"/>
     <w:tmpl w:val="B36E2EAE"/>
@@ -16055,7 +16145,7 @@
       </w:rPr>
     </w:lvl>
   </w:abstractNum>
-  <w:abstractNum w:abstractNumId="39" w15:restartNumberingAfterBreak="0">
+  <w:abstractNum w:abstractNumId="39">
     <w:nsid w:val="4629521C"/>
     <w:multiLevelType w:val="multilevel"/>
     <w:tmpl w:val="04F456DE"/>
@@ -16176,7 +16266,7 @@
       </w:rPr>
     </w:lvl>
   </w:abstractNum>
-  <w:abstractNum w:abstractNumId="40" w15:restartNumberingAfterBreak="0">
+  <w:abstractNum w:abstractNumId="40">
     <w:nsid w:val="49076690"/>
     <w:multiLevelType w:val="hybridMultilevel"/>
     <w:tmpl w:val="C37E2E94"/>
@@ -16268,7 +16358,7 @@
       </w:pPr>
     </w:lvl>
   </w:abstractNum>
-  <w:abstractNum w:abstractNumId="41" w15:restartNumberingAfterBreak="0">
+  <w:abstractNum w:abstractNumId="41">
     <w:nsid w:val="4C00532E"/>
     <w:multiLevelType w:val="multilevel"/>
     <w:tmpl w:val="82A2FF50"/>
@@ -16389,7 +16479,7 @@
       </w:rPr>
     </w:lvl>
   </w:abstractNum>
-  <w:abstractNum w:abstractNumId="42" w15:restartNumberingAfterBreak="0">
+  <w:abstractNum w:abstractNumId="42">
     <w:nsid w:val="4C301491"/>
     <w:multiLevelType w:val="hybridMultilevel"/>
     <w:tmpl w:val="86BAF256"/>
@@ -16478,7 +16568,7 @@
       </w:pPr>
     </w:lvl>
   </w:abstractNum>
-  <w:abstractNum w:abstractNumId="43" w15:restartNumberingAfterBreak="0">
+  <w:abstractNum w:abstractNumId="43">
     <w:nsid w:val="4F6922BE"/>
     <w:multiLevelType w:val="hybridMultilevel"/>
     <w:tmpl w:val="B9FEDCAC"/>
@@ -16597,7 +16687,7 @@
       </w:rPr>
     </w:lvl>
   </w:abstractNum>
-  <w:abstractNum w:abstractNumId="44" w15:restartNumberingAfterBreak="0">
+  <w:abstractNum w:abstractNumId="44">
     <w:nsid w:val="501F719A"/>
     <w:multiLevelType w:val="multilevel"/>
     <w:tmpl w:val="037029A4"/>
@@ -16719,7 +16809,7 @@
       </w:rPr>
     </w:lvl>
   </w:abstractNum>
-  <w:abstractNum w:abstractNumId="45" w15:restartNumberingAfterBreak="0">
+  <w:abstractNum w:abstractNumId="45">
     <w:nsid w:val="512137C0"/>
     <w:multiLevelType w:val="hybridMultilevel"/>
     <w:tmpl w:val="F288E550"/>
@@ -16838,7 +16928,7 @@
       </w:rPr>
     </w:lvl>
   </w:abstractNum>
-  <w:abstractNum w:abstractNumId="46" w15:restartNumberingAfterBreak="0">
+  <w:abstractNum w:abstractNumId="46">
     <w:nsid w:val="566115CC"/>
     <w:multiLevelType w:val="multilevel"/>
     <w:tmpl w:val="74C2CE9A"/>
@@ -16960,7 +17050,7 @@
       </w:rPr>
     </w:lvl>
   </w:abstractNum>
-  <w:abstractNum w:abstractNumId="47" w15:restartNumberingAfterBreak="0">
+  <w:abstractNum w:abstractNumId="47">
     <w:nsid w:val="57A645AE"/>
     <w:multiLevelType w:val="hybridMultilevel"/>
     <w:tmpl w:val="6278284E"/>
@@ -17073,7 +17163,7 @@
       </w:rPr>
     </w:lvl>
   </w:abstractNum>
-  <w:abstractNum w:abstractNumId="48" w15:restartNumberingAfterBreak="0">
+  <w:abstractNum w:abstractNumId="48">
     <w:nsid w:val="580D30EA"/>
     <w:multiLevelType w:val="hybridMultilevel"/>
     <w:tmpl w:val="94481C46"/>
@@ -17165,7 +17255,7 @@
       </w:pPr>
     </w:lvl>
   </w:abstractNum>
-  <w:abstractNum w:abstractNumId="49" w15:restartNumberingAfterBreak="0">
+  <w:abstractNum w:abstractNumId="49">
     <w:nsid w:val="59776838"/>
     <w:multiLevelType w:val="hybridMultilevel"/>
     <w:tmpl w:val="D4AC42D8"/>
@@ -17278,7 +17368,7 @@
       </w:rPr>
     </w:lvl>
   </w:abstractNum>
-  <w:abstractNum w:abstractNumId="50" w15:restartNumberingAfterBreak="0">
+  <w:abstractNum w:abstractNumId="50">
     <w:nsid w:val="5DA84AB6"/>
     <w:multiLevelType w:val="multilevel"/>
     <w:tmpl w:val="82A2FF50"/>
@@ -17399,7 +17489,7 @@
       </w:rPr>
     </w:lvl>
   </w:abstractNum>
-  <w:abstractNum w:abstractNumId="51" w15:restartNumberingAfterBreak="0">
+  <w:abstractNum w:abstractNumId="51">
     <w:nsid w:val="5F243A22"/>
     <w:multiLevelType w:val="multilevel"/>
     <w:tmpl w:val="82A2FF50"/>
@@ -17520,7 +17610,7 @@
       </w:rPr>
     </w:lvl>
   </w:abstractNum>
-  <w:abstractNum w:abstractNumId="52" w15:restartNumberingAfterBreak="0">
+  <w:abstractNum w:abstractNumId="52">
     <w:nsid w:val="60457D0F"/>
     <w:multiLevelType w:val="hybridMultilevel"/>
     <w:tmpl w:val="DF846AEE"/>
@@ -17636,7 +17726,7 @@
       </w:rPr>
     </w:lvl>
   </w:abstractNum>
-  <w:abstractNum w:abstractNumId="53" w15:restartNumberingAfterBreak="0">
+  <w:abstractNum w:abstractNumId="53">
     <w:nsid w:val="6379578D"/>
     <w:multiLevelType w:val="hybridMultilevel"/>
     <w:tmpl w:val="2E027EF4"/>
@@ -17725,7 +17815,7 @@
       </w:pPr>
     </w:lvl>
   </w:abstractNum>
-  <w:abstractNum w:abstractNumId="54" w15:restartNumberingAfterBreak="0">
+  <w:abstractNum w:abstractNumId="54">
     <w:nsid w:val="6C391E53"/>
     <w:multiLevelType w:val="hybridMultilevel"/>
     <w:tmpl w:val="01F0B80A"/>
@@ -17820,7 +17910,7 @@
       </w:pPr>
     </w:lvl>
   </w:abstractNum>
-  <w:abstractNum w:abstractNumId="55" w15:restartNumberingAfterBreak="0">
+  <w:abstractNum w:abstractNumId="55">
     <w:nsid w:val="6F2A7DE2"/>
     <w:multiLevelType w:val="hybridMultilevel"/>
     <w:tmpl w:val="B41E7242"/>
@@ -17912,7 +18002,7 @@
       </w:pPr>
     </w:lvl>
   </w:abstractNum>
-  <w:abstractNum w:abstractNumId="56" w15:restartNumberingAfterBreak="0">
+  <w:abstractNum w:abstractNumId="56">
     <w:nsid w:val="6FD479EC"/>
     <w:multiLevelType w:val="hybridMultilevel"/>
     <w:tmpl w:val="BCDAAA2A"/>
@@ -18001,7 +18091,7 @@
       </w:pPr>
     </w:lvl>
   </w:abstractNum>
-  <w:abstractNum w:abstractNumId="57" w15:restartNumberingAfterBreak="0">
+  <w:abstractNum w:abstractNumId="57">
     <w:nsid w:val="72E221B9"/>
     <w:multiLevelType w:val="multilevel"/>
     <w:tmpl w:val="0480E88C"/>
@@ -18123,7 +18213,7 @@
       </w:rPr>
     </w:lvl>
   </w:abstractNum>
-  <w:abstractNum w:abstractNumId="58" w15:restartNumberingAfterBreak="0">
+  <w:abstractNum w:abstractNumId="58">
     <w:nsid w:val="751461B7"/>
     <w:multiLevelType w:val="hybridMultilevel"/>
     <w:tmpl w:val="02DE76BC"/>
@@ -18215,7 +18305,7 @@
       </w:pPr>
     </w:lvl>
   </w:abstractNum>
-  <w:abstractNum w:abstractNumId="59" w15:restartNumberingAfterBreak="0">
+  <w:abstractNum w:abstractNumId="59">
     <w:nsid w:val="78691F27"/>
     <w:multiLevelType w:val="hybridMultilevel"/>
     <w:tmpl w:val="85F8F3DA"/>
@@ -18307,7 +18397,7 @@
       </w:pPr>
     </w:lvl>
   </w:abstractNum>
-  <w:abstractNum w:abstractNumId="60" w15:restartNumberingAfterBreak="0">
+  <w:abstractNum w:abstractNumId="60">
     <w:nsid w:val="796A309A"/>
     <w:multiLevelType w:val="hybridMultilevel"/>
     <w:tmpl w:val="7C8437E8"/>
@@ -18396,7 +18486,7 @@
       </w:pPr>
     </w:lvl>
   </w:abstractNum>
-  <w:abstractNum w:abstractNumId="61" w15:restartNumberingAfterBreak="0">
+  <w:abstractNum w:abstractNumId="61">
     <w:nsid w:val="7DBC717A"/>
     <w:multiLevelType w:val="hybridMultilevel"/>
     <w:tmpl w:val="677A4486"/>
@@ -18509,7 +18599,7 @@
       </w:rPr>
     </w:lvl>
   </w:abstractNum>
-  <w:abstractNum w:abstractNumId="62" w15:restartNumberingAfterBreak="0">
+  <w:abstractNum w:abstractNumId="62">
     <w:nsid w:val="7EAE3EC1"/>
     <w:multiLevelType w:val="hybridMultilevel"/>
     <w:tmpl w:val="49D844CE"/>
@@ -18806,7 +18896,7 @@
 </file>
 
 <file path=word/styles.xml><?xml version="1.0" encoding="utf-8"?>
-<w:styles xmlns:mc="http://schemas.openxmlformats.org/markup-compatibility/2006" xmlns:r="http://schemas.openxmlformats.org/officeDocument/2006/relationships" xmlns:w="http://schemas.openxmlformats.org/wordprocessingml/2006/main" xmlns:w14="http://schemas.microsoft.com/office/word/2010/wordml" xmlns:w15="http://schemas.microsoft.com/office/word/2012/wordml" xmlns:w16se="http://schemas.microsoft.com/office/word/2015/wordml/symex" mc:Ignorable="w14 w15 w16se">
+<w:styles xmlns:mc="http://schemas.openxmlformats.org/markup-compatibility/2006" xmlns:r="http://schemas.openxmlformats.org/officeDocument/2006/relationships" xmlns:w="http://schemas.openxmlformats.org/wordprocessingml/2006/main" xmlns:w14="http://schemas.microsoft.com/office/word/2010/wordml" mc:Ignorable="w14">
   <w:docDefaults>
     <w:rPrDefault>
       <w:rPr>
@@ -18822,381 +18912,752 @@
       </w:pPr>
     </w:pPrDefault>
   </w:docDefaults>
-  <w:latentStyles w:defLockedState="0" w:defUIPriority="99" w:defSemiHidden="0" w:defUnhideWhenUsed="0" w:defQFormat="0" w:count="374">
-    <w:lsdException w:name="Normal" w:uiPriority="0" w:qFormat="1"/>
-    <w:lsdException w:name="heading 1" w:uiPriority="1" w:qFormat="1"/>
-    <w:lsdException w:name="heading 2" w:semiHidden="1" w:uiPriority="9" w:unhideWhenUsed="1" w:qFormat="1"/>
-    <w:lsdException w:name="heading 3" w:semiHidden="1" w:uiPriority="1" w:unhideWhenUsed="1" w:qFormat="1"/>
-    <w:lsdException w:name="heading 4" w:uiPriority="1" w:qFormat="1"/>
-    <w:lsdException w:name="heading 5" w:semiHidden="1" w:uiPriority="9" w:unhideWhenUsed="1" w:qFormat="1"/>
-    <w:lsdException w:name="heading 6" w:semiHidden="1" w:uiPriority="9" w:unhideWhenUsed="1" w:qFormat="1"/>
-    <w:lsdException w:name="heading 7" w:semiHidden="1" w:uiPriority="9" w:unhideWhenUsed="1" w:qFormat="1"/>
-    <w:lsdException w:name="heading 8" w:semiHidden="1" w:uiPriority="9" w:unhideWhenUsed="1" w:qFormat="1"/>
-    <w:lsdException w:name="heading 9" w:semiHidden="1" w:uiPriority="9" w:unhideWhenUsed="1" w:qFormat="1"/>
-    <w:lsdException w:name="index 1" w:semiHidden="1" w:unhideWhenUsed="1"/>
-    <w:lsdException w:name="index 2" w:semiHidden="1" w:unhideWhenUsed="1"/>
-    <w:lsdException w:name="index 3" w:semiHidden="1" w:unhideWhenUsed="1"/>
-    <w:lsdException w:name="index 4" w:semiHidden="1" w:unhideWhenUsed="1"/>
-    <w:lsdException w:name="index 5" w:semiHidden="1" w:unhideWhenUsed="1"/>
-    <w:lsdException w:name="index 6" w:semiHidden="1" w:unhideWhenUsed="1"/>
-    <w:lsdException w:name="index 7" w:semiHidden="1" w:unhideWhenUsed="1"/>
-    <w:lsdException w:name="index 8" w:semiHidden="1" w:unhideWhenUsed="1"/>
-    <w:lsdException w:name="index 9" w:semiHidden="1" w:unhideWhenUsed="1"/>
-    <w:lsdException w:name="toc 1" w:semiHidden="1" w:uiPriority="39" w:unhideWhenUsed="1"/>
-    <w:lsdException w:name="toc 2" w:semiHidden="1" w:uiPriority="39" w:unhideWhenUsed="1"/>
-    <w:lsdException w:name="toc 3" w:semiHidden="1" w:uiPriority="39" w:unhideWhenUsed="1"/>
-    <w:lsdException w:name="toc 4" w:semiHidden="1" w:uiPriority="39" w:unhideWhenUsed="1"/>
-    <w:lsdException w:name="toc 5" w:semiHidden="1" w:uiPriority="39" w:unhideWhenUsed="1"/>
-    <w:lsdException w:name="toc 6" w:semiHidden="1" w:uiPriority="39" w:unhideWhenUsed="1"/>
-    <w:lsdException w:name="toc 7" w:semiHidden="1" w:uiPriority="39" w:unhideWhenUsed="1"/>
-    <w:lsdException w:name="toc 8" w:semiHidden="1" w:uiPriority="39" w:unhideWhenUsed="1"/>
-    <w:lsdException w:name="toc 9" w:semiHidden="1" w:uiPriority="39" w:unhideWhenUsed="1"/>
-    <w:lsdException w:name="Normal Indent" w:semiHidden="1" w:unhideWhenUsed="1"/>
-    <w:lsdException w:name="footnote text" w:semiHidden="1" w:unhideWhenUsed="1"/>
-    <w:lsdException w:name="annotation text" w:semiHidden="1" w:unhideWhenUsed="1"/>
-    <w:lsdException w:name="header" w:semiHidden="1" w:unhideWhenUsed="1"/>
-    <w:lsdException w:name="footer" w:semiHidden="1" w:unhideWhenUsed="1"/>
-    <w:lsdException w:name="index heading" w:semiHidden="1" w:unhideWhenUsed="1"/>
-    <w:lsdException w:name="caption" w:semiHidden="1" w:uiPriority="35" w:unhideWhenUsed="1" w:qFormat="1"/>
-    <w:lsdException w:name="table of figures" w:semiHidden="1" w:unhideWhenUsed="1"/>
-    <w:lsdException w:name="envelope address" w:semiHidden="1" w:unhideWhenUsed="1"/>
-    <w:lsdException w:name="envelope return" w:semiHidden="1" w:unhideWhenUsed="1"/>
-    <w:lsdException w:name="footnote reference" w:semiHidden="1" w:unhideWhenUsed="1"/>
-    <w:lsdException w:name="annotation reference" w:semiHidden="1" w:unhideWhenUsed="1"/>
-    <w:lsdException w:name="line number" w:semiHidden="1" w:unhideWhenUsed="1"/>
-    <w:lsdException w:name="page number" w:semiHidden="1" w:unhideWhenUsed="1"/>
-    <w:lsdException w:name="endnote reference" w:semiHidden="1" w:unhideWhenUsed="1"/>
-    <w:lsdException w:name="endnote text" w:semiHidden="1" w:unhideWhenUsed="1"/>
-    <w:lsdException w:name="table of authorities" w:semiHidden="1" w:unhideWhenUsed="1"/>
-    <w:lsdException w:name="macro" w:semiHidden="1" w:unhideWhenUsed="1"/>
-    <w:lsdException w:name="toa heading" w:semiHidden="1" w:unhideWhenUsed="1"/>
-    <w:lsdException w:name="List" w:semiHidden="1" w:unhideWhenUsed="1"/>
-    <w:lsdException w:name="List Bullet" w:semiHidden="1" w:unhideWhenUsed="1"/>
-    <w:lsdException w:name="List Number" w:semiHidden="1" w:unhideWhenUsed="1"/>
-    <w:lsdException w:name="List 2" w:semiHidden="1" w:unhideWhenUsed="1"/>
-    <w:lsdException w:name="List 3" w:semiHidden="1" w:unhideWhenUsed="1"/>
-    <w:lsdException w:name="List 4" w:semiHidden="1" w:unhideWhenUsed="1"/>
-    <w:lsdException w:name="List 5" w:semiHidden="1" w:unhideWhenUsed="1"/>
-    <w:lsdException w:name="List Bullet 2" w:semiHidden="1" w:unhideWhenUsed="1"/>
-    <w:lsdException w:name="List Bullet 3" w:semiHidden="1" w:unhideWhenUsed="1"/>
-    <w:lsdException w:name="List Bullet 4" w:semiHidden="1" w:unhideWhenUsed="1"/>
-    <w:lsdException w:name="List Bullet 5" w:semiHidden="1" w:unhideWhenUsed="1"/>
-    <w:lsdException w:name="List Number 2" w:semiHidden="1" w:unhideWhenUsed="1"/>
-    <w:lsdException w:name="List Number 3" w:semiHidden="1" w:unhideWhenUsed="1"/>
-    <w:lsdException w:name="List Number 4" w:semiHidden="1" w:unhideWhenUsed="1"/>
-    <w:lsdException w:name="List Number 5" w:semiHidden="1" w:unhideWhenUsed="1"/>
-    <w:lsdException w:name="Title" w:uiPriority="10" w:qFormat="1"/>
-    <w:lsdException w:name="Closing" w:semiHidden="1" w:unhideWhenUsed="1"/>
-    <w:lsdException w:name="Signature" w:semiHidden="1" w:unhideWhenUsed="1"/>
-    <w:lsdException w:name="Default Paragraph Font" w:semiHidden="1" w:uiPriority="1" w:unhideWhenUsed="1"/>
-    <w:lsdException w:name="Body Text" w:semiHidden="1" w:uiPriority="1" w:unhideWhenUsed="1" w:qFormat="1"/>
-    <w:lsdException w:name="Body Text Indent" w:semiHidden="1" w:unhideWhenUsed="1"/>
-    <w:lsdException w:name="List Continue" w:semiHidden="1" w:unhideWhenUsed="1"/>
-    <w:lsdException w:name="List Continue 2" w:semiHidden="1" w:unhideWhenUsed="1"/>
-    <w:lsdException w:name="List Continue 3" w:semiHidden="1" w:unhideWhenUsed="1"/>
-    <w:lsdException w:name="List Continue 4" w:semiHidden="1" w:unhideWhenUsed="1"/>
-    <w:lsdException w:name="List Continue 5" w:semiHidden="1" w:unhideWhenUsed="1"/>
-    <w:lsdException w:name="Message Header" w:semiHidden="1" w:unhideWhenUsed="1"/>
-    <w:lsdException w:name="Subtitle" w:uiPriority="11" w:qFormat="1"/>
-    <w:lsdException w:name="Salutation" w:semiHidden="1" w:unhideWhenUsed="1"/>
-    <w:lsdException w:name="Date" w:semiHidden="1" w:unhideWhenUsed="1"/>
-    <w:lsdException w:name="Body Text First Indent" w:semiHidden="1" w:unhideWhenUsed="1"/>
-    <w:lsdException w:name="Body Text First Indent 2" w:semiHidden="1" w:unhideWhenUsed="1"/>
-    <w:lsdException w:name="Note Heading" w:semiHidden="1" w:unhideWhenUsed="1"/>
-    <w:lsdException w:name="Body Text 2" w:uiPriority="1"/>
-    <w:lsdException w:name="Body Text 3" w:uiPriority="1"/>
-    <w:lsdException w:name="Body Text Indent 2" w:semiHidden="1" w:unhideWhenUsed="1"/>
-    <w:lsdException w:name="Body Text Indent 3" w:semiHidden="1" w:unhideWhenUsed="1"/>
-    <w:lsdException w:name="Block Text" w:semiHidden="1" w:unhideWhenUsed="1"/>
-    <w:lsdException w:name="Hyperlink" w:semiHidden="1" w:unhideWhenUsed="1"/>
-    <w:lsdException w:name="FollowedHyperlink" w:semiHidden="1" w:unhideWhenUsed="1"/>
-    <w:lsdException w:name="Strong" w:uiPriority="22" w:qFormat="1"/>
-    <w:lsdException w:name="Emphasis" w:uiPriority="20" w:qFormat="1"/>
-    <w:lsdException w:name="Document Map" w:semiHidden="1" w:unhideWhenUsed="1"/>
-    <w:lsdException w:name="Plain Text" w:semiHidden="1" w:unhideWhenUsed="1"/>
-    <w:lsdException w:name="E-mail Signature" w:semiHidden="1" w:unhideWhenUsed="1"/>
-    <w:lsdException w:name="HTML Top of Form" w:semiHidden="1" w:unhideWhenUsed="1"/>
-    <w:lsdException w:name="HTML Bottom of Form" w:semiHidden="1" w:unhideWhenUsed="1"/>
-    <w:lsdException w:name="Normal (Web)" w:semiHidden="1" w:unhideWhenUsed="1"/>
-    <w:lsdException w:name="HTML Acronym" w:semiHidden="1" w:unhideWhenUsed="1"/>
-    <w:lsdException w:name="HTML Address" w:semiHidden="1" w:unhideWhenUsed="1"/>
-    <w:lsdException w:name="HTML Cite" w:semiHidden="1" w:unhideWhenUsed="1"/>
-    <w:lsdException w:name="HTML Code" w:semiHidden="1" w:unhideWhenUsed="1"/>
-    <w:lsdException w:name="HTML Definition" w:semiHidden="1" w:unhideWhenUsed="1"/>
-    <w:lsdException w:name="HTML Keyboard" w:semiHidden="1" w:unhideWhenUsed="1"/>
-    <w:lsdException w:name="HTML Preformatted" w:semiHidden="1" w:unhideWhenUsed="1"/>
-    <w:lsdException w:name="HTML Sample" w:semiHidden="1" w:unhideWhenUsed="1"/>
-    <w:lsdException w:name="HTML Typewriter" w:semiHidden="1" w:unhideWhenUsed="1"/>
-    <w:lsdException w:name="HTML Variable" w:semiHidden="1" w:unhideWhenUsed="1"/>
-    <w:lsdException w:name="Normal Table" w:semiHidden="1" w:unhideWhenUsed="1"/>
-    <w:lsdException w:name="annotation subject" w:semiHidden="1" w:unhideWhenUsed="1"/>
-    <w:lsdException w:name="No List" w:semiHidden="1" w:unhideWhenUsed="1"/>
-    <w:lsdException w:name="Outline List 1" w:semiHidden="1" w:unhideWhenUsed="1"/>
-    <w:lsdException w:name="Outline List 2" w:semiHidden="1" w:unhideWhenUsed="1"/>
-    <w:lsdException w:name="Outline List 3" w:semiHidden="1" w:unhideWhenUsed="1"/>
-    <w:lsdException w:name="Table Simple 1" w:semiHidden="1" w:unhideWhenUsed="1"/>
-    <w:lsdException w:name="Table Simple 2" w:semiHidden="1" w:unhideWhenUsed="1"/>
-    <w:lsdException w:name="Table Simple 3" w:semiHidden="1" w:unhideWhenUsed="1"/>
-    <w:lsdException w:name="Table Classic 1" w:semiHidden="1" w:unhideWhenUsed="1"/>
-    <w:lsdException w:name="Table Classic 2" w:semiHidden="1" w:unhideWhenUsed="1"/>
-    <w:lsdException w:name="Table Classic 3" w:semiHidden="1" w:unhideWhenUsed="1"/>
-    <w:lsdException w:name="Table Classic 4" w:semiHidden="1" w:unhideWhenUsed="1"/>
-    <w:lsdException w:name="Table Colorful 1" w:semiHidden="1" w:unhideWhenUsed="1"/>
-    <w:lsdException w:name="Table Colorful 2" w:semiHidden="1" w:unhideWhenUsed="1"/>
-    <w:lsdException w:name="Table Colorful 3" w:semiHidden="1" w:unhideWhenUsed="1"/>
-    <w:lsdException w:name="Table Columns 1" w:semiHidden="1" w:unhideWhenUsed="1"/>
-    <w:lsdException w:name="Table Columns 2" w:semiHidden="1" w:unhideWhenUsed="1"/>
-    <w:lsdException w:name="Table Columns 3" w:semiHidden="1" w:unhideWhenUsed="1"/>
-    <w:lsdException w:name="Table Columns 4" w:semiHidden="1" w:unhideWhenUsed="1"/>
-    <w:lsdException w:name="Table Columns 5" w:semiHidden="1" w:unhideWhenUsed="1"/>
-    <w:lsdException w:name="Table Grid 1" w:semiHidden="1" w:unhideWhenUsed="1"/>
-    <w:lsdException w:name="Table Grid 2" w:semiHidden="1" w:unhideWhenUsed="1"/>
-    <w:lsdException w:name="Table Grid 3" w:semiHidden="1" w:unhideWhenUsed="1"/>
-    <w:lsdException w:name="Table Grid 4" w:semiHidden="1" w:unhideWhenUsed="1"/>
-    <w:lsdException w:name="Table Grid 5" w:semiHidden="1" w:unhideWhenUsed="1"/>
-    <w:lsdException w:name="Table Grid 6" w:semiHidden="1" w:unhideWhenUsed="1"/>
-    <w:lsdException w:name="Table Grid 7" w:semiHidden="1" w:unhideWhenUsed="1"/>
-    <w:lsdException w:name="Table Grid 8" w:semiHidden="1" w:unhideWhenUsed="1"/>
-    <w:lsdException w:name="Table List 1" w:semiHidden="1" w:unhideWhenUsed="1"/>
-    <w:lsdException w:name="Table List 2" w:semiHidden="1" w:unhideWhenUsed="1"/>
-    <w:lsdException w:name="Table List 3" w:semiHidden="1" w:unhideWhenUsed="1"/>
-    <w:lsdException w:name="Table List 4" w:semiHidden="1" w:unhideWhenUsed="1"/>
-    <w:lsdException w:name="Table List 5" w:semiHidden="1" w:unhideWhenUsed="1"/>
-    <w:lsdException w:name="Table List 6" w:semiHidden="1" w:unhideWhenUsed="1"/>
-    <w:lsdException w:name="Table List 7" w:semiHidden="1" w:unhideWhenUsed="1"/>
-    <w:lsdException w:name="Table List 8" w:semiHidden="1" w:unhideWhenUsed="1"/>
-    <w:lsdException w:name="Table 3D effects 1" w:semiHidden="1" w:unhideWhenUsed="1"/>
-    <w:lsdException w:name="Table 3D effects 2" w:semiHidden="1" w:unhideWhenUsed="1"/>
-    <w:lsdException w:name="Table 3D effects 3" w:semiHidden="1" w:unhideWhenUsed="1"/>
-    <w:lsdException w:name="Table Contemporary" w:semiHidden="1" w:unhideWhenUsed="1"/>
-    <w:lsdException w:name="Table Elegant" w:semiHidden="1" w:unhideWhenUsed="1"/>
-    <w:lsdException w:name="Table Professional" w:semiHidden="1" w:unhideWhenUsed="1"/>
-    <w:lsdException w:name="Table Subtle 1" w:semiHidden="1" w:unhideWhenUsed="1"/>
-    <w:lsdException w:name="Table Subtle 2" w:semiHidden="1" w:unhideWhenUsed="1"/>
-    <w:lsdException w:name="Table Web 1" w:semiHidden="1" w:unhideWhenUsed="1"/>
-    <w:lsdException w:name="Table Web 2" w:semiHidden="1" w:unhideWhenUsed="1"/>
-    <w:lsdException w:name="Table Web 3" w:semiHidden="1" w:unhideWhenUsed="1"/>
-    <w:lsdException w:name="Balloon Text" w:semiHidden="1" w:unhideWhenUsed="1"/>
-    <w:lsdException w:name="Table Grid" w:uiPriority="39"/>
-    <w:lsdException w:name="Table Theme" w:semiHidden="1" w:unhideWhenUsed="1"/>
-    <w:lsdException w:name="Placeholder Text" w:semiHidden="1"/>
-    <w:lsdException w:name="No Spacing" w:uiPriority="1" w:qFormat="1"/>
-    <w:lsdException w:name="Light Shading" w:uiPriority="60"/>
-    <w:lsdException w:name="Light List" w:uiPriority="61"/>
-    <w:lsdException w:name="Light Grid" w:uiPriority="62"/>
-    <w:lsdException w:name="Medium Shading 1" w:uiPriority="63"/>
-    <w:lsdException w:name="Medium Shading 2" w:uiPriority="64"/>
-    <w:lsdException w:name="Medium List 1" w:uiPriority="65"/>
-    <w:lsdException w:name="Medium List 2" w:uiPriority="66"/>
-    <w:lsdException w:name="Medium Grid 1" w:uiPriority="67"/>
-    <w:lsdException w:name="Medium Grid 2" w:uiPriority="68"/>
-    <w:lsdException w:name="Medium Grid 3" w:uiPriority="69"/>
-    <w:lsdException w:name="Dark List" w:uiPriority="70"/>
-    <w:lsdException w:name="Colorful Shading" w:uiPriority="71"/>
-    <w:lsdException w:name="Colorful List" w:uiPriority="72"/>
-    <w:lsdException w:name="Colorful Grid" w:uiPriority="73"/>
-    <w:lsdException w:name="Light Shading Accent 1" w:uiPriority="60"/>
-    <w:lsdException w:name="Light List Accent 1" w:uiPriority="61"/>
-    <w:lsdException w:name="Light Grid Accent 1" w:uiPriority="62"/>
-    <w:lsdException w:name="Medium Shading 1 Accent 1" w:uiPriority="63"/>
-    <w:lsdException w:name="Medium Shading 2 Accent 1" w:uiPriority="64"/>
-    <w:lsdException w:name="Medium List 1 Accent 1" w:uiPriority="65"/>
-    <w:lsdException w:name="Revision" w:semiHidden="1"/>
-    <w:lsdException w:name="List Paragraph" w:uiPriority="1" w:qFormat="1"/>
-    <w:lsdException w:name="Quote" w:uiPriority="29" w:qFormat="1"/>
-    <w:lsdException w:name="Intense Quote" w:uiPriority="30" w:qFormat="1"/>
-    <w:lsdException w:name="Medium List 2 Accent 1" w:uiPriority="66"/>
-    <w:lsdException w:name="Medium Grid 1 Accent 1" w:uiPriority="67"/>
-    <w:lsdException w:name="Medium Grid 2 Accent 1" w:uiPriority="68"/>
-    <w:lsdException w:name="Medium Grid 3 Accent 1" w:uiPriority="69"/>
-    <w:lsdException w:name="Dark List Accent 1" w:uiPriority="70"/>
-    <w:lsdException w:name="Colorful Shading Accent 1" w:uiPriority="71"/>
-    <w:lsdException w:name="Colorful List Accent 1" w:uiPriority="72"/>
-    <w:lsdException w:name="Colorful Grid Accent 1" w:uiPriority="73"/>
-    <w:lsdException w:name="Light Shading Accent 2" w:uiPriority="60"/>
-    <w:lsdException w:name="Light List Accent 2" w:uiPriority="61"/>
-    <w:lsdException w:name="Light Grid Accent 2" w:uiPriority="62"/>
-    <w:lsdException w:name="Medium Shading 1 Accent 2" w:uiPriority="63"/>
-    <w:lsdException w:name="Medium Shading 2 Accent 2" w:uiPriority="64"/>
-    <w:lsdException w:name="Medium List 1 Accent 2" w:uiPriority="65"/>
-    <w:lsdException w:name="Medium List 2 Accent 2" w:uiPriority="66"/>
-    <w:lsdException w:name="Medium Grid 1 Accent 2" w:uiPriority="67"/>
-    <w:lsdException w:name="Medium Grid 2 Accent 2" w:uiPriority="68"/>
-    <w:lsdException w:name="Medium Grid 3 Accent 2" w:uiPriority="69"/>
-    <w:lsdException w:name="Dark List Accent 2" w:uiPriority="70"/>
-    <w:lsdException w:name="Colorful Shading Accent 2" w:uiPriority="71"/>
-    <w:lsdException w:name="Colorful List Accent 2" w:uiPriority="72"/>
-    <w:lsdException w:name="Colorful Grid Accent 2" w:uiPriority="73"/>
-    <w:lsdException w:name="Light Shading Accent 3" w:uiPriority="60"/>
-    <w:lsdException w:name="Light List Accent 3" w:uiPriority="61"/>
-    <w:lsdException w:name="Light Grid Accent 3" w:uiPriority="62"/>
-    <w:lsdException w:name="Medium Shading 1 Accent 3" w:uiPriority="63"/>
-    <w:lsdException w:name="Medium Shading 2 Accent 3" w:uiPriority="64"/>
-    <w:lsdException w:name="Medium List 1 Accent 3" w:uiPriority="65"/>
-    <w:lsdException w:name="Medium List 2 Accent 3" w:uiPriority="66"/>
-    <w:lsdException w:name="Medium Grid 1 Accent 3" w:uiPriority="67"/>
-    <w:lsdException w:name="Medium Grid 2 Accent 3" w:uiPriority="68"/>
-    <w:lsdException w:name="Medium Grid 3 Accent 3" w:uiPriority="69"/>
-    <w:lsdException w:name="Dark List Accent 3" w:uiPriority="70"/>
-    <w:lsdException w:name="Colorful Shading Accent 3" w:uiPriority="71"/>
-    <w:lsdException w:name="Colorful List Accent 3" w:uiPriority="72"/>
-    <w:lsdException w:name="Colorful Grid Accent 3" w:uiPriority="73"/>
-    <w:lsdException w:name="Light Shading Accent 4" w:uiPriority="60"/>
-    <w:lsdException w:name="Light List Accent 4" w:uiPriority="61"/>
-    <w:lsdException w:name="Light Grid Accent 4" w:uiPriority="62"/>
-    <w:lsdException w:name="Medium Shading 1 Accent 4" w:uiPriority="63"/>
-    <w:lsdException w:name="Medium Shading 2 Accent 4" w:uiPriority="64"/>
-    <w:lsdException w:name="Medium List 1 Accent 4" w:uiPriority="65"/>
-    <w:lsdException w:name="Medium List 2 Accent 4" w:uiPriority="66"/>
-    <w:lsdException w:name="Medium Grid 1 Accent 4" w:uiPriority="67"/>
-    <w:lsdException w:name="Medium Grid 2 Accent 4" w:uiPriority="68"/>
-    <w:lsdException w:name="Medium Grid 3 Accent 4" w:uiPriority="69"/>
-    <w:lsdException w:name="Dark List Accent 4" w:uiPriority="70"/>
-    <w:lsdException w:name="Colorful Shading Accent 4" w:uiPriority="71"/>
-    <w:lsdException w:name="Colorful List Accent 4" w:uiPriority="72"/>
-    <w:lsdException w:name="Colorful Grid Accent 4" w:uiPriority="73"/>
-    <w:lsdException w:name="Light Shading Accent 5" w:uiPriority="60"/>
-    <w:lsdException w:name="Light List Accent 5" w:uiPriority="61"/>
-    <w:lsdException w:name="Light Grid Accent 5" w:uiPriority="62"/>
-    <w:lsdException w:name="Medium Shading 1 Accent 5" w:uiPriority="63"/>
-    <w:lsdException w:name="Medium Shading 2 Accent 5" w:uiPriority="64"/>
-    <w:lsdException w:name="Medium List 1 Accent 5" w:uiPriority="65"/>
-    <w:lsdException w:name="Medium List 2 Accent 5" w:uiPriority="66"/>
-    <w:lsdException w:name="Medium Grid 1 Accent 5" w:uiPriority="67"/>
-    <w:lsdException w:name="Medium Grid 2 Accent 5" w:uiPriority="68"/>
-    <w:lsdException w:name="Medium Grid 3 Accent 5" w:uiPriority="69"/>
-    <w:lsdException w:name="Dark List Accent 5" w:uiPriority="70"/>
-    <w:lsdException w:name="Colorful Shading Accent 5" w:uiPriority="71"/>
-    <w:lsdException w:name="Colorful List Accent 5" w:uiPriority="72"/>
-    <w:lsdException w:name="Colorful Grid Accent 5" w:uiPriority="73"/>
-    <w:lsdException w:name="Light Shading Accent 6" w:uiPriority="60"/>
-    <w:lsdException w:name="Light List Accent 6" w:uiPriority="61"/>
-    <w:lsdException w:name="Light Grid Accent 6" w:uiPriority="62"/>
-    <w:lsdException w:name="Medium Shading 1 Accent 6" w:uiPriority="63"/>
-    <w:lsdException w:name="Medium Shading 2 Accent 6" w:uiPriority="64"/>
-    <w:lsdException w:name="Medium List 1 Accent 6" w:uiPriority="65"/>
-    <w:lsdException w:name="Medium List 2 Accent 6" w:uiPriority="66"/>
-    <w:lsdException w:name="Medium Grid 1 Accent 6" w:uiPriority="67"/>
-    <w:lsdException w:name="Medium Grid 2 Accent 6" w:uiPriority="68"/>
-    <w:lsdException w:name="Medium Grid 3 Accent 6" w:uiPriority="69"/>
-    <w:lsdException w:name="Dark List Accent 6" w:uiPriority="70"/>
-    <w:lsdException w:name="Colorful Shading Accent 6" w:uiPriority="71"/>
-    <w:lsdException w:name="Colorful List Accent 6" w:uiPriority="72"/>
-    <w:lsdException w:name="Colorful Grid Accent 6" w:uiPriority="73"/>
-    <w:lsdException w:name="Subtle Emphasis" w:uiPriority="19" w:qFormat="1"/>
-    <w:lsdException w:name="Intense Emphasis" w:uiPriority="21" w:qFormat="1"/>
-    <w:lsdException w:name="Subtle Reference" w:uiPriority="31" w:qFormat="1"/>
-    <w:lsdException w:name="Intense Reference" w:uiPriority="32" w:qFormat="1"/>
-    <w:lsdException w:name="Book Title" w:uiPriority="33" w:qFormat="1"/>
-    <w:lsdException w:name="Bibliography" w:semiHidden="1" w:uiPriority="37" w:unhideWhenUsed="1"/>
-    <w:lsdException w:name="TOC Heading" w:semiHidden="1" w:uiPriority="39" w:unhideWhenUsed="1" w:qFormat="1"/>
-    <w:lsdException w:name="Plain Table 1" w:uiPriority="41"/>
-    <w:lsdException w:name="Plain Table 2" w:uiPriority="42"/>
-    <w:lsdException w:name="Plain Table 3" w:uiPriority="43"/>
-    <w:lsdException w:name="Plain Table 4" w:uiPriority="44"/>
-    <w:lsdException w:name="Plain Table 5" w:uiPriority="45"/>
-    <w:lsdException w:name="Grid Table Light" w:uiPriority="40"/>
-    <w:lsdException w:name="Grid Table 1 Light" w:uiPriority="46"/>
-    <w:lsdException w:name="Grid Table 2" w:uiPriority="47"/>
-    <w:lsdException w:name="Grid Table 3" w:uiPriority="48"/>
-    <w:lsdException w:name="Grid Table 4" w:uiPriority="49"/>
-    <w:lsdException w:name="Grid Table 5 Dark" w:uiPriority="50"/>
-    <w:lsdException w:name="Grid Table 6 Colorful" w:uiPriority="51"/>
-    <w:lsdException w:name="Grid Table 7 Colorful" w:uiPriority="52"/>
-    <w:lsdException w:name="Grid Table 1 Light Accent 1" w:uiPriority="46"/>
-    <w:lsdException w:name="Grid Table 2 Accent 1" w:uiPriority="47"/>
-    <w:lsdException w:name="Grid Table 3 Accent 1" w:uiPriority="48"/>
-    <w:lsdException w:name="Grid Table 4 Accent 1" w:uiPriority="49"/>
-    <w:lsdException w:name="Grid Table 5 Dark Accent 1" w:uiPriority="50"/>
-    <w:lsdException w:name="Grid Table 6 Colorful Accent 1" w:uiPriority="51"/>
-    <w:lsdException w:name="Grid Table 7 Colorful Accent 1" w:uiPriority="52"/>
-    <w:lsdException w:name="Grid Table 1 Light Accent 2" w:uiPriority="46"/>
-    <w:lsdException w:name="Grid Table 2 Accent 2" w:uiPriority="47"/>
-    <w:lsdException w:name="Grid Table 3 Accent 2" w:uiPriority="48"/>
-    <w:lsdException w:name="Grid Table 4 Accent 2" w:uiPriority="49"/>
-    <w:lsdException w:name="Grid Table 5 Dark Accent 2" w:uiPriority="50"/>
-    <w:lsdException w:name="Grid Table 6 Colorful Accent 2" w:uiPriority="51"/>
-    <w:lsdException w:name="Grid Table 7 Colorful Accent 2" w:uiPriority="52"/>
-    <w:lsdException w:name="Grid Table 1 Light Accent 3" w:uiPriority="46"/>
-    <w:lsdException w:name="Grid Table 2 Accent 3" w:uiPriority="47"/>
-    <w:lsdException w:name="Grid Table 3 Accent 3" w:uiPriority="48"/>
-    <w:lsdException w:name="Grid Table 4 Accent 3" w:uiPriority="49"/>
-    <w:lsdException w:name="Grid Table 5 Dark Accent 3" w:uiPriority="50"/>
-    <w:lsdException w:name="Grid Table 6 Colorful Accent 3" w:uiPriority="51"/>
-    <w:lsdException w:name="Grid Table 7 Colorful Accent 3" w:uiPriority="52"/>
-    <w:lsdException w:name="Grid Table 1 Light Accent 4" w:uiPriority="46"/>
-    <w:lsdException w:name="Grid Table 2 Accent 4" w:uiPriority="47"/>
-    <w:lsdException w:name="Grid Table 3 Accent 4" w:uiPriority="48"/>
-    <w:lsdException w:name="Grid Table 4 Accent 4" w:uiPriority="49"/>
-    <w:lsdException w:name="Grid Table 5 Dark Accent 4" w:uiPriority="50"/>
-    <w:lsdException w:name="Grid Table 6 Colorful Accent 4" w:uiPriority="51"/>
-    <w:lsdException w:name="Grid Table 7 Colorful Accent 4" w:uiPriority="52"/>
-    <w:lsdException w:name="Grid Table 1 Light Accent 5" w:uiPriority="46"/>
-    <w:lsdException w:name="Grid Table 2 Accent 5" w:uiPriority="47"/>
-    <w:lsdException w:name="Grid Table 3 Accent 5" w:uiPriority="48"/>
-    <w:lsdException w:name="Grid Table 4 Accent 5" w:uiPriority="49"/>
-    <w:lsdException w:name="Grid Table 5 Dark Accent 5" w:uiPriority="50"/>
-    <w:lsdException w:name="Grid Table 6 Colorful Accent 5" w:uiPriority="51"/>
-    <w:lsdException w:name="Grid Table 7 Colorful Accent 5" w:uiPriority="52"/>
-    <w:lsdException w:name="Grid Table 1 Light Accent 6" w:uiPriority="46"/>
-    <w:lsdException w:name="Grid Table 2 Accent 6" w:uiPriority="47"/>
-    <w:lsdException w:name="Grid Table 3 Accent 6" w:uiPriority="48"/>
-    <w:lsdException w:name="Grid Table 4 Accent 6" w:uiPriority="49"/>
-    <w:lsdException w:name="Grid Table 5 Dark Accent 6" w:uiPriority="50"/>
-    <w:lsdException w:name="Grid Table 6 Colorful Accent 6" w:uiPriority="51"/>
-    <w:lsdException w:name="Grid Table 7 Colorful Accent 6" w:uiPriority="52"/>
-    <w:lsdException w:name="List Table 1 Light" w:uiPriority="46"/>
-    <w:lsdException w:name="List Table 2" w:uiPriority="47"/>
-    <w:lsdException w:name="List Table 3" w:uiPriority="48"/>
-    <w:lsdException w:name="List Table 4" w:uiPriority="49"/>
-    <w:lsdException w:name="List Table 5 Dark" w:uiPriority="50"/>
-    <w:lsdException w:name="List Table 6 Colorful" w:uiPriority="51"/>
-    <w:lsdException w:name="List Table 7 Colorful" w:uiPriority="52"/>
-    <w:lsdException w:name="List Table 1 Light Accent 1" w:uiPriority="46"/>
-    <w:lsdException w:name="List Table 2 Accent 1" w:uiPriority="47"/>
-    <w:lsdException w:name="List Table 3 Accent 1" w:uiPriority="48"/>
-    <w:lsdException w:name="List Table 4 Accent 1" w:uiPriority="49"/>
-    <w:lsdException w:name="List Table 5 Dark Accent 1" w:uiPriority="50"/>
-    <w:lsdException w:name="List Table 6 Colorful Accent 1" w:uiPriority="51"/>
-    <w:lsdException w:name="List Table 7 Colorful Accent 1" w:uiPriority="52"/>
-    <w:lsdException w:name="List Table 1 Light Accent 2" w:uiPriority="46"/>
-    <w:lsdException w:name="List Table 2 Accent 2" w:uiPriority="47"/>
-    <w:lsdException w:name="List Table 3 Accent 2" w:uiPriority="48"/>
-    <w:lsdException w:name="List Table 4 Accent 2" w:uiPriority="49"/>
-    <w:lsdException w:name="List Table 5 Dark Accent 2" w:uiPriority="50"/>
-    <w:lsdException w:name="List Table 6 Colorful Accent 2" w:uiPriority="51"/>
-    <w:lsdException w:name="List Table 7 Colorful Accent 2" w:uiPriority="52"/>
-    <w:lsdException w:name="List Table 1 Light Accent 3" w:uiPriority="46"/>
-    <w:lsdException w:name="List Table 2 Accent 3" w:uiPriority="47"/>
-    <w:lsdException w:name="List Table 3 Accent 3" w:uiPriority="48"/>
-    <w:lsdException w:name="List Table 4 Accent 3" w:uiPriority="49"/>
-    <w:lsdException w:name="List Table 5 Dark Accent 3" w:uiPriority="50"/>
-    <w:lsdException w:name="List Table 6 Colorful Accent 3" w:uiPriority="51"/>
-    <w:lsdException w:name="List Table 7 Colorful Accent 3" w:uiPriority="52"/>
-    <w:lsdException w:name="List Table 1 Light Accent 4" w:uiPriority="46"/>
-    <w:lsdException w:name="List Table 2 Accent 4" w:uiPriority="47"/>
-    <w:lsdException w:name="List Table 3 Accent 4" w:uiPriority="48"/>
-    <w:lsdException w:name="List Table 4 Accent 4" w:uiPriority="49"/>
-    <w:lsdException w:name="List Table 5 Dark Accent 4" w:uiPriority="50"/>
-    <w:lsdException w:name="List Table 6 Colorful Accent 4" w:uiPriority="51"/>
-    <w:lsdException w:name="List Table 7 Colorful Accent 4" w:uiPriority="52"/>
-    <w:lsdException w:name="List Table 1 Light Accent 5" w:uiPriority="46"/>
-    <w:lsdException w:name="List Table 2 Accent 5" w:uiPriority="47"/>
-    <w:lsdException w:name="List Table 3 Accent 5" w:uiPriority="48"/>
-    <w:lsdException w:name="List Table 4 Accent 5" w:uiPriority="49"/>
-    <w:lsdException w:name="List Table 5 Dark Accent 5" w:uiPriority="50"/>
-    <w:lsdException w:name="List Table 6 Colorful Accent 5" w:uiPriority="51"/>
-    <w:lsdException w:name="List Table 7 Colorful Accent 5" w:uiPriority="52"/>
-    <w:lsdException w:name="List Table 1 Light Accent 6" w:uiPriority="46"/>
-    <w:lsdException w:name="List Table 2 Accent 6" w:uiPriority="47"/>
-    <w:lsdException w:name="List Table 3 Accent 6" w:uiPriority="48"/>
-    <w:lsdException w:name="List Table 4 Accent 6" w:uiPriority="49"/>
-    <w:lsdException w:name="List Table 5 Dark Accent 6" w:uiPriority="50"/>
-    <w:lsdException w:name="List Table 6 Colorful Accent 6" w:uiPriority="51"/>
-    <w:lsdException w:name="List Table 7 Colorful Accent 6" w:uiPriority="52"/>
-    <w:lsdException w:name="Mention" w:semiHidden="1" w:unhideWhenUsed="1"/>
-    <w:lsdException w:name="Smart Hyperlink" w:semiHidden="1" w:unhideWhenUsed="1"/>
-    <w:lsdException w:name="Hashtag" w:semiHidden="1" w:unhideWhenUsed="1"/>
+  <w:latentStyles w:defLockedState="0" w:defUIPriority="99" w:defSemiHidden="1" w:defUnhideWhenUsed="1" w:defQFormat="0" w:count="267">
+    <w:lsdException w:name="Normal" w:semiHidden="0" w:uiPriority="0" w:unhideWhenUsed="0" w:qFormat="1"/>
+    <w:lsdException w:name="heading 1" w:semiHidden="0" w:uiPriority="1" w:unhideWhenUsed="0" w:qFormat="1"/>
+    <w:lsdException w:name="heading 2" w:uiPriority="9" w:qFormat="1"/>
+    <w:lsdException w:name="heading 3" w:uiPriority="1" w:qFormat="1"/>
+    <w:lsdException w:name="heading 4" w:semiHidden="0" w:uiPriority="1" w:unhideWhenUsed="0" w:qFormat="1"/>
+    <w:lsdException w:name="heading 5" w:uiPriority="9" w:qFormat="1"/>
+    <w:lsdException w:name="heading 6" w:uiPriority="9" w:qFormat="1"/>
+    <w:lsdException w:name="heading 7" w:uiPriority="9" w:qFormat="1"/>
+    <w:lsdException w:name="heading 8" w:uiPriority="9" w:qFormat="1"/>
+    <w:lsdException w:name="heading 9" w:uiPriority="9" w:qFormat="1"/>
+    <w:lsdException w:name="toc 1" w:uiPriority="39"/>
+    <w:lsdException w:name="toc 2" w:uiPriority="39"/>
+    <w:lsdException w:name="toc 3" w:uiPriority="39"/>
+    <w:lsdException w:name="toc 4" w:uiPriority="39"/>
+    <w:lsdException w:name="toc 5" w:uiPriority="39"/>
+    <w:lsdException w:name="toc 6" w:uiPriority="39"/>
+    <w:lsdException w:name="toc 7" w:uiPriority="39"/>
+    <w:lsdException w:name="toc 8" w:uiPriority="39"/>
+    <w:lsdException w:name="toc 9" w:uiPriority="39"/>
+    <w:lsdException w:name="caption" w:uiPriority="35" w:qFormat="1"/>
+    <w:lsdException w:name="Title" w:semiHidden="0" w:uiPriority="10" w:unhideWhenUsed="0" w:qFormat="1"/>
+    <w:lsdException w:name="Default Paragraph Font" w:uiPriority="1"/>
+    <w:lsdException w:name="Body Text" w:uiPriority="1" w:qFormat="1"/>
+    <w:lsdException w:name="Subtitle" w:semiHidden="0" w:uiPriority="11" w:unhideWhenUsed="0" w:qFormat="1"/>
+    <w:lsdException w:name="Body Text 2" w:semiHidden="0" w:uiPriority="1" w:unhideWhenUsed="0"/>
+    <w:lsdException w:name="Body Text 3" w:semiHidden="0" w:uiPriority="1" w:unhideWhenUsed="0"/>
+    <w:lsdException w:name="Strong" w:semiHidden="0" w:uiPriority="22" w:unhideWhenUsed="0" w:qFormat="1"/>
+    <w:lsdException w:name="Emphasis" w:semiHidden="0" w:uiPriority="20" w:unhideWhenUsed="0" w:qFormat="1"/>
+    <w:lsdException w:name="Table Grid" w:semiHidden="0" w:uiPriority="39" w:unhideWhenUsed="0"/>
+    <w:lsdException w:name="Placeholder Text" w:unhideWhenUsed="0"/>
+    <w:lsdException w:name="No Spacing" w:semiHidden="0" w:uiPriority="1" w:unhideWhenUsed="0" w:qFormat="1"/>
+    <w:lsdException w:name="Light Shading" w:semiHidden="0" w:uiPriority="60" w:unhideWhenUsed="0"/>
+    <w:lsdException w:name="Light List" w:semiHidden="0" w:uiPriority="61" w:unhideWhenUsed="0"/>
+    <w:lsdException w:name="Light Grid" w:semiHidden="0" w:uiPriority="62" w:unhideWhenUsed="0"/>
+    <w:lsdException w:name="Medium Shading 1" w:semiHidden="0" w:uiPriority="63" w:unhideWhenUsed="0"/>
+    <w:lsdException w:name="Medium Shading 2" w:semiHidden="0" w:uiPriority="64" w:unhideWhenUsed="0"/>
+    <w:lsdException w:name="Medium List 1" w:semiHidden="0" w:uiPriority="65" w:unhideWhenUsed="0"/>
+    <w:lsdException w:name="Medium List 2" w:semiHidden="0" w:uiPriority="66" w:unhideWhenUsed="0"/>
+    <w:lsdException w:name="Medium Grid 1" w:semiHidden="0" w:uiPriority="67" w:unhideWhenUsed="0"/>
+    <w:lsdException w:name="Medium Grid 2" w:semiHidden="0" w:uiPriority="68" w:unhideWhenUsed="0"/>
+    <w:lsdException w:name="Medium Grid 3" w:semiHidden="0" w:uiPriority="69" w:unhideWhenUsed="0"/>
+    <w:lsdException w:name="Dark List" w:semiHidden="0" w:uiPriority="70" w:unhideWhenUsed="0"/>
+    <w:lsdException w:name="Colorful Shading" w:semiHidden="0" w:uiPriority="71" w:unhideWhenUsed="0"/>
+    <w:lsdException w:name="Colorful List" w:semiHidden="0" w:uiPriority="72" w:unhideWhenUsed="0"/>
+    <w:lsdException w:name="Colorful Grid" w:semiHidden="0" w:uiPriority="73" w:unhideWhenUsed="0"/>
+    <w:lsdException w:name="Light Shading Accent 1" w:semiHidden="0" w:uiPriority="60" w:unhideWhenUsed="0"/>
+    <w:lsdException w:name="Light List Accent 1" w:semiHidden="0" w:uiPriority="61" w:unhideWhenUsed="0"/>
+    <w:lsdException w:name="Light Grid Accent 1" w:semiHidden="0" w:uiPriority="62" w:unhideWhenUsed="0"/>
+    <w:lsdException w:name="Medium Shading 1 Accent 1" w:semiHidden="0" w:uiPriority="63" w:unhideWhenUsed="0"/>
+    <w:lsdException w:name="Medium Shading 2 Accent 1" w:semiHidden="0" w:uiPriority="64" w:unhideWhenUsed="0"/>
+    <w:lsdException w:name="Medium List 1 Accent 1" w:semiHidden="0" w:uiPriority="65" w:unhideWhenUsed="0"/>
+    <w:lsdException w:name="Revision" w:unhideWhenUsed="0"/>
+    <w:lsdException w:name="List Paragraph" w:semiHidden="0" w:uiPriority="1" w:unhideWhenUsed="0" w:qFormat="1"/>
+    <w:lsdException w:name="Quote" w:semiHidden="0" w:uiPriority="29" w:unhideWhenUsed="0" w:qFormat="1"/>
+    <w:lsdException w:name="Intense Quote" w:semiHidden="0" w:uiPriority="30" w:unhideWhenUsed="0" w:qFormat="1"/>
+    <w:lsdException w:name="Medium List 2 Accent 1" w:semiHidden="0" w:uiPriority="66" w:unhideWhenUsed="0"/>
+    <w:lsdException w:name="Medium Grid 1 Accent 1" w:semiHidden="0" w:uiPriority="67" w:unhideWhenUsed="0"/>
+    <w:lsdException w:name="Medium Grid 2 Accent 1" w:semiHidden="0" w:uiPriority="68" w:unhideWhenUsed="0"/>
+    <w:lsdException w:name="Medium Grid 3 Accent 1" w:semiHidden="0" w:uiPriority="69" w:unhideWhenUsed="0"/>
+    <w:lsdException w:name="Dark List Accent 1" w:semiHidden="0" w:uiPriority="70" w:unhideWhenUsed="0"/>
+    <w:lsdException w:name="Colorful Shading Accent 1" w:semiHidden="0" w:uiPriority="71" w:unhideWhenUsed="0"/>
+    <w:lsdException w:name="Colorful List Accent 1" w:semiHidden="0" w:uiPriority="72" w:unhideWhenUsed="0"/>
+    <w:lsdException w:name="Colorful Grid Accent 1" w:semiHidden="0" w:uiPriority="73" w:unhideWhenUsed="0"/>
+    <w:lsdException w:name="Light Shading Accent 2" w:semiHidden="0" w:uiPriority="60" w:unhideWhenUsed="0"/>
+    <w:lsdException w:name="Light List Accent 2" w:semiHidden="0" w:uiPriority="61" w:unhideWhenUsed="0"/>
+    <w:lsdException w:name="Light Grid Accent 2" w:semiHidden="0" w:uiPriority="62" w:unhideWhenUsed="0"/>
+    <w:lsdException w:name="Medium Shading 1 Accent 2" w:semiHidden="0" w:uiPriority="63" w:unhideWhenUsed="0"/>
+    <w:lsdException w:name="Medium Shading 2 Accent 2" w:semiHidden="0" w:uiPriority="64" w:unhideWhenUsed="0"/>
+    <w:lsdException w:name="Medium List 1 Accent 2" w:semiHidden="0" w:uiPriority="65" w:unhideWhenUsed="0"/>
+    <w:lsdException w:name="Medium List 2 Accent 2" w:semiHidden="0" w:uiPriority="66" w:unhideWhenUsed="0"/>
+    <w:lsdException w:name="Medium Grid 1 Accent 2" w:semiHidden="0" w:uiPriority="67" w:unhideWhenUsed="0"/>
+    <w:lsdException w:name="Medium Grid 2 Accent 2" w:semiHidden="0" w:uiPriority="68" w:unhideWhenUsed="0"/>
+    <w:lsdException w:name="Medium Grid 3 Accent 2" w:semiHidden="0" w:uiPriority="69" w:unhideWhenUsed="0"/>
+    <w:lsdException w:name="Dark List Accent 2" w:semiHidden="0" w:uiPriority="70" w:unhideWhenUsed="0"/>
+    <w:lsdException w:name="Colorful Shading Accent 2" w:semiHidden="0" w:uiPriority="71" w:unhideWhenUsed="0"/>
+    <w:lsdException w:name="Colorful List Accent 2" w:semiHidden="0" w:uiPriority="72" w:unhideWhenUsed="0"/>
+    <w:lsdException w:name="Colorful Grid Accent 2" w:semiHidden="0" w:uiPriority="73" w:unhideWhenUsed="0"/>
+    <w:lsdException w:name="Light Shading Accent 3" w:semiHidden="0" w:uiPriority="60" w:unhideWhenUsed="0"/>
+    <w:lsdException w:name="Light List Accent 3" w:semiHidden="0" w:uiPriority="61" w:unhideWhenUsed="0"/>
+    <w:lsdException w:name="Light Grid Accent 3" w:semiHidden="0" w:uiPriority="62" w:unhideWhenUsed="0"/>
+    <w:lsdException w:name="Medium Shading 1 Accent 3" w:semiHidden="0" w:uiPriority="63" w:unhideWhenUsed="0"/>
+    <w:lsdException w:name="Medium Shading 2 Accent 3" w:semiHidden="0" w:uiPriority="64" w:unhideWhenUsed="0"/>
+    <w:lsdException w:name="Medium List 1 Accent 3" w:semiHidden="0" w:uiPriority="65" w:unhideWhenUsed="0"/>
+    <w:lsdException w:name="Medium List 2 Accent 3" w:semiHidden="0" w:uiPriority="66" w:unhideWhenUsed="0"/>
+    <w:lsdException w:name="Medium Grid 1 Accent 3" w:semiHidden="0" w:uiPriority="67" w:unhideWhenUsed="0"/>
+    <w:lsdException w:name="Medium Grid 2 Accent 3" w:semiHidden="0" w:uiPriority="68" w:unhideWhenUsed="0"/>
+    <w:lsdException w:name="Medium Grid 3 Accent 3" w:semiHidden="0" w:uiPriority="69" w:unhideWhenUsed="0"/>
+    <w:lsdException w:name="Dark List Accent 3" w:semiHidden="0" w:uiPriority="70" w:unhideWhenUsed="0"/>
+    <w:lsdException w:name="Colorful Shading Accent 3" w:semiHidden="0" w:uiPriority="71" w:unhideWhenUsed="0"/>
+    <w:lsdException w:name="Colorful List Accent 3" w:semiHidden="0" w:uiPriority="72" w:unhideWhenUsed="0"/>
+    <w:lsdException w:name="Colorful Grid Accent 3" w:semiHidden="0" w:uiPriority="73" w:unhideWhenUsed="0"/>
+    <w:lsdException w:name="Light Shading Accent 4" w:semiHidden="0" w:uiPriority="60" w:unhideWhenUsed="0"/>
+    <w:lsdException w:name="Light List Accent 4" w:semiHidden="0" w:uiPriority="61" w:unhideWhenUsed="0"/>
+    <w:lsdException w:name="Light Grid Accent 4" w:semiHidden="0" w:uiPriority="62" w:unhideWhenUsed="0"/>
+    <w:lsdException w:name="Medium Shading 1 Accent 4" w:semiHidden="0" w:uiPriority="63" w:unhideWhenUsed="0"/>
+    <w:lsdException w:name="Medium Shading 2 Accent 4" w:semiHidden="0" w:uiPriority="64" w:unhideWhenUsed="0"/>
+    <w:lsdException w:name="Medium List 1 Accent 4" w:semiHidden="0" w:uiPriority="65" w:unhideWhenUsed="0"/>
+    <w:lsdException w:name="Medium List 2 Accent 4" w:semiHidden="0" w:uiPriority="66" w:unhideWhenUsed="0"/>
+    <w:lsdException w:name="Medium Grid 1 Accent 4" w:semiHidden="0" w:uiPriority="67" w:unhideWhenUsed="0"/>
+    <w:lsdException w:name="Medium Grid 2 Accent 4" w:semiHidden="0" w:uiPriority="68" w:unhideWhenUsed="0"/>
+    <w:lsdException w:name="Medium Grid 3 Accent 4" w:semiHidden="0" w:uiPriority="69" w:unhideWhenUsed="0"/>
+    <w:lsdException w:name="Dark List Accent 4" w:semiHidden="0" w:uiPriority="70" w:unhideWhenUsed="0"/>
+    <w:lsdException w:name="Colorful Shading Accent 4" w:semiHidden="0" w:uiPriority="71" w:unhideWhenUsed="0"/>
+    <w:lsdException w:name="Colorful List Accent 4" w:semiHidden="0" w:uiPriority="72" w:unhideWhenUsed="0"/>
+    <w:lsdException w:name="Colorful Grid Accent 4" w:semiHidden="0" w:uiPriority="73" w:unhideWhenUsed="0"/>
+    <w:lsdException w:name="Light Shading Accent 5" w:semiHidden="0" w:uiPriority="60" w:unhideWhenUsed="0"/>
+    <w:lsdException w:name="Light List Accent 5" w:semiHidden="0" w:uiPriority="61" w:unhideWhenUsed="0"/>
+    <w:lsdException w:name="Light Grid Accent 5" w:semiHidden="0" w:uiPriority="62" w:unhideWhenUsed="0"/>
+    <w:lsdException w:name="Medium Shading 1 Accent 5" w:semiHidden="0" w:uiPriority="63" w:unhideWhenUsed="0"/>
+    <w:lsdException w:name="Medium Shading 2 Accent 5" w:semiHidden="0" w:uiPriority="64" w:unhideWhenUsed="0"/>
+    <w:lsdException w:name="Medium List 1 Accent 5" w:semiHidden="0" w:uiPriority="65" w:unhideWhenUsed="0"/>
+    <w:lsdException w:name="Medium List 2 Accent 5" w:semiHidden="0" w:uiPriority="66" w:unhideWhenUsed="0"/>
+    <w:lsdException w:name="Medium Grid 1 Accent 5" w:semiHidden="0" w:uiPriority="67" w:unhideWhenUsed="0"/>
+    <w:lsdException w:name="Medium Grid 2 Accent 5" w:semiHidden="0" w:uiPriority="68" w:unhideWhenUsed="0"/>
+    <w:lsdException w:name="Medium Grid 3 Accent 5" w:semiHidden="0" w:uiPriority="69" w:unhideWhenUsed="0"/>
+    <w:lsdException w:name="Dark List Accent 5" w:semiHidden="0" w:uiPriority="70" w:unhideWhenUsed="0"/>
+    <w:lsdException w:name="Colorful Shading Accent 5" w:semiHidden="0" w:uiPriority="71" w:unhideWhenUsed="0"/>
+    <w:lsdException w:name="Colorful List Accent 5" w:semiHidden="0" w:uiPriority="72" w:unhideWhenUsed="0"/>
+    <w:lsdException w:name="Colorful Grid Accent 5" w:semiHidden="0" w:uiPriority="73" w:unhideWhenUsed="0"/>
+    <w:lsdException w:name="Light Shading Accent 6" w:semiHidden="0" w:uiPriority="60" w:unhideWhenUsed="0"/>
+    <w:lsdException w:name="Light List Accent 6" w:semiHidden="0" w:uiPriority="61" w:unhideWhenUsed="0"/>
+    <w:lsdException w:name="Light Grid Accent 6" w:semiHidden="0" w:uiPriority="62" w:unhideWhenUsed="0"/>
+    <w:lsdException w:name="Medium Shading 1 Accent 6" w:semiHidden="0" w:uiPriority="63" w:unhideWhenUsed="0"/>
+    <w:lsdException w:name="Medium Shading 2 Accent 6" w:semiHidden="0" w:uiPriority="64" w:unhideWhenUsed="0"/>
+    <w:lsdException w:name="Medium List 1 Accent 6" w:semiHidden="0" w:uiPriority="65" w:unhideWhenUsed="0"/>
+    <w:lsdException w:name="Medium List 2 Accent 6" w:semiHidden="0" w:uiPriority="66" w:unhideWhenUsed="0"/>
+    <w:lsdException w:name="Medium Grid 1 Accent 6" w:semiHidden="0" w:uiPriority="67" w:unhideWhenUsed="0"/>
+    <w:lsdException w:name="Medium Grid 2 Accent 6" w:semiHidden="0" w:uiPriority="68" w:unhideWhenUsed="0"/>
+    <w:lsdException w:name="Medium Grid 3 Accent 6" w:semiHidden="0" w:uiPriority="69" w:unhideWhenUsed="0"/>
+    <w:lsdException w:name="Dark List Accent 6" w:semiHidden="0" w:uiPriority="70" w:unhideWhenUsed="0"/>
+    <w:lsdException w:name="Colorful Shading Accent 6" w:semiHidden="0" w:uiPriority="71" w:unhideWhenUsed="0"/>
+    <w:lsdException w:name="Colorful List Accent 6" w:semiHidden="0" w:uiPriority="72" w:unhideWhenUsed="0"/>
+    <w:lsdException w:name="Colorful Grid Accent 6" w:semiHidden="0" w:uiPriority="73" w:unhideWhenUsed="0"/>
+    <w:lsdException w:name="Subtle Emphasis" w:semiHidden="0" w:uiPriority="19" w:unhideWhenUsed="0" w:qFormat="1"/>
+    <w:lsdException w:name="Intense Emphasis" w:semiHidden="0" w:uiPriority="21" w:unhideWhenUsed="0" w:qFormat="1"/>
+    <w:lsdException w:name="Subtle Reference" w:semiHidden="0" w:uiPriority="31" w:unhideWhenUsed="0" w:qFormat="1"/>
+    <w:lsdException w:name="Intense Reference" w:semiHidden="0" w:uiPriority="32" w:unhideWhenUsed="0" w:qFormat="1"/>
+    <w:lsdException w:name="Book Title" w:semiHidden="0" w:uiPriority="33" w:unhideWhenUsed="0" w:qFormat="1"/>
+    <w:lsdException w:name="Bibliography" w:uiPriority="37"/>
+    <w:lsdException w:name="TOC Heading" w:uiPriority="39" w:qFormat="1"/>
+  </w:latentStyles>
+  <w:style w:type="paragraph" w:default="1" w:styleId="a0">
+    <w:name w:val="Normal"/>
+    <w:uiPriority w:val="1"/>
+    <w:qFormat/>
+    <w:rsid w:val="009D64D3"/>
+    <w:rPr>
+      <w:rFonts w:ascii="Calibri" w:eastAsia="Calibri" w:hAnsi="Calibri" w:cs="Calibri"/>
+    </w:rPr>
+  </w:style>
+  <w:style w:type="paragraph" w:styleId="1">
+    <w:name w:val="heading 1"/>
+    <w:basedOn w:val="a0"/>
+    <w:uiPriority w:val="1"/>
+    <w:qFormat/>
+    <w:pPr>
+      <w:spacing w:before="62"/>
+      <w:ind w:left="560"/>
+      <w:outlineLvl w:val="0"/>
+    </w:pPr>
+    <w:rPr>
+      <w:rFonts w:ascii="Cambria" w:eastAsia="Cambria" w:hAnsi="Cambria" w:cs="Cambria"/>
+      <w:b/>
+      <w:bCs/>
+      <w:sz w:val="28"/>
+      <w:szCs w:val="28"/>
+    </w:rPr>
+  </w:style>
+  <w:style w:type="paragraph" w:styleId="20">
+    <w:name w:val="heading 2"/>
+    <w:basedOn w:val="a0"/>
+    <w:link w:val="21"/>
+    <w:uiPriority w:val="1"/>
+    <w:qFormat/>
+    <w:rsid w:val="004C187C"/>
+    <w:pPr>
+      <w:spacing w:beforeLines="100" w:before="240"/>
+      <w:ind w:left="561"/>
+      <w:outlineLvl w:val="1"/>
+    </w:pPr>
+    <w:rPr>
+      <w:rFonts w:ascii="Cambria"/>
+      <w:b/>
+      <w:color w:val="4F81BC"/>
+      <w:sz w:val="24"/>
+    </w:rPr>
+  </w:style>
+  <w:style w:type="paragraph" w:styleId="3">
+    <w:name w:val="heading 3"/>
+    <w:basedOn w:val="a0"/>
+    <w:uiPriority w:val="1"/>
+    <w:qFormat/>
+    <w:pPr>
+      <w:ind w:left="1280" w:hanging="360"/>
+      <w:outlineLvl w:val="2"/>
+    </w:pPr>
+    <w:rPr>
+      <w:b/>
+      <w:bCs/>
+    </w:rPr>
+  </w:style>
+  <w:style w:type="paragraph" w:styleId="4">
+    <w:name w:val="heading 4"/>
+    <w:basedOn w:val="3"/>
+    <w:next w:val="a0"/>
+    <w:link w:val="40"/>
+    <w:uiPriority w:val="1"/>
+    <w:qFormat/>
+    <w:rsid w:val="004C187C"/>
+    <w:pPr>
+      <w:spacing w:beforeLines="100" w:before="240"/>
+      <w:ind w:left="1281" w:firstLine="0"/>
+      <w:outlineLvl w:val="3"/>
+    </w:pPr>
+  </w:style>
+  <w:style w:type="character" w:default="1" w:styleId="a1">
+    <w:name w:val="Default Paragraph Font"/>
+    <w:uiPriority w:val="1"/>
+    <w:semiHidden/>
+    <w:unhideWhenUsed/>
+  </w:style>
+  <w:style w:type="table" w:default="1" w:styleId="a2">
+    <w:name w:val="Normal Table"/>
+    <w:uiPriority w:val="99"/>
+    <w:semiHidden/>
+    <w:unhideWhenUsed/>
+    <w:tblPr>
+      <w:tblInd w:w="0" w:type="dxa"/>
+      <w:tblCellMar>
+        <w:top w:w="0" w:type="dxa"/>
+        <w:left w:w="108" w:type="dxa"/>
+        <w:bottom w:w="0" w:type="dxa"/>
+        <w:right w:w="108" w:type="dxa"/>
+      </w:tblCellMar>
+    </w:tblPr>
+  </w:style>
+  <w:style w:type="numbering" w:default="1" w:styleId="a3">
+    <w:name w:val="No List"/>
+    <w:uiPriority w:val="99"/>
+    <w:semiHidden/>
+    <w:unhideWhenUsed/>
+  </w:style>
+  <w:style w:type="table" w:customStyle="1" w:styleId="TableNormal">
+    <w:name w:val="Table Normal"/>
+    <w:uiPriority w:val="2"/>
+    <w:semiHidden/>
+    <w:unhideWhenUsed/>
+    <w:qFormat/>
+    <w:tblPr>
+      <w:tblInd w:w="0" w:type="dxa"/>
+      <w:tblCellMar>
+        <w:top w:w="0" w:type="dxa"/>
+        <w:left w:w="0" w:type="dxa"/>
+        <w:bottom w:w="0" w:type="dxa"/>
+        <w:right w:w="0" w:type="dxa"/>
+      </w:tblCellMar>
+    </w:tblPr>
+  </w:style>
+  <w:style w:type="paragraph" w:styleId="10">
+    <w:name w:val="toc 1"/>
+    <w:basedOn w:val="a0"/>
+    <w:uiPriority w:val="39"/>
+    <w:qFormat/>
+    <w:pPr>
+      <w:spacing w:before="144"/>
+      <w:ind w:left="565"/>
+    </w:pPr>
+    <w:rPr>
+      <w:b/>
+      <w:bCs/>
+      <w:sz w:val="24"/>
+      <w:szCs w:val="24"/>
+    </w:rPr>
+  </w:style>
+  <w:style w:type="paragraph" w:styleId="22">
+    <w:name w:val="toc 2"/>
+    <w:basedOn w:val="a0"/>
+    <w:uiPriority w:val="39"/>
+    <w:qFormat/>
+    <w:pPr>
+      <w:spacing w:before="139"/>
+      <w:ind w:left="781"/>
+    </w:pPr>
+  </w:style>
+  <w:style w:type="paragraph" w:styleId="a4">
+    <w:name w:val="Body Text"/>
+    <w:basedOn w:val="a0"/>
+    <w:link w:val="a5"/>
+    <w:uiPriority w:val="1"/>
+    <w:qFormat/>
+  </w:style>
+  <w:style w:type="paragraph" w:styleId="a6">
+    <w:name w:val="List Paragraph"/>
+    <w:basedOn w:val="a0"/>
+    <w:uiPriority w:val="1"/>
+    <w:qFormat/>
+    <w:pPr>
+      <w:ind w:left="1640" w:hanging="360"/>
+    </w:pPr>
+  </w:style>
+  <w:style w:type="paragraph" w:customStyle="1" w:styleId="TableParagraph">
+    <w:name w:val="Table Paragraph"/>
+    <w:basedOn w:val="a0"/>
+    <w:uiPriority w:val="1"/>
+    <w:qFormat/>
+  </w:style>
+  <w:style w:type="character" w:customStyle="1" w:styleId="40">
+    <w:name w:val="見出し 4 (文字)"/>
+    <w:basedOn w:val="a1"/>
+    <w:link w:val="4"/>
+    <w:uiPriority w:val="1"/>
+    <w:rsid w:val="004C187C"/>
+    <w:rPr>
+      <w:rFonts w:ascii="Calibri" w:eastAsia="Calibri" w:hAnsi="Calibri" w:cs="Calibri"/>
+      <w:b/>
+      <w:bCs/>
+    </w:rPr>
+  </w:style>
+  <w:style w:type="paragraph" w:styleId="2">
+    <w:name w:val="Body Text 2"/>
+    <w:basedOn w:val="a6"/>
+    <w:link w:val="23"/>
+    <w:uiPriority w:val="1"/>
+    <w:rsid w:val="004C187C"/>
+    <w:pPr>
+      <w:numPr>
+        <w:ilvl w:val="1"/>
+        <w:numId w:val="11"/>
+      </w:numPr>
+    </w:pPr>
+  </w:style>
+  <w:style w:type="character" w:customStyle="1" w:styleId="23">
+    <w:name w:val="本文 2 (文字)"/>
+    <w:basedOn w:val="a1"/>
+    <w:link w:val="2"/>
+    <w:uiPriority w:val="1"/>
+    <w:rsid w:val="004C187C"/>
+    <w:rPr>
+      <w:rFonts w:ascii="Calibri" w:eastAsia="Calibri" w:hAnsi="Calibri" w:cs="Calibri"/>
+    </w:rPr>
+  </w:style>
+  <w:style w:type="character" w:styleId="a7">
+    <w:name w:val="Hyperlink"/>
+    <w:basedOn w:val="a1"/>
+    <w:uiPriority w:val="99"/>
+    <w:unhideWhenUsed/>
+    <w:rsid w:val="00FC0395"/>
+    <w:rPr>
+      <w:color w:val="0000FF" w:themeColor="hyperlink"/>
+      <w:u w:val="single"/>
+    </w:rPr>
+  </w:style>
+  <w:style w:type="paragraph" w:styleId="a8">
+    <w:name w:val="Balloon Text"/>
+    <w:basedOn w:val="a0"/>
+    <w:link w:val="a9"/>
+    <w:uiPriority w:val="99"/>
+    <w:semiHidden/>
+    <w:unhideWhenUsed/>
+    <w:rsid w:val="00204D84"/>
+    <w:rPr>
+      <w:rFonts w:asciiTheme="majorHAnsi" w:eastAsiaTheme="majorEastAsia" w:hAnsiTheme="majorHAnsi" w:cstheme="majorBidi"/>
+      <w:sz w:val="18"/>
+      <w:szCs w:val="18"/>
+    </w:rPr>
+  </w:style>
+  <w:style w:type="character" w:customStyle="1" w:styleId="a9">
+    <w:name w:val="吹き出し (文字)"/>
+    <w:basedOn w:val="a1"/>
+    <w:link w:val="a8"/>
+    <w:uiPriority w:val="99"/>
+    <w:semiHidden/>
+    <w:rsid w:val="00204D84"/>
+    <w:rPr>
+      <w:rFonts w:asciiTheme="majorHAnsi" w:eastAsiaTheme="majorEastAsia" w:hAnsiTheme="majorHAnsi" w:cstheme="majorBidi"/>
+      <w:sz w:val="18"/>
+      <w:szCs w:val="18"/>
+    </w:rPr>
+  </w:style>
+  <w:style w:type="paragraph" w:styleId="aa">
+    <w:name w:val="header"/>
+    <w:basedOn w:val="a0"/>
+    <w:link w:val="ab"/>
+    <w:uiPriority w:val="99"/>
+    <w:unhideWhenUsed/>
+    <w:rsid w:val="00F335DB"/>
+    <w:pPr>
+      <w:tabs>
+        <w:tab w:val="center" w:pos="4252"/>
+        <w:tab w:val="right" w:pos="8504"/>
+      </w:tabs>
+      <w:snapToGrid w:val="0"/>
+    </w:pPr>
+  </w:style>
+  <w:style w:type="character" w:customStyle="1" w:styleId="ab">
+    <w:name w:val="ヘッダー (文字)"/>
+    <w:basedOn w:val="a1"/>
+    <w:link w:val="aa"/>
+    <w:uiPriority w:val="99"/>
+    <w:rsid w:val="00F335DB"/>
+    <w:rPr>
+      <w:rFonts w:ascii="Calibri" w:eastAsia="Calibri" w:hAnsi="Calibri" w:cs="Calibri"/>
+    </w:rPr>
+  </w:style>
+  <w:style w:type="paragraph" w:styleId="ac">
+    <w:name w:val="footer"/>
+    <w:basedOn w:val="a0"/>
+    <w:link w:val="ad"/>
+    <w:uiPriority w:val="99"/>
+    <w:unhideWhenUsed/>
+    <w:rsid w:val="00F335DB"/>
+    <w:pPr>
+      <w:tabs>
+        <w:tab w:val="center" w:pos="4252"/>
+        <w:tab w:val="right" w:pos="8504"/>
+      </w:tabs>
+      <w:snapToGrid w:val="0"/>
+    </w:pPr>
+  </w:style>
+  <w:style w:type="character" w:customStyle="1" w:styleId="ad">
+    <w:name w:val="フッター (文字)"/>
+    <w:basedOn w:val="a1"/>
+    <w:link w:val="ac"/>
+    <w:uiPriority w:val="99"/>
+    <w:rsid w:val="00F335DB"/>
+    <w:rPr>
+      <w:rFonts w:ascii="Calibri" w:eastAsia="Calibri" w:hAnsi="Calibri" w:cs="Calibri"/>
+    </w:rPr>
+  </w:style>
+  <w:style w:type="paragraph" w:styleId="ae">
+    <w:name w:val="footnote text"/>
+    <w:basedOn w:val="a0"/>
+    <w:link w:val="af"/>
+    <w:uiPriority w:val="99"/>
+    <w:unhideWhenUsed/>
+    <w:rsid w:val="007D6AF8"/>
+    <w:pPr>
+      <w:snapToGrid w:val="0"/>
+    </w:pPr>
+  </w:style>
+  <w:style w:type="character" w:customStyle="1" w:styleId="af">
+    <w:name w:val="脚注文字列 (文字)"/>
+    <w:basedOn w:val="a1"/>
+    <w:link w:val="ae"/>
+    <w:uiPriority w:val="99"/>
+    <w:rsid w:val="007D6AF8"/>
+    <w:rPr>
+      <w:rFonts w:ascii="Calibri" w:eastAsia="Calibri" w:hAnsi="Calibri" w:cs="Calibri"/>
+    </w:rPr>
+  </w:style>
+  <w:style w:type="character" w:styleId="af0">
+    <w:name w:val="footnote reference"/>
+    <w:basedOn w:val="a1"/>
+    <w:uiPriority w:val="99"/>
+    <w:unhideWhenUsed/>
+    <w:rsid w:val="007D6AF8"/>
+    <w:rPr>
+      <w:vertAlign w:val="superscript"/>
+    </w:rPr>
+  </w:style>
+  <w:style w:type="character" w:styleId="af1">
+    <w:name w:val="FollowedHyperlink"/>
+    <w:basedOn w:val="a1"/>
+    <w:uiPriority w:val="99"/>
+    <w:semiHidden/>
+    <w:unhideWhenUsed/>
+    <w:rsid w:val="00AD7E1C"/>
+    <w:rPr>
+      <w:color w:val="800080" w:themeColor="followedHyperlink"/>
+      <w:u w:val="single"/>
+    </w:rPr>
+  </w:style>
+  <w:style w:type="paragraph" w:styleId="af2">
+    <w:name w:val="TOC Heading"/>
+    <w:basedOn w:val="1"/>
+    <w:next w:val="a0"/>
+    <w:uiPriority w:val="39"/>
+    <w:unhideWhenUsed/>
+    <w:qFormat/>
+    <w:rsid w:val="00FD7874"/>
+    <w:pPr>
+      <w:keepNext/>
+      <w:keepLines/>
+      <w:widowControl/>
+      <w:spacing w:before="480" w:line="276" w:lineRule="auto"/>
+      <w:ind w:left="0"/>
+      <w:outlineLvl w:val="9"/>
+    </w:pPr>
+    <w:rPr>
+      <w:rFonts w:asciiTheme="majorHAnsi" w:eastAsiaTheme="majorEastAsia" w:hAnsiTheme="majorHAnsi" w:cstheme="majorBidi"/>
+      <w:color w:val="365F91" w:themeColor="accent1" w:themeShade="BF"/>
+      <w:lang w:eastAsia="ja-JP"/>
+    </w:rPr>
+  </w:style>
+  <w:style w:type="paragraph" w:styleId="30">
+    <w:name w:val="toc 3"/>
+    <w:basedOn w:val="a0"/>
+    <w:next w:val="a0"/>
+    <w:autoRedefine/>
+    <w:uiPriority w:val="39"/>
+    <w:unhideWhenUsed/>
+    <w:rsid w:val="00FD7874"/>
+    <w:pPr>
+      <w:ind w:leftChars="200" w:left="440"/>
+    </w:pPr>
+  </w:style>
+  <w:style w:type="paragraph" w:styleId="a">
+    <w:name w:val="List Bullet"/>
+    <w:basedOn w:val="a0"/>
+    <w:uiPriority w:val="99"/>
+    <w:unhideWhenUsed/>
+    <w:rsid w:val="00C97A76"/>
+    <w:pPr>
+      <w:numPr>
+        <w:numId w:val="23"/>
+      </w:numPr>
+      <w:contextualSpacing/>
+    </w:pPr>
+  </w:style>
+  <w:style w:type="paragraph" w:customStyle="1" w:styleId="11">
+    <w:name w:val="スタイル1"/>
+    <w:basedOn w:val="20"/>
+    <w:link w:val="12"/>
+    <w:uiPriority w:val="1"/>
+    <w:qFormat/>
+    <w:rsid w:val="00215723"/>
+    <w:rPr>
+      <w:rFonts w:ascii="Arial" w:eastAsia="ＭＳ Ｐゴシック" w:hAnsi="Arial"/>
+      <w:sz w:val="26"/>
+      <w:szCs w:val="26"/>
+      <w:lang w:eastAsia="ja-JP"/>
+    </w:rPr>
+  </w:style>
+  <w:style w:type="character" w:customStyle="1" w:styleId="a5">
+    <w:name w:val="本文 (文字)"/>
+    <w:basedOn w:val="a1"/>
+    <w:link w:val="a4"/>
+    <w:uiPriority w:val="1"/>
+    <w:rsid w:val="00EE6BDF"/>
+    <w:rPr>
+      <w:rFonts w:ascii="Calibri" w:eastAsia="Calibri" w:hAnsi="Calibri" w:cs="Calibri"/>
+    </w:rPr>
+  </w:style>
+  <w:style w:type="character" w:customStyle="1" w:styleId="21">
+    <w:name w:val="見出し 2 (文字)"/>
+    <w:basedOn w:val="a1"/>
+    <w:link w:val="20"/>
+    <w:uiPriority w:val="1"/>
+    <w:rsid w:val="004530ED"/>
+    <w:rPr>
+      <w:rFonts w:ascii="Cambria" w:eastAsia="Calibri" w:hAnsi="Calibri" w:cs="Calibri"/>
+      <w:b/>
+      <w:color w:val="4F81BC"/>
+      <w:sz w:val="24"/>
+    </w:rPr>
+  </w:style>
+  <w:style w:type="character" w:customStyle="1" w:styleId="12">
+    <w:name w:val="スタイル1 (文字)"/>
+    <w:basedOn w:val="21"/>
+    <w:link w:val="11"/>
+    <w:uiPriority w:val="1"/>
+    <w:rsid w:val="00215723"/>
+    <w:rPr>
+      <w:rFonts w:ascii="Arial" w:eastAsia="ＭＳ Ｐゴシック" w:hAnsi="Arial" w:cs="Calibri"/>
+      <w:b/>
+      <w:color w:val="4F81BC"/>
+      <w:sz w:val="26"/>
+      <w:szCs w:val="26"/>
+      <w:lang w:eastAsia="ja-JP"/>
+    </w:rPr>
+  </w:style>
+  <w:style w:type="paragraph" w:styleId="af3">
+    <w:name w:val="Revision"/>
+    <w:hidden/>
+    <w:uiPriority w:val="99"/>
+    <w:semiHidden/>
+    <w:rsid w:val="003C20E2"/>
+    <w:pPr>
+      <w:widowControl/>
+    </w:pPr>
+    <w:rPr>
+      <w:rFonts w:ascii="Calibri" w:eastAsia="Calibri" w:hAnsi="Calibri" w:cs="Calibri"/>
+    </w:rPr>
+  </w:style>
+</w:styles>
+</file>
+
+<file path=word/stylesWithEffects.xml><?xml version="1.0" encoding="utf-8"?>
+<w:styles xmlns:wpc="http://schemas.microsoft.com/office/word/2010/wordprocessingCanvas" xmlns:mc="http://schemas.openxmlformats.org/markup-compatibility/2006" xmlns:o="urn:schemas-microsoft-com:office:office" xmlns:r="http://schemas.openxmlformats.org/officeDocument/2006/relationships" xmlns:m="http://schemas.openxmlformats.org/officeDocument/2006/math" xmlns:v="urn:schemas-microsoft-com:vml" xmlns:wp14="http://schemas.microsoft.com/office/word/2010/wordprocessingDrawing" xmlns:wp="http://schemas.openxmlformats.org/drawingml/2006/wordprocessingDrawing" xmlns:w10="urn:schemas-microsoft-com:office:word" xmlns:w="http://schemas.openxmlformats.org/wordprocessingml/2006/main" xmlns:w14="http://schemas.microsoft.com/office/word/2010/wordml" xmlns:wpg="http://schemas.microsoft.com/office/word/2010/wordprocessingGroup" xmlns:wpi="http://schemas.microsoft.com/office/word/2010/wordprocessingInk" xmlns:wne="http://schemas.microsoft.com/office/word/2006/wordml" xmlns:wps="http://schemas.microsoft.com/office/word/2010/wordprocessingShape" mc:Ignorable="w14 wp14">
+  <w:docDefaults>
+    <w:rPrDefault>
+      <w:rPr>
+        <w:rFonts w:asciiTheme="minorHAnsi" w:eastAsiaTheme="minorEastAsia" w:hAnsiTheme="minorHAnsi" w:cstheme="minorBidi"/>
+        <w:sz w:val="22"/>
+        <w:szCs w:val="22"/>
+        <w:lang w:val="en-US" w:eastAsia="en-US" w:bidi="ar-SA"/>
+      </w:rPr>
+    </w:rPrDefault>
+    <w:pPrDefault>
+      <w:pPr>
+        <w:widowControl w:val="0"/>
+      </w:pPr>
+    </w:pPrDefault>
+  </w:docDefaults>
+  <w:latentStyles w:defLockedState="0" w:defUIPriority="99" w:defSemiHidden="1" w:defUnhideWhenUsed="1" w:defQFormat="0" w:count="267">
+    <w:lsdException w:name="Normal" w:semiHidden="0" w:uiPriority="0" w:unhideWhenUsed="0" w:qFormat="1"/>
+    <w:lsdException w:name="heading 1" w:semiHidden="0" w:uiPriority="1" w:unhideWhenUsed="0" w:qFormat="1"/>
+    <w:lsdException w:name="heading 2" w:uiPriority="9" w:qFormat="1"/>
+    <w:lsdException w:name="heading 3" w:uiPriority="1" w:qFormat="1"/>
+    <w:lsdException w:name="heading 4" w:semiHidden="0" w:uiPriority="1" w:unhideWhenUsed="0" w:qFormat="1"/>
+    <w:lsdException w:name="heading 5" w:uiPriority="9" w:qFormat="1"/>
+    <w:lsdException w:name="heading 6" w:uiPriority="9" w:qFormat="1"/>
+    <w:lsdException w:name="heading 7" w:uiPriority="9" w:qFormat="1"/>
+    <w:lsdException w:name="heading 8" w:uiPriority="9" w:qFormat="1"/>
+    <w:lsdException w:name="heading 9" w:uiPriority="9" w:qFormat="1"/>
+    <w:lsdException w:name="toc 1" w:uiPriority="39"/>
+    <w:lsdException w:name="toc 2" w:uiPriority="39"/>
+    <w:lsdException w:name="toc 3" w:uiPriority="39"/>
+    <w:lsdException w:name="toc 4" w:uiPriority="39"/>
+    <w:lsdException w:name="toc 5" w:uiPriority="39"/>
+    <w:lsdException w:name="toc 6" w:uiPriority="39"/>
+    <w:lsdException w:name="toc 7" w:uiPriority="39"/>
+    <w:lsdException w:name="toc 8" w:uiPriority="39"/>
+    <w:lsdException w:name="toc 9" w:uiPriority="39"/>
+    <w:lsdException w:name="caption" w:uiPriority="35" w:qFormat="1"/>
+    <w:lsdException w:name="Title" w:semiHidden="0" w:uiPriority="10" w:unhideWhenUsed="0" w:qFormat="1"/>
+    <w:lsdException w:name="Default Paragraph Font" w:uiPriority="1"/>
+    <w:lsdException w:name="Body Text" w:uiPriority="1" w:qFormat="1"/>
+    <w:lsdException w:name="Subtitle" w:semiHidden="0" w:uiPriority="11" w:unhideWhenUsed="0" w:qFormat="1"/>
+    <w:lsdException w:name="Body Text 2" w:semiHidden="0" w:uiPriority="1" w:unhideWhenUsed="0"/>
+    <w:lsdException w:name="Body Text 3" w:semiHidden="0" w:uiPriority="1" w:unhideWhenUsed="0"/>
+    <w:lsdException w:name="Strong" w:semiHidden="0" w:uiPriority="22" w:unhideWhenUsed="0" w:qFormat="1"/>
+    <w:lsdException w:name="Emphasis" w:semiHidden="0" w:uiPriority="20" w:unhideWhenUsed="0" w:qFormat="1"/>
+    <w:lsdException w:name="Table Grid" w:semiHidden="0" w:uiPriority="39" w:unhideWhenUsed="0"/>
+    <w:lsdException w:name="Placeholder Text" w:unhideWhenUsed="0"/>
+    <w:lsdException w:name="No Spacing" w:semiHidden="0" w:uiPriority="1" w:unhideWhenUsed="0" w:qFormat="1"/>
+    <w:lsdException w:name="Light Shading" w:semiHidden="0" w:uiPriority="60" w:unhideWhenUsed="0"/>
+    <w:lsdException w:name="Light List" w:semiHidden="0" w:uiPriority="61" w:unhideWhenUsed="0"/>
+    <w:lsdException w:name="Light Grid" w:semiHidden="0" w:uiPriority="62" w:unhideWhenUsed="0"/>
+    <w:lsdException w:name="Medium Shading 1" w:semiHidden="0" w:uiPriority="63" w:unhideWhenUsed="0"/>
+    <w:lsdException w:name="Medium Shading 2" w:semiHidden="0" w:uiPriority="64" w:unhideWhenUsed="0"/>
+    <w:lsdException w:name="Medium List 1" w:semiHidden="0" w:uiPriority="65" w:unhideWhenUsed="0"/>
+    <w:lsdException w:name="Medium List 2" w:semiHidden="0" w:uiPriority="66" w:unhideWhenUsed="0"/>
+    <w:lsdException w:name="Medium Grid 1" w:semiHidden="0" w:uiPriority="67" w:unhideWhenUsed="0"/>
+    <w:lsdException w:name="Medium Grid 2" w:semiHidden="0" w:uiPriority="68" w:unhideWhenUsed="0"/>
+    <w:lsdException w:name="Medium Grid 3" w:semiHidden="0" w:uiPriority="69" w:unhideWhenUsed="0"/>
+    <w:lsdException w:name="Dark List" w:semiHidden="0" w:uiPriority="70" w:unhideWhenUsed="0"/>
+    <w:lsdException w:name="Colorful Shading" w:semiHidden="0" w:uiPriority="71" w:unhideWhenUsed="0"/>
+    <w:lsdException w:name="Colorful List" w:semiHidden="0" w:uiPriority="72" w:unhideWhenUsed="0"/>
+    <w:lsdException w:name="Colorful Grid" w:semiHidden="0" w:uiPriority="73" w:unhideWhenUsed="0"/>
+    <w:lsdException w:name="Light Shading Accent 1" w:semiHidden="0" w:uiPriority="60" w:unhideWhenUsed="0"/>
+    <w:lsdException w:name="Light List Accent 1" w:semiHidden="0" w:uiPriority="61" w:unhideWhenUsed="0"/>
+    <w:lsdException w:name="Light Grid Accent 1" w:semiHidden="0" w:uiPriority="62" w:unhideWhenUsed="0"/>
+    <w:lsdException w:name="Medium Shading 1 Accent 1" w:semiHidden="0" w:uiPriority="63" w:unhideWhenUsed="0"/>
+    <w:lsdException w:name="Medium Shading 2 Accent 1" w:semiHidden="0" w:uiPriority="64" w:unhideWhenUsed="0"/>
+    <w:lsdException w:name="Medium List 1 Accent 1" w:semiHidden="0" w:uiPriority="65" w:unhideWhenUsed="0"/>
+    <w:lsdException w:name="Revision" w:unhideWhenUsed="0"/>
+    <w:lsdException w:name="List Paragraph" w:semiHidden="0" w:uiPriority="1" w:unhideWhenUsed="0" w:qFormat="1"/>
+    <w:lsdException w:name="Quote" w:semiHidden="0" w:uiPriority="29" w:unhideWhenUsed="0" w:qFormat="1"/>
+    <w:lsdException w:name="Intense Quote" w:semiHidden="0" w:uiPriority="30" w:unhideWhenUsed="0" w:qFormat="1"/>
+    <w:lsdException w:name="Medium List 2 Accent 1" w:semiHidden="0" w:uiPriority="66" w:unhideWhenUsed="0"/>
+    <w:lsdException w:name="Medium Grid 1 Accent 1" w:semiHidden="0" w:uiPriority="67" w:unhideWhenUsed="0"/>
+    <w:lsdException w:name="Medium Grid 2 Accent 1" w:semiHidden="0" w:uiPriority="68" w:unhideWhenUsed="0"/>
+    <w:lsdException w:name="Medium Grid 3 Accent 1" w:semiHidden="0" w:uiPriority="69" w:unhideWhenUsed="0"/>
+    <w:lsdException w:name="Dark List Accent 1" w:semiHidden="0" w:uiPriority="70" w:unhideWhenUsed="0"/>
+    <w:lsdException w:name="Colorful Shading Accent 1" w:semiHidden="0" w:uiPriority="71" w:unhideWhenUsed="0"/>
+    <w:lsdException w:name="Colorful List Accent 1" w:semiHidden="0" w:uiPriority="72" w:unhideWhenUsed="0"/>
+    <w:lsdException w:name="Colorful Grid Accent 1" w:semiHidden="0" w:uiPriority="73" w:unhideWhenUsed="0"/>
+    <w:lsdException w:name="Light Shading Accent 2" w:semiHidden="0" w:uiPriority="60" w:unhideWhenUsed="0"/>
+    <w:lsdException w:name="Light List Accent 2" w:semiHidden="0" w:uiPriority="61" w:unhideWhenUsed="0"/>
+    <w:lsdException w:name="Light Grid Accent 2" w:semiHidden="0" w:uiPriority="62" w:unhideWhenUsed="0"/>
+    <w:lsdException w:name="Medium Shading 1 Accent 2" w:semiHidden="0" w:uiPriority="63" w:unhideWhenUsed="0"/>
+    <w:lsdException w:name="Medium Shading 2 Accent 2" w:semiHidden="0" w:uiPriority="64" w:unhideWhenUsed="0"/>
+    <w:lsdException w:name="Medium List 1 Accent 2" w:semiHidden="0" w:uiPriority="65" w:unhideWhenUsed="0"/>
+    <w:lsdException w:name="Medium List 2 Accent 2" w:semiHidden="0" w:uiPriority="66" w:unhideWhenUsed="0"/>
+    <w:lsdException w:name="Medium Grid 1 Accent 2" w:semiHidden="0" w:uiPriority="67" w:unhideWhenUsed="0"/>
+    <w:lsdException w:name="Medium Grid 2 Accent 2" w:semiHidden="0" w:uiPriority="68" w:unhideWhenUsed="0"/>
+    <w:lsdException w:name="Medium Grid 3 Accent 2" w:semiHidden="0" w:uiPriority="69" w:unhideWhenUsed="0"/>
+    <w:lsdException w:name="Dark List Accent 2" w:semiHidden="0" w:uiPriority="70" w:unhideWhenUsed="0"/>
+    <w:lsdException w:name="Colorful Shading Accent 2" w:semiHidden="0" w:uiPriority="71" w:unhideWhenUsed="0"/>
+    <w:lsdException w:name="Colorful List Accent 2" w:semiHidden="0" w:uiPriority="72" w:unhideWhenUsed="0"/>
+    <w:lsdException w:name="Colorful Grid Accent 2" w:semiHidden="0" w:uiPriority="73" w:unhideWhenUsed="0"/>
+    <w:lsdException w:name="Light Shading Accent 3" w:semiHidden="0" w:uiPriority="60" w:unhideWhenUsed="0"/>
+    <w:lsdException w:name="Light List Accent 3" w:semiHidden="0" w:uiPriority="61" w:unhideWhenUsed="0"/>
+    <w:lsdException w:name="Light Grid Accent 3" w:semiHidden="0" w:uiPriority="62" w:unhideWhenUsed="0"/>
+    <w:lsdException w:name="Medium Shading 1 Accent 3" w:semiHidden="0" w:uiPriority="63" w:unhideWhenUsed="0"/>
+    <w:lsdException w:name="Medium Shading 2 Accent 3" w:semiHidden="0" w:uiPriority="64" w:unhideWhenUsed="0"/>
+    <w:lsdException w:name="Medium List 1 Accent 3" w:semiHidden="0" w:uiPriority="65" w:unhideWhenUsed="0"/>
+    <w:lsdException w:name="Medium List 2 Accent 3" w:semiHidden="0" w:uiPriority="66" w:unhideWhenUsed="0"/>
+    <w:lsdException w:name="Medium Grid 1 Accent 3" w:semiHidden="0" w:uiPriority="67" w:unhideWhenUsed="0"/>
+    <w:lsdException w:name="Medium Grid 2 Accent 3" w:semiHidden="0" w:uiPriority="68" w:unhideWhenUsed="0"/>
+    <w:lsdException w:name="Medium Grid 3 Accent 3" w:semiHidden="0" w:uiPriority="69" w:unhideWhenUsed="0"/>
+    <w:lsdException w:name="Dark List Accent 3" w:semiHidden="0" w:uiPriority="70" w:unhideWhenUsed="0"/>
+    <w:lsdException w:name="Colorful Shading Accent 3" w:semiHidden="0" w:uiPriority="71" w:unhideWhenUsed="0"/>
+    <w:lsdException w:name="Colorful List Accent 3" w:semiHidden="0" w:uiPriority="72" w:unhideWhenUsed="0"/>
+    <w:lsdException w:name="Colorful Grid Accent 3" w:semiHidden="0" w:uiPriority="73" w:unhideWhenUsed="0"/>
+    <w:lsdException w:name="Light Shading Accent 4" w:semiHidden="0" w:uiPriority="60" w:unhideWhenUsed="0"/>
+    <w:lsdException w:name="Light List Accent 4" w:semiHidden="0" w:uiPriority="61" w:unhideWhenUsed="0"/>
+    <w:lsdException w:name="Light Grid Accent 4" w:semiHidden="0" w:uiPriority="62" w:unhideWhenUsed="0"/>
+    <w:lsdException w:name="Medium Shading 1 Accent 4" w:semiHidden="0" w:uiPriority="63" w:unhideWhenUsed="0"/>
+    <w:lsdException w:name="Medium Shading 2 Accent 4" w:semiHidden="0" w:uiPriority="64" w:unhideWhenUsed="0"/>
+    <w:lsdException w:name="Medium List 1 Accent 4" w:semiHidden="0" w:uiPriority="65" w:unhideWhenUsed="0"/>
+    <w:lsdException w:name="Medium List 2 Accent 4" w:semiHidden="0" w:uiPriority="66" w:unhideWhenUsed="0"/>
+    <w:lsdException w:name="Medium Grid 1 Accent 4" w:semiHidden="0" w:uiPriority="67" w:unhideWhenUsed="0"/>
+    <w:lsdException w:name="Medium Grid 2 Accent 4" w:semiHidden="0" w:uiPriority="68" w:unhideWhenUsed="0"/>
+    <w:lsdException w:name="Medium Grid 3 Accent 4" w:semiHidden="0" w:uiPriority="69" w:unhideWhenUsed="0"/>
+    <w:lsdException w:name="Dark List Accent 4" w:semiHidden="0" w:uiPriority="70" w:unhideWhenUsed="0"/>
+    <w:lsdException w:name="Colorful Shading Accent 4" w:semiHidden="0" w:uiPriority="71" w:unhideWhenUsed="0"/>
+    <w:lsdException w:name="Colorful List Accent 4" w:semiHidden="0" w:uiPriority="72" w:unhideWhenUsed="0"/>
+    <w:lsdException w:name="Colorful Grid Accent 4" w:semiHidden="0" w:uiPriority="73" w:unhideWhenUsed="0"/>
+    <w:lsdException w:name="Light Shading Accent 5" w:semiHidden="0" w:uiPriority="60" w:unhideWhenUsed="0"/>
+    <w:lsdException w:name="Light List Accent 5" w:semiHidden="0" w:uiPriority="61" w:unhideWhenUsed="0"/>
+    <w:lsdException w:name="Light Grid Accent 5" w:semiHidden="0" w:uiPriority="62" w:unhideWhenUsed="0"/>
+    <w:lsdException w:name="Medium Shading 1 Accent 5" w:semiHidden="0" w:uiPriority="63" w:unhideWhenUsed="0"/>
+    <w:lsdException w:name="Medium Shading 2 Accent 5" w:semiHidden="0" w:uiPriority="64" w:unhideWhenUsed="0"/>
+    <w:lsdException w:name="Medium List 1 Accent 5" w:semiHidden="0" w:uiPriority="65" w:unhideWhenUsed="0"/>
+    <w:lsdException w:name="Medium List 2 Accent 5" w:semiHidden="0" w:uiPriority="66" w:unhideWhenUsed="0"/>
+    <w:lsdException w:name="Medium Grid 1 Accent 5" w:semiHidden="0" w:uiPriority="67" w:unhideWhenUsed="0"/>
+    <w:lsdException w:name="Medium Grid 2 Accent 5" w:semiHidden="0" w:uiPriority="68" w:unhideWhenUsed="0"/>
+    <w:lsdException w:name="Medium Grid 3 Accent 5" w:semiHidden="0" w:uiPriority="69" w:unhideWhenUsed="0"/>
+    <w:lsdException w:name="Dark List Accent 5" w:semiHidden="0" w:uiPriority="70" w:unhideWhenUsed="0"/>
+    <w:lsdException w:name="Colorful Shading Accent 5" w:semiHidden="0" w:uiPriority="71" w:unhideWhenUsed="0"/>
+    <w:lsdException w:name="Colorful List Accent 5" w:semiHidden="0" w:uiPriority="72" w:unhideWhenUsed="0"/>
+    <w:lsdException w:name="Colorful Grid Accent 5" w:semiHidden="0" w:uiPriority="73" w:unhideWhenUsed="0"/>
+    <w:lsdException w:name="Light Shading Accent 6" w:semiHidden="0" w:uiPriority="60" w:unhideWhenUsed="0"/>
+    <w:lsdException w:name="Light List Accent 6" w:semiHidden="0" w:uiPriority="61" w:unhideWhenUsed="0"/>
+    <w:lsdException w:name="Light Grid Accent 6" w:semiHidden="0" w:uiPriority="62" w:unhideWhenUsed="0"/>
+    <w:lsdException w:name="Medium Shading 1 Accent 6" w:semiHidden="0" w:uiPriority="63" w:unhideWhenUsed="0"/>
+    <w:lsdException w:name="Medium Shading 2 Accent 6" w:semiHidden="0" w:uiPriority="64" w:unhideWhenUsed="0"/>
+    <w:lsdException w:name="Medium List 1 Accent 6" w:semiHidden="0" w:uiPriority="65" w:unhideWhenUsed="0"/>
+    <w:lsdException w:name="Medium List 2 Accent 6" w:semiHidden="0" w:uiPriority="66" w:unhideWhenUsed="0"/>
+    <w:lsdException w:name="Medium Grid 1 Accent 6" w:semiHidden="0" w:uiPriority="67" w:unhideWhenUsed="0"/>
+    <w:lsdException w:name="Medium Grid 2 Accent 6" w:semiHidden="0" w:uiPriority="68" w:unhideWhenUsed="0"/>
+    <w:lsdException w:name="Medium Grid 3 Accent 6" w:semiHidden="0" w:uiPriority="69" w:unhideWhenUsed="0"/>
+    <w:lsdException w:name="Dark List Accent 6" w:semiHidden="0" w:uiPriority="70" w:unhideWhenUsed="0"/>
+    <w:lsdException w:name="Colorful Shading Accent 6" w:semiHidden="0" w:uiPriority="71" w:unhideWhenUsed="0"/>
+    <w:lsdException w:name="Colorful List Accent 6" w:semiHidden="0" w:uiPriority="72" w:unhideWhenUsed="0"/>
+    <w:lsdException w:name="Colorful Grid Accent 6" w:semiHidden="0" w:uiPriority="73" w:unhideWhenUsed="0"/>
+    <w:lsdException w:name="Subtle Emphasis" w:semiHidden="0" w:uiPriority="19" w:unhideWhenUsed="0" w:qFormat="1"/>
+    <w:lsdException w:name="Intense Emphasis" w:semiHidden="0" w:uiPriority="21" w:unhideWhenUsed="0" w:qFormat="1"/>
+    <w:lsdException w:name="Subtle Reference" w:semiHidden="0" w:uiPriority="31" w:unhideWhenUsed="0" w:qFormat="1"/>
+    <w:lsdException w:name="Intense Reference" w:semiHidden="0" w:uiPriority="32" w:unhideWhenUsed="0" w:qFormat="1"/>
+    <w:lsdException w:name="Book Title" w:semiHidden="0" w:uiPriority="33" w:unhideWhenUsed="0" w:qFormat="1"/>
+    <w:lsdException w:name="Bibliography" w:uiPriority="37"/>
+    <w:lsdException w:name="TOC Heading" w:uiPriority="39" w:qFormat="1"/>
   </w:latentStyles>
   <w:style w:type="paragraph" w:default="1" w:styleId="a0">
     <w:name w:val="Normal"/>
@@ -19932,7 +20393,7 @@
 </file>
 
 <file path=customXml/itemProps1.xml><?xml version="1.0" encoding="utf-8"?>
-<ds:datastoreItem xmlns:ds="http://schemas.openxmlformats.org/officeDocument/2006/customXml" ds:itemID="{4745066C-FB85-4160-B002-1072F76F2D0C}">
+<ds:datastoreItem xmlns:ds="http://schemas.openxmlformats.org/officeDocument/2006/customXml" ds:itemID="{4D0E34FC-CABE-4ED5-AD25-25564280E643}">
   <ds:schemaRefs>
     <ds:schemaRef ds:uri="http://schemas.openxmlformats.org/officeDocument/2006/bibliography"/>
   </ds:schemaRefs>

</xml_diff>